<commit_message>
giai quyet xung dot
</commit_message>
<xml_diff>
--- a/BÁO CÁO.docx
+++ b/BÁO CÁO.docx
@@ -645,6 +645,15 @@
       </w:r>
       <w:r>
         <w:t>Git</w:t>
+      </w:r>
+    </w:p>
+    <w:p>
+      <w:pPr>
+        <w:pStyle w:val="ListParagraph"/>
+        <w:spacing w:line="360" w:lineRule="auto"/>
+      </w:pPr>
+      <w:r>
+        <w:t>CHƯƠNG 3: Tổng kết</w:t>
       </w:r>
     </w:p>
     <w:sectPr>

</xml_diff>

<commit_message>
THEM VO DUY HIEU
</commit_message>
<xml_diff>
--- a/BÁO CÁO.docx
+++ b/BÁO CÁO.docx
@@ -1,6 +1,6 @@
 
 <file path=word/document.xml><?xml version="1.0" encoding="utf-8"?>
-<w:document xmlns:wpc="http://schemas.microsoft.com/office/word/2010/wordprocessingCanvas" xmlns:cx="http://schemas.microsoft.com/office/drawing/2014/chartex" xmlns:cx1="http://schemas.microsoft.com/office/drawing/2015/9/8/chartex" xmlns:cx2="http://schemas.microsoft.com/office/drawing/2015/10/21/chartex" xmlns:cx3="http://schemas.microsoft.com/office/drawing/2016/5/9/chartex" xmlns:cx4="http://schemas.microsoft.com/office/drawing/2016/5/10/chartex" xmlns:cx5="http://schemas.microsoft.com/office/drawing/2016/5/11/chartex" xmlns:cx6="http://schemas.microsoft.com/office/drawing/2016/5/12/chartex" xmlns:cx7="http://schemas.microsoft.com/office/drawing/2016/5/13/chartex" xmlns:cx8="http://schemas.microsoft.com/office/drawing/2016/5/14/chartex" xmlns:mc="http://schemas.openxmlformats.org/markup-compatibility/2006" xmlns:aink="http://schemas.microsoft.com/office/drawing/2016/ink" xmlns:am3d="http://schemas.microsoft.com/office/drawing/2017/model3d" xmlns:o="urn:schemas-microsoft-com:office:office" xmlns:oel="http://schemas.microsoft.com/office/2019/extlst" xmlns:r="http://schemas.openxmlformats.org/officeDocument/2006/relationships" xmlns:m="http://schemas.openxmlformats.org/officeDocument/2006/math" xmlns:v="urn:schemas-microsoft-com:vml" xmlns:wp14="http://schemas.microsoft.com/office/word/2010/wordprocessingDrawing" xmlns:wp="http://schemas.openxmlformats.org/drawingml/2006/wordprocessingDrawing" xmlns:w10="urn:schemas-microsoft-com:office:word" xmlns:w="http://schemas.openxmlformats.org/wordprocessingml/2006/main" xmlns:w14="http://schemas.microsoft.com/office/word/2010/wordml" xmlns:w15="http://schemas.microsoft.com/office/word/2012/wordml" xmlns:w16cex="http://schemas.microsoft.com/office/word/2018/wordml/cex" xmlns:w16cid="http://schemas.microsoft.com/office/word/2016/wordml/cid" xmlns:w16="http://schemas.microsoft.com/office/word/2018/wordml" xmlns:w16du="http://schemas.microsoft.com/office/word/2023/wordml/word16du" xmlns:w16sdtdh="http://schemas.microsoft.com/office/word/2020/wordml/sdtdatahash" xmlns:w16se="http://schemas.microsoft.com/office/word/2015/wordml/symex" xmlns:wpg="http://schemas.microsoft.com/office/word/2010/wordprocessingGroup" xmlns:wpi="http://schemas.microsoft.com/office/word/2010/wordprocessingInk" xmlns:wne="http://schemas.microsoft.com/office/word/2006/wordml" xmlns:wps="http://schemas.microsoft.com/office/word/2010/wordprocessingShape" mc:Ignorable="w14 w15 w16se w16cid w16 w16cex w16sdtdh w16du wp14">
+<w:document xmlns:wpc="http://schemas.microsoft.com/office/word/2010/wordprocessingCanvas" xmlns:mc="http://schemas.openxmlformats.org/markup-compatibility/2006" xmlns:o="urn:schemas-microsoft-com:office:office" xmlns:r="http://schemas.openxmlformats.org/officeDocument/2006/relationships" xmlns:m="http://schemas.openxmlformats.org/officeDocument/2006/math" xmlns:v="urn:schemas-microsoft-com:vml" xmlns:wp14="http://schemas.microsoft.com/office/word/2010/wordprocessingDrawing" xmlns:wp="http://schemas.openxmlformats.org/drawingml/2006/wordprocessingDrawing" xmlns:w10="urn:schemas-microsoft-com:office:word" xmlns:w="http://schemas.openxmlformats.org/wordprocessingml/2006/main" xmlns:w14="http://schemas.microsoft.com/office/word/2010/wordml" xmlns:w15="http://schemas.microsoft.com/office/word/2012/wordml" xmlns:wpg="http://schemas.microsoft.com/office/word/2010/wordprocessingGroup" xmlns:wpi="http://schemas.microsoft.com/office/word/2010/wordprocessingInk" xmlns:wne="http://schemas.microsoft.com/office/word/2006/wordml" xmlns:wps="http://schemas.microsoft.com/office/word/2010/wordprocessingShape" mc:Ignorable="w14 w15 wp14">
   <w:body>
     <w:p>
       <w:pPr>
@@ -77,24 +77,106 @@
           <w:sz w:val="32"/>
           <w:szCs w:val="32"/>
         </w:rPr>
-        <w:t>GVHD: Thái Huy Tân</w:t>
-      </w:r>
-    </w:p>
-    <w:p>
-      <w:pPr>
-        <w:spacing w:line="360" w:lineRule="auto"/>
-        <w:jc w:val="center"/>
+        <w:t xml:space="preserve">GVHD: </w:t>
+      </w:r>
+      <w:proofErr w:type="spellStart"/>
+      <w:r>
         <w:rPr>
           <w:sz w:val="32"/>
           <w:szCs w:val="32"/>
         </w:rPr>
-      </w:pPr>
+        <w:t>Thái</w:t>
+      </w:r>
+      <w:proofErr w:type="spellEnd"/>
       <w:r>
         <w:rPr>
           <w:sz w:val="32"/>
           <w:szCs w:val="32"/>
         </w:rPr>
-        <w:t>Ngày báo cáo: 13/9/2024</w:t>
+        <w:t xml:space="preserve"> </w:t>
+      </w:r>
+      <w:proofErr w:type="spellStart"/>
+      <w:r>
+        <w:rPr>
+          <w:sz w:val="32"/>
+          <w:szCs w:val="32"/>
+        </w:rPr>
+        <w:t>Huy</w:t>
+      </w:r>
+      <w:proofErr w:type="spellEnd"/>
+      <w:r>
+        <w:rPr>
+          <w:sz w:val="32"/>
+          <w:szCs w:val="32"/>
+        </w:rPr>
+        <w:t xml:space="preserve"> </w:t>
+      </w:r>
+      <w:proofErr w:type="spellStart"/>
+      <w:r>
+        <w:rPr>
+          <w:sz w:val="32"/>
+          <w:szCs w:val="32"/>
+        </w:rPr>
+        <w:t>Tân</w:t>
+      </w:r>
+      <w:proofErr w:type="spellEnd"/>
+    </w:p>
+    <w:p>
+      <w:pPr>
+        <w:spacing w:line="360" w:lineRule="auto"/>
+        <w:jc w:val="center"/>
+        <w:rPr>
+          <w:sz w:val="32"/>
+          <w:szCs w:val="32"/>
+        </w:rPr>
+      </w:pPr>
+      <w:proofErr w:type="spellStart"/>
+      <w:r>
+        <w:rPr>
+          <w:sz w:val="32"/>
+          <w:szCs w:val="32"/>
+        </w:rPr>
+        <w:t>Ngày</w:t>
+      </w:r>
+      <w:proofErr w:type="spellEnd"/>
+      <w:r>
+        <w:rPr>
+          <w:sz w:val="32"/>
+          <w:szCs w:val="32"/>
+        </w:rPr>
+        <w:t xml:space="preserve"> </w:t>
+      </w:r>
+      <w:proofErr w:type="spellStart"/>
+      <w:r>
+        <w:rPr>
+          <w:sz w:val="32"/>
+          <w:szCs w:val="32"/>
+        </w:rPr>
+        <w:t>báo</w:t>
+      </w:r>
+      <w:proofErr w:type="spellEnd"/>
+      <w:r>
+        <w:rPr>
+          <w:sz w:val="32"/>
+          <w:szCs w:val="32"/>
+        </w:rPr>
+        <w:t xml:space="preserve"> </w:t>
+      </w:r>
+      <w:proofErr w:type="spellStart"/>
+      <w:r>
+        <w:rPr>
+          <w:sz w:val="32"/>
+          <w:szCs w:val="32"/>
+        </w:rPr>
+        <w:t>cáo</w:t>
+      </w:r>
+      <w:proofErr w:type="spellEnd"/>
+      <w:r>
+        <w:rPr>
+          <w:sz w:val="32"/>
+          <w:szCs w:val="32"/>
+        </w:rPr>
+        <w:t>: 13/9/2024</w:t>
       </w:r>
     </w:p>
     <w:p>
@@ -113,6 +195,7 @@
           <w:u w:val="single"/>
         </w:rPr>
       </w:pPr>
+      <w:proofErr w:type="spellStart"/>
       <w:r>
         <w:rPr>
           <w:b/>
@@ -120,8 +203,40 @@
           <w:sz w:val="28"/>
           <w:u w:val="single"/>
         </w:rPr>
-        <w:t>Thông tin chung</w:t>
-      </w:r>
+        <w:t>Thông</w:t>
+      </w:r>
+      <w:proofErr w:type="spellEnd"/>
+      <w:r>
+        <w:rPr>
+          <w:b/>
+          <w:bCs/>
+          <w:sz w:val="28"/>
+          <w:u w:val="single"/>
+        </w:rPr>
+        <w:t xml:space="preserve"> tin </w:t>
+      </w:r>
+      <w:proofErr w:type="spellStart"/>
+      <w:r>
+        <w:rPr>
+          <w:b/>
+          <w:bCs/>
+          <w:sz w:val="28"/>
+          <w:u w:val="single"/>
+        </w:rPr>
+        <w:t>chung</w:t>
+      </w:r>
+      <w:proofErr w:type="spellEnd"/>
+      <w:r>
+        <w:rPr>
+          <w:b/>
+          <w:bCs/>
+          <w:sz w:val="28"/>
+          <w:u w:val="single"/>
+        </w:rPr>
+        <w:t xml:space="preserve"> (VO DUY HIEU IDOL NUMBER 1)</w:t>
+      </w:r>
+      <w:bookmarkStart w:id="0" w:name="_GoBack"/>
+      <w:bookmarkEnd w:id="0"/>
     </w:p>
     <w:p>
       <w:pPr>
@@ -129,8 +244,13 @@
         <w:spacing w:line="360" w:lineRule="auto"/>
         <w:jc w:val="both"/>
       </w:pPr>
-      <w:r>
-        <w:t>Lớp: SS004.P14</w:t>
+      <w:proofErr w:type="spellStart"/>
+      <w:r>
+        <w:t>Lớp</w:t>
+      </w:r>
+      <w:proofErr w:type="spellEnd"/>
+      <w:r>
+        <w:t>: SS004.P14</w:t>
       </w:r>
     </w:p>
     <w:tbl>
@@ -176,9 +296,27 @@
               <w:ind w:left="0"/>
               <w:jc w:val="center"/>
             </w:pPr>
-            <w:r>
-              <w:t>Họ và tên</w:t>
-            </w:r>
+            <w:proofErr w:type="spellStart"/>
+            <w:r>
+              <w:t>Họ</w:t>
+            </w:r>
+            <w:proofErr w:type="spellEnd"/>
+            <w:r>
+              <w:t xml:space="preserve"> </w:t>
+            </w:r>
+            <w:proofErr w:type="spellStart"/>
+            <w:r>
+              <w:t>và</w:t>
+            </w:r>
+            <w:proofErr w:type="spellEnd"/>
+            <w:r>
+              <w:t xml:space="preserve"> </w:t>
+            </w:r>
+            <w:proofErr w:type="spellStart"/>
+            <w:r>
+              <w:t>tên</w:t>
+            </w:r>
+            <w:proofErr w:type="spellEnd"/>
           </w:p>
         </w:tc>
         <w:tc>
@@ -246,9 +384,35 @@
               <w:ind w:left="0"/>
               <w:jc w:val="center"/>
             </w:pPr>
-            <w:r>
-              <w:t>Phạm Lê Đăng Kha</w:t>
-            </w:r>
+            <w:proofErr w:type="spellStart"/>
+            <w:r>
+              <w:t>Phạm</w:t>
+            </w:r>
+            <w:proofErr w:type="spellEnd"/>
+            <w:r>
+              <w:t xml:space="preserve"> </w:t>
+            </w:r>
+            <w:proofErr w:type="spellStart"/>
+            <w:r>
+              <w:t>Lê</w:t>
+            </w:r>
+            <w:proofErr w:type="spellEnd"/>
+            <w:r>
+              <w:t xml:space="preserve"> </w:t>
+            </w:r>
+            <w:proofErr w:type="spellStart"/>
+            <w:r>
+              <w:t>Đăng</w:t>
+            </w:r>
+            <w:proofErr w:type="spellEnd"/>
+            <w:r>
+              <w:t xml:space="preserve"> </w:t>
+            </w:r>
+            <w:proofErr w:type="spellStart"/>
+            <w:r>
+              <w:t>Kha</w:t>
+            </w:r>
+            <w:proofErr w:type="spellEnd"/>
           </w:p>
         </w:tc>
         <w:tc>
@@ -321,9 +485,35 @@
               <w:ind w:left="0"/>
               <w:jc w:val="center"/>
             </w:pPr>
-            <w:r>
-              <w:t>Phan Cảnh Đăng Huân</w:t>
-            </w:r>
+            <w:proofErr w:type="spellStart"/>
+            <w:r>
+              <w:t>Phan</w:t>
+            </w:r>
+            <w:proofErr w:type="spellEnd"/>
+            <w:r>
+              <w:t xml:space="preserve"> </w:t>
+            </w:r>
+            <w:proofErr w:type="spellStart"/>
+            <w:r>
+              <w:t>Cảnh</w:t>
+            </w:r>
+            <w:proofErr w:type="spellEnd"/>
+            <w:r>
+              <w:t xml:space="preserve"> </w:t>
+            </w:r>
+            <w:proofErr w:type="spellStart"/>
+            <w:r>
+              <w:t>Đăng</w:t>
+            </w:r>
+            <w:proofErr w:type="spellEnd"/>
+            <w:r>
+              <w:t xml:space="preserve"> </w:t>
+            </w:r>
+            <w:proofErr w:type="spellStart"/>
+            <w:r>
+              <w:t>Huân</w:t>
+            </w:r>
+            <w:proofErr w:type="spellEnd"/>
           </w:p>
         </w:tc>
         <w:tc>
@@ -396,9 +586,27 @@
               <w:ind w:left="0"/>
               <w:jc w:val="center"/>
             </w:pPr>
-            <w:r>
-              <w:t>Võ Duy Hiếu</w:t>
-            </w:r>
+            <w:proofErr w:type="spellStart"/>
+            <w:r>
+              <w:t>Võ</w:t>
+            </w:r>
+            <w:proofErr w:type="spellEnd"/>
+            <w:r>
+              <w:t xml:space="preserve"> </w:t>
+            </w:r>
+            <w:proofErr w:type="spellStart"/>
+            <w:r>
+              <w:t>Duy</w:t>
+            </w:r>
+            <w:proofErr w:type="spellEnd"/>
+            <w:r>
+              <w:t xml:space="preserve"> </w:t>
+            </w:r>
+            <w:proofErr w:type="spellStart"/>
+            <w:r>
+              <w:t>Hiếu</w:t>
+            </w:r>
+            <w:proofErr w:type="spellEnd"/>
           </w:p>
         </w:tc>
         <w:tc>
@@ -471,9 +679,27 @@
               <w:ind w:left="0"/>
               <w:jc w:val="center"/>
             </w:pPr>
-            <w:r>
-              <w:t>Hồng Huy Hoàng</w:t>
-            </w:r>
+            <w:proofErr w:type="spellStart"/>
+            <w:r>
+              <w:t>Hồng</w:t>
+            </w:r>
+            <w:proofErr w:type="spellEnd"/>
+            <w:r>
+              <w:t xml:space="preserve"> </w:t>
+            </w:r>
+            <w:proofErr w:type="spellStart"/>
+            <w:r>
+              <w:t>Huy</w:t>
+            </w:r>
+            <w:proofErr w:type="spellEnd"/>
+            <w:r>
+              <w:t xml:space="preserve"> </w:t>
+            </w:r>
+            <w:proofErr w:type="spellStart"/>
+            <w:r>
+              <w:t>Hoàng</w:t>
+            </w:r>
+            <w:proofErr w:type="spellEnd"/>
           </w:p>
         </w:tc>
         <w:tc>
@@ -632,29 +858,129 @@
         <w:spacing w:line="360" w:lineRule="auto"/>
       </w:pPr>
       <w:r>
-        <w:t>CHƯƠNG 1: Giới thiệu về Git và GitHub</w:t>
-      </w:r>
-    </w:p>
-    <w:p>
-      <w:pPr>
-        <w:pStyle w:val="ListParagraph"/>
-        <w:spacing w:line="360" w:lineRule="auto"/>
-      </w:pPr>
-      <w:r>
-        <w:t xml:space="preserve">CHƯƠNG 2: Các lệnh cơ bản về </w:t>
-      </w:r>
+        <w:t xml:space="preserve">CHƯƠNG 1: </w:t>
+      </w:r>
+      <w:proofErr w:type="spellStart"/>
+      <w:r>
+        <w:t>Giới</w:t>
+      </w:r>
+      <w:proofErr w:type="spellEnd"/>
+      <w:r>
+        <w:t xml:space="preserve"> </w:t>
+      </w:r>
+      <w:proofErr w:type="spellStart"/>
+      <w:r>
+        <w:t>thiệu</w:t>
+      </w:r>
+      <w:proofErr w:type="spellEnd"/>
+      <w:r>
+        <w:t xml:space="preserve"> </w:t>
+      </w:r>
+      <w:proofErr w:type="spellStart"/>
+      <w:r>
+        <w:t>về</w:t>
+      </w:r>
+      <w:proofErr w:type="spellEnd"/>
+      <w:r>
+        <w:t xml:space="preserve"> </w:t>
+      </w:r>
+      <w:proofErr w:type="spellStart"/>
       <w:r>
         <w:t>Git</w:t>
       </w:r>
-    </w:p>
-    <w:p>
-      <w:pPr>
-        <w:pStyle w:val="ListParagraph"/>
-        <w:spacing w:line="360" w:lineRule="auto"/>
-      </w:pPr>
-      <w:r>
-        <w:t>CHƯƠNG 3: Tổng kết</w:t>
-      </w:r>
+      <w:proofErr w:type="spellEnd"/>
+      <w:r>
+        <w:t xml:space="preserve"> </w:t>
+      </w:r>
+      <w:proofErr w:type="spellStart"/>
+      <w:r>
+        <w:t>và</w:t>
+      </w:r>
+      <w:proofErr w:type="spellEnd"/>
+      <w:r>
+        <w:t xml:space="preserve"> </w:t>
+      </w:r>
+      <w:proofErr w:type="spellStart"/>
+      <w:r>
+        <w:t>GitHub</w:t>
+      </w:r>
+      <w:proofErr w:type="spellEnd"/>
+    </w:p>
+    <w:p>
+      <w:pPr>
+        <w:pStyle w:val="ListParagraph"/>
+        <w:spacing w:line="360" w:lineRule="auto"/>
+      </w:pPr>
+      <w:r>
+        <w:t xml:space="preserve">CHƯƠNG 2: </w:t>
+      </w:r>
+      <w:proofErr w:type="spellStart"/>
+      <w:r>
+        <w:t>Các</w:t>
+      </w:r>
+      <w:proofErr w:type="spellEnd"/>
+      <w:r>
+        <w:t xml:space="preserve"> </w:t>
+      </w:r>
+      <w:proofErr w:type="spellStart"/>
+      <w:r>
+        <w:t>lệnh</w:t>
+      </w:r>
+      <w:proofErr w:type="spellEnd"/>
+      <w:r>
+        <w:t xml:space="preserve"> </w:t>
+      </w:r>
+      <w:proofErr w:type="spellStart"/>
+      <w:r>
+        <w:t>cơ</w:t>
+      </w:r>
+      <w:proofErr w:type="spellEnd"/>
+      <w:r>
+        <w:t xml:space="preserve"> </w:t>
+      </w:r>
+      <w:proofErr w:type="spellStart"/>
+      <w:r>
+        <w:t>bản</w:t>
+      </w:r>
+      <w:proofErr w:type="spellEnd"/>
+      <w:r>
+        <w:t xml:space="preserve"> </w:t>
+      </w:r>
+      <w:proofErr w:type="spellStart"/>
+      <w:r>
+        <w:t>về</w:t>
+      </w:r>
+      <w:proofErr w:type="spellEnd"/>
+      <w:r>
+        <w:t xml:space="preserve"> </w:t>
+      </w:r>
+      <w:proofErr w:type="spellStart"/>
+      <w:r>
+        <w:t>Git</w:t>
+      </w:r>
+      <w:proofErr w:type="spellEnd"/>
+    </w:p>
+    <w:p>
+      <w:pPr>
+        <w:pStyle w:val="ListParagraph"/>
+        <w:spacing w:line="360" w:lineRule="auto"/>
+      </w:pPr>
+      <w:r>
+        <w:t xml:space="preserve">CHƯƠNG 3: </w:t>
+      </w:r>
+      <w:proofErr w:type="spellStart"/>
+      <w:r>
+        <w:t>Tổng</w:t>
+      </w:r>
+      <w:proofErr w:type="spellEnd"/>
+      <w:r>
+        <w:t xml:space="preserve"> </w:t>
+      </w:r>
+      <w:proofErr w:type="spellStart"/>
+      <w:r>
+        <w:t>kết</w:t>
+      </w:r>
+      <w:proofErr w:type="spellEnd"/>
     </w:p>
     <w:sectPr>
       <w:pgSz w:w="12240" w:h="15840"/>
@@ -667,8 +993,8 @@
 </file>
 
 <file path=word/numbering.xml><?xml version="1.0" encoding="utf-8"?>
-<w:numbering xmlns:wpc="http://schemas.microsoft.com/office/word/2010/wordprocessingCanvas" xmlns:cx="http://schemas.microsoft.com/office/drawing/2014/chartex" xmlns:cx1="http://schemas.microsoft.com/office/drawing/2015/9/8/chartex" xmlns:cx2="http://schemas.microsoft.com/office/drawing/2015/10/21/chartex" xmlns:cx3="http://schemas.microsoft.com/office/drawing/2016/5/9/chartex" xmlns:cx4="http://schemas.microsoft.com/office/drawing/2016/5/10/chartex" xmlns:cx5="http://schemas.microsoft.com/office/drawing/2016/5/11/chartex" xmlns:cx6="http://schemas.microsoft.com/office/drawing/2016/5/12/chartex" xmlns:cx7="http://schemas.microsoft.com/office/drawing/2016/5/13/chartex" xmlns:cx8="http://schemas.microsoft.com/office/drawing/2016/5/14/chartex" xmlns:mc="http://schemas.openxmlformats.org/markup-compatibility/2006" xmlns:aink="http://schemas.microsoft.com/office/drawing/2016/ink" xmlns:am3d="http://schemas.microsoft.com/office/drawing/2017/model3d" xmlns:o="urn:schemas-microsoft-com:office:office" xmlns:oel="http://schemas.microsoft.com/office/2019/extlst" xmlns:r="http://schemas.openxmlformats.org/officeDocument/2006/relationships" xmlns:m="http://schemas.openxmlformats.org/officeDocument/2006/math" xmlns:v="urn:schemas-microsoft-com:vml" xmlns:wp14="http://schemas.microsoft.com/office/word/2010/wordprocessingDrawing" xmlns:wp="http://schemas.openxmlformats.org/drawingml/2006/wordprocessingDrawing" xmlns:w10="urn:schemas-microsoft-com:office:word" xmlns:w="http://schemas.openxmlformats.org/wordprocessingml/2006/main" xmlns:w14="http://schemas.microsoft.com/office/word/2010/wordml" xmlns:w15="http://schemas.microsoft.com/office/word/2012/wordml" xmlns:w16cex="http://schemas.microsoft.com/office/word/2018/wordml/cex" xmlns:w16cid="http://schemas.microsoft.com/office/word/2016/wordml/cid" xmlns:w16="http://schemas.microsoft.com/office/word/2018/wordml" xmlns:w16du="http://schemas.microsoft.com/office/word/2023/wordml/word16du" xmlns:w16sdtdh="http://schemas.microsoft.com/office/word/2020/wordml/sdtdatahash" xmlns:w16se="http://schemas.microsoft.com/office/word/2015/wordml/symex" xmlns:wpg="http://schemas.microsoft.com/office/word/2010/wordprocessingGroup" xmlns:wpi="http://schemas.microsoft.com/office/word/2010/wordprocessingInk" xmlns:wne="http://schemas.microsoft.com/office/word/2006/wordml" xmlns:wps="http://schemas.microsoft.com/office/word/2010/wordprocessingShape" mc:Ignorable="w14 w15 w16se w16cid w16 w16cex w16sdtdh w16du wp14">
-  <w:abstractNum w:abstractNumId="0" w15:restartNumberingAfterBreak="0">
+<w:numbering xmlns:wpc="http://schemas.microsoft.com/office/word/2010/wordprocessingCanvas" xmlns:mc="http://schemas.openxmlformats.org/markup-compatibility/2006" xmlns:o="urn:schemas-microsoft-com:office:office" xmlns:r="http://schemas.openxmlformats.org/officeDocument/2006/relationships" xmlns:m="http://schemas.openxmlformats.org/officeDocument/2006/math" xmlns:v="urn:schemas-microsoft-com:vml" xmlns:wp14="http://schemas.microsoft.com/office/word/2010/wordprocessingDrawing" xmlns:wp="http://schemas.openxmlformats.org/drawingml/2006/wordprocessingDrawing" xmlns:w10="urn:schemas-microsoft-com:office:word" xmlns:w="http://schemas.openxmlformats.org/wordprocessingml/2006/main" xmlns:w14="http://schemas.microsoft.com/office/word/2010/wordml" xmlns:w15="http://schemas.microsoft.com/office/word/2012/wordml" xmlns:wpg="http://schemas.microsoft.com/office/word/2010/wordprocessingGroup" xmlns:wpi="http://schemas.microsoft.com/office/word/2010/wordprocessingInk" xmlns:wne="http://schemas.microsoft.com/office/word/2006/wordml" xmlns:wps="http://schemas.microsoft.com/office/word/2010/wordprocessingShape" mc:Ignorable="w14 w15 wp14">
+  <w:abstractNum w:abstractNumId="0">
     <w:nsid w:val="4CC9031D"/>
     <w:multiLevelType w:val="hybridMultilevel"/>
     <w:tmpl w:val="5E404478"/>
@@ -757,14 +1083,14 @@
       </w:pPr>
     </w:lvl>
   </w:abstractNum>
-  <w:num w:numId="1" w16cid:durableId="801078347">
+  <w:num w:numId="1">
     <w:abstractNumId w:val="0"/>
   </w:num>
 </w:numbering>
 </file>
 
 <file path=word/styles.xml><?xml version="1.0" encoding="utf-8"?>
-<w:styles xmlns:mc="http://schemas.openxmlformats.org/markup-compatibility/2006" xmlns:r="http://schemas.openxmlformats.org/officeDocument/2006/relationships" xmlns:w="http://schemas.openxmlformats.org/wordprocessingml/2006/main" xmlns:w14="http://schemas.microsoft.com/office/word/2010/wordml" xmlns:w15="http://schemas.microsoft.com/office/word/2012/wordml" xmlns:w16cex="http://schemas.microsoft.com/office/word/2018/wordml/cex" xmlns:w16cid="http://schemas.microsoft.com/office/word/2016/wordml/cid" xmlns:w16="http://schemas.microsoft.com/office/word/2018/wordml" xmlns:w16du="http://schemas.microsoft.com/office/word/2023/wordml/word16du" xmlns:w16sdtdh="http://schemas.microsoft.com/office/word/2020/wordml/sdtdatahash" xmlns:w16se="http://schemas.microsoft.com/office/word/2015/wordml/symex" mc:Ignorable="w14 w15 w16se w16cid w16 w16cex w16sdtdh w16du">
+<w:styles xmlns:mc="http://schemas.openxmlformats.org/markup-compatibility/2006" xmlns:r="http://schemas.openxmlformats.org/officeDocument/2006/relationships" xmlns:w="http://schemas.openxmlformats.org/wordprocessingml/2006/main" xmlns:w14="http://schemas.microsoft.com/office/word/2010/wordml" xmlns:w15="http://schemas.microsoft.com/office/word/2012/wordml" mc:Ignorable="w14 w15">
   <w:docDefaults>
     <w:rPrDefault>
       <w:rPr>
@@ -782,7 +1108,7 @@
       </w:pPr>
     </w:pPrDefault>
   </w:docDefaults>
-  <w:latentStyles w:defLockedState="0" w:defUIPriority="99" w:defSemiHidden="0" w:defUnhideWhenUsed="0" w:defQFormat="0" w:count="376">
+  <w:latentStyles w:defLockedState="0" w:defUIPriority="99" w:defSemiHidden="0" w:defUnhideWhenUsed="0" w:defQFormat="0" w:count="371">
     <w:lsdException w:name="Normal" w:uiPriority="0" w:qFormat="1"/>
     <w:lsdException w:name="heading 1" w:uiPriority="9" w:qFormat="1"/>
     <w:lsdException w:name="heading 2" w:semiHidden="1" w:uiPriority="9" w:unhideWhenUsed="1" w:qFormat="1"/>
@@ -1154,11 +1480,6 @@
     <w:lsdException w:name="List Table 5 Dark Accent 6" w:uiPriority="50"/>
     <w:lsdException w:name="List Table 6 Colorful Accent 6" w:uiPriority="51"/>
     <w:lsdException w:name="List Table 7 Colorful Accent 6" w:uiPriority="52"/>
-    <w:lsdException w:name="Mention" w:semiHidden="1" w:unhideWhenUsed="1"/>
-    <w:lsdException w:name="Smart Hyperlink" w:semiHidden="1" w:unhideWhenUsed="1"/>
-    <w:lsdException w:name="Hashtag" w:semiHidden="1" w:unhideWhenUsed="1"/>
-    <w:lsdException w:name="Unresolved Mention" w:semiHidden="1" w:unhideWhenUsed="1"/>
-    <w:lsdException w:name="Smart Link" w:semiHidden="1" w:unhideWhenUsed="1"/>
   </w:latentStyles>
   <w:style w:type="paragraph" w:default="1" w:styleId="Normal">
     <w:name w:val="Normal"/>
@@ -1211,6 +1532,7 @@
       <w:spacing w:after="0" w:line="240" w:lineRule="auto"/>
     </w:pPr>
     <w:tblPr>
+      <w:tblInd w:w="0" w:type="dxa"/>
       <w:tblBorders>
         <w:top w:val="single" w:sz="4" w:space="0" w:color="auto"/>
         <w:left w:val="single" w:sz="4" w:space="0" w:color="auto"/>
@@ -1219,6 +1541,12 @@
         <w:insideH w:val="single" w:sz="4" w:space="0" w:color="auto"/>
         <w:insideV w:val="single" w:sz="4" w:space="0" w:color="auto"/>
       </w:tblBorders>
+      <w:tblCellMar>
+        <w:top w:w="0" w:type="dxa"/>
+        <w:left w:w="108" w:type="dxa"/>
+        <w:bottom w:w="0" w:type="dxa"/>
+        <w:right w:w="108" w:type="dxa"/>
+      </w:tblCellMar>
     </w:tblPr>
   </w:style>
   <w:style w:type="character" w:styleId="Hyperlink">
@@ -1232,7 +1560,7 @@
       <w:u w:val="single"/>
     </w:rPr>
   </w:style>
-  <w:style w:type="character" w:styleId="UnresolvedMention">
+  <w:style w:type="character" w:customStyle="1" w:styleId="UnresolvedMention">
     <w:name w:val="Unresolved Mention"/>
     <w:basedOn w:val="DefaultParagraphFont"/>
     <w:uiPriority w:val="99"/>

</xml_diff>

<commit_message>
hom nay hoc bu cac em nhe
</commit_message>
<xml_diff>
--- a/BÁO CÁO.docx
+++ b/BÁO CÁO.docx
@@ -1,6 +1,6 @@
 
 <file path=word/document.xml><?xml version="1.0" encoding="utf-8"?>
-<w:document xmlns:wpc="http://schemas.microsoft.com/office/word/2010/wordprocessingCanvas" xmlns:mc="http://schemas.openxmlformats.org/markup-compatibility/2006" xmlns:o="urn:schemas-microsoft-com:office:office" xmlns:r="http://schemas.openxmlformats.org/officeDocument/2006/relationships" xmlns:m="http://schemas.openxmlformats.org/officeDocument/2006/math" xmlns:v="urn:schemas-microsoft-com:vml" xmlns:wp14="http://schemas.microsoft.com/office/word/2010/wordprocessingDrawing" xmlns:wp="http://schemas.openxmlformats.org/drawingml/2006/wordprocessingDrawing" xmlns:w10="urn:schemas-microsoft-com:office:word" xmlns:w="http://schemas.openxmlformats.org/wordprocessingml/2006/main" xmlns:w14="http://schemas.microsoft.com/office/word/2010/wordml" xmlns:w15="http://schemas.microsoft.com/office/word/2012/wordml" xmlns:wpg="http://schemas.microsoft.com/office/word/2010/wordprocessingGroup" xmlns:wpi="http://schemas.microsoft.com/office/word/2010/wordprocessingInk" xmlns:wne="http://schemas.microsoft.com/office/word/2006/wordml" xmlns:wps="http://schemas.microsoft.com/office/word/2010/wordprocessingShape" mc:Ignorable="w14 w15 wp14">
+<w:document xmlns:wpc="http://schemas.microsoft.com/office/word/2010/wordprocessingCanvas" xmlns:cx="http://schemas.microsoft.com/office/drawing/2014/chartex" xmlns:cx1="http://schemas.microsoft.com/office/drawing/2015/9/8/chartex" xmlns:cx2="http://schemas.microsoft.com/office/drawing/2015/10/21/chartex" xmlns:cx3="http://schemas.microsoft.com/office/drawing/2016/5/9/chartex" xmlns:cx4="http://schemas.microsoft.com/office/drawing/2016/5/10/chartex" xmlns:cx5="http://schemas.microsoft.com/office/drawing/2016/5/11/chartex" xmlns:cx6="http://schemas.microsoft.com/office/drawing/2016/5/12/chartex" xmlns:cx7="http://schemas.microsoft.com/office/drawing/2016/5/13/chartex" xmlns:cx8="http://schemas.microsoft.com/office/drawing/2016/5/14/chartex" xmlns:mc="http://schemas.openxmlformats.org/markup-compatibility/2006" xmlns:aink="http://schemas.microsoft.com/office/drawing/2016/ink" xmlns:am3d="http://schemas.microsoft.com/office/drawing/2017/model3d" xmlns:o="urn:schemas-microsoft-com:office:office" xmlns:oel="http://schemas.microsoft.com/office/2019/extlst" xmlns:r="http://schemas.openxmlformats.org/officeDocument/2006/relationships" xmlns:m="http://schemas.openxmlformats.org/officeDocument/2006/math" xmlns:v="urn:schemas-microsoft-com:vml" xmlns:wp14="http://schemas.microsoft.com/office/word/2010/wordprocessingDrawing" xmlns:wp="http://schemas.openxmlformats.org/drawingml/2006/wordprocessingDrawing" xmlns:w10="urn:schemas-microsoft-com:office:word" xmlns:w="http://schemas.openxmlformats.org/wordprocessingml/2006/main" xmlns:w14="http://schemas.microsoft.com/office/word/2010/wordml" xmlns:w15="http://schemas.microsoft.com/office/word/2012/wordml" xmlns:w16cex="http://schemas.microsoft.com/office/word/2018/wordml/cex" xmlns:w16cid="http://schemas.microsoft.com/office/word/2016/wordml/cid" xmlns:w16="http://schemas.microsoft.com/office/word/2018/wordml" xmlns:w16du="http://schemas.microsoft.com/office/word/2023/wordml/word16du" xmlns:w16sdtdh="http://schemas.microsoft.com/office/word/2020/wordml/sdtdatahash" xmlns:w16se="http://schemas.microsoft.com/office/word/2015/wordml/symex" xmlns:wpg="http://schemas.microsoft.com/office/word/2010/wordprocessingGroup" xmlns:wpi="http://schemas.microsoft.com/office/word/2010/wordprocessingInk" xmlns:wne="http://schemas.microsoft.com/office/word/2006/wordml" xmlns:wps="http://schemas.microsoft.com/office/word/2010/wordprocessingShape" mc:Ignorable="w14 w15 w16se w16cid w16 w16cex w16sdtdh w16du wp14">
   <w:body>
     <w:p>
       <w:pPr>
@@ -77,106 +77,24 @@
           <w:sz w:val="32"/>
           <w:szCs w:val="32"/>
         </w:rPr>
-        <w:t xml:space="preserve">GVHD: </w:t>
+        <w:t>GVHD: Thái Huy Tân</w:t>
       </w:r>
-      <w:proofErr w:type="spellStart"/>
+    </w:p>
+    <w:p>
+      <w:pPr>
+        <w:spacing w:line="360" w:lineRule="auto"/>
+        <w:jc w:val="center"/>
+        <w:rPr>
+          <w:sz w:val="32"/>
+          <w:szCs w:val="32"/>
+        </w:rPr>
+      </w:pPr>
       <w:r>
         <w:rPr>
           <w:sz w:val="32"/>
           <w:szCs w:val="32"/>
         </w:rPr>
-        <w:t>Thái</w:t>
-      </w:r>
-      <w:proofErr w:type="spellEnd"/>
-      <w:r>
-        <w:rPr>
-          <w:sz w:val="32"/>
-          <w:szCs w:val="32"/>
-        </w:rPr>
-        <w:t xml:space="preserve"> </w:t>
-      </w:r>
-      <w:proofErr w:type="spellStart"/>
-      <w:r>
-        <w:rPr>
-          <w:sz w:val="32"/>
-          <w:szCs w:val="32"/>
-        </w:rPr>
-        <w:t>Huy</w:t>
-      </w:r>
-      <w:proofErr w:type="spellEnd"/>
-      <w:r>
-        <w:rPr>
-          <w:sz w:val="32"/>
-          <w:szCs w:val="32"/>
-        </w:rPr>
-        <w:t xml:space="preserve"> </w:t>
-      </w:r>
-      <w:proofErr w:type="spellStart"/>
-      <w:r>
-        <w:rPr>
-          <w:sz w:val="32"/>
-          <w:szCs w:val="32"/>
-        </w:rPr>
-        <w:t>Tân</w:t>
-      </w:r>
-      <w:proofErr w:type="spellEnd"/>
-    </w:p>
-    <w:p>
-      <w:pPr>
-        <w:spacing w:line="360" w:lineRule="auto"/>
-        <w:jc w:val="center"/>
-        <w:rPr>
-          <w:sz w:val="32"/>
-          <w:szCs w:val="32"/>
-        </w:rPr>
-      </w:pPr>
-      <w:proofErr w:type="spellStart"/>
-      <w:r>
-        <w:rPr>
-          <w:sz w:val="32"/>
-          <w:szCs w:val="32"/>
-        </w:rPr>
-        <w:t>Ngày</w:t>
-      </w:r>
-      <w:proofErr w:type="spellEnd"/>
-      <w:r>
-        <w:rPr>
-          <w:sz w:val="32"/>
-          <w:szCs w:val="32"/>
-        </w:rPr>
-        <w:t xml:space="preserve"> </w:t>
-      </w:r>
-      <w:proofErr w:type="spellStart"/>
-      <w:r>
-        <w:rPr>
-          <w:sz w:val="32"/>
-          <w:szCs w:val="32"/>
-        </w:rPr>
-        <w:t>báo</w:t>
-      </w:r>
-      <w:proofErr w:type="spellEnd"/>
-      <w:r>
-        <w:rPr>
-          <w:sz w:val="32"/>
-          <w:szCs w:val="32"/>
-        </w:rPr>
-        <w:t xml:space="preserve"> </w:t>
-      </w:r>
-      <w:proofErr w:type="spellStart"/>
-      <w:r>
-        <w:rPr>
-          <w:sz w:val="32"/>
-          <w:szCs w:val="32"/>
-        </w:rPr>
-        <w:t>cáo</w:t>
-      </w:r>
-      <w:proofErr w:type="spellEnd"/>
-      <w:r>
-        <w:rPr>
-          <w:sz w:val="32"/>
-          <w:szCs w:val="32"/>
-        </w:rPr>
-        <w:t>: 13/9/2024</w:t>
+        <w:t>Ngày báo cáo: 13/9/2024</w:t>
       </w:r>
     </w:p>
     <w:p>
@@ -195,7 +113,6 @@
           <w:u w:val="single"/>
         </w:rPr>
       </w:pPr>
-      <w:proofErr w:type="spellStart"/>
       <w:r>
         <w:rPr>
           <w:b/>
@@ -203,29 +120,8 @@
           <w:sz w:val="28"/>
           <w:u w:val="single"/>
         </w:rPr>
-        <w:t>Thông</w:t>
+        <w:t>Thông tin chung</w:t>
       </w:r>
-      <w:proofErr w:type="spellEnd"/>
-      <w:r>
-        <w:rPr>
-          <w:b/>
-          <w:bCs/>
-          <w:sz w:val="28"/>
-          <w:u w:val="single"/>
-        </w:rPr>
-        <w:t xml:space="preserve"> tin </w:t>
-      </w:r>
-      <w:proofErr w:type="spellStart"/>
-      <w:r>
-        <w:rPr>
-          <w:b/>
-          <w:bCs/>
-          <w:sz w:val="28"/>
-          <w:u w:val="single"/>
-        </w:rPr>
-        <w:t>chung</w:t>
-      </w:r>
-      <w:proofErr w:type="spellEnd"/>
       <w:r>
         <w:rPr>
           <w:b/>
@@ -235,8 +131,6 @@
         </w:rPr>
         <w:t xml:space="preserve"> (VO DUY HIEU IDOL NUMBER 1)</w:t>
       </w:r>
-      <w:bookmarkStart w:id="0" w:name="_GoBack"/>
-      <w:bookmarkEnd w:id="0"/>
     </w:p>
     <w:p>
       <w:pPr>
@@ -244,13 +138,8 @@
         <w:spacing w:line="360" w:lineRule="auto"/>
         <w:jc w:val="both"/>
       </w:pPr>
-      <w:proofErr w:type="spellStart"/>
       <w:r>
-        <w:t>Lớp</w:t>
-      </w:r>
-      <w:proofErr w:type="spellEnd"/>
-      <w:r>
-        <w:t>: SS004.P14</w:t>
+        <w:t>Lớp: SS004.P14</w:t>
       </w:r>
     </w:p>
     <w:tbl>
@@ -296,27 +185,9 @@
               <w:ind w:left="0"/>
               <w:jc w:val="center"/>
             </w:pPr>
-            <w:proofErr w:type="spellStart"/>
             <w:r>
-              <w:t>Họ</w:t>
+              <w:t>Họ và tên</w:t>
             </w:r>
-            <w:proofErr w:type="spellEnd"/>
-            <w:r>
-              <w:t xml:space="preserve"> </w:t>
-            </w:r>
-            <w:proofErr w:type="spellStart"/>
-            <w:r>
-              <w:t>và</w:t>
-            </w:r>
-            <w:proofErr w:type="spellEnd"/>
-            <w:r>
-              <w:t xml:space="preserve"> </w:t>
-            </w:r>
-            <w:proofErr w:type="spellStart"/>
-            <w:r>
-              <w:t>tên</w:t>
-            </w:r>
-            <w:proofErr w:type="spellEnd"/>
           </w:p>
         </w:tc>
         <w:tc>
@@ -384,35 +255,9 @@
               <w:ind w:left="0"/>
               <w:jc w:val="center"/>
             </w:pPr>
-            <w:proofErr w:type="spellStart"/>
             <w:r>
-              <w:t>Phạm</w:t>
+              <w:t>Phạm Lê Đăng Kha</w:t>
             </w:r>
-            <w:proofErr w:type="spellEnd"/>
-            <w:r>
-              <w:t xml:space="preserve"> </w:t>
-            </w:r>
-            <w:proofErr w:type="spellStart"/>
-            <w:r>
-              <w:t>Lê</w:t>
-            </w:r>
-            <w:proofErr w:type="spellEnd"/>
-            <w:r>
-              <w:t xml:space="preserve"> </w:t>
-            </w:r>
-            <w:proofErr w:type="spellStart"/>
-            <w:r>
-              <w:t>Đăng</w:t>
-            </w:r>
-            <w:proofErr w:type="spellEnd"/>
-            <w:r>
-              <w:t xml:space="preserve"> </w:t>
-            </w:r>
-            <w:proofErr w:type="spellStart"/>
-            <w:r>
-              <w:t>Kha</w:t>
-            </w:r>
-            <w:proofErr w:type="spellEnd"/>
           </w:p>
         </w:tc>
         <w:tc>
@@ -485,35 +330,9 @@
               <w:ind w:left="0"/>
               <w:jc w:val="center"/>
             </w:pPr>
-            <w:proofErr w:type="spellStart"/>
             <w:r>
-              <w:t>Phan</w:t>
+              <w:t>Phan Cảnh Đăng Huân</w:t>
             </w:r>
-            <w:proofErr w:type="spellEnd"/>
-            <w:r>
-              <w:t xml:space="preserve"> </w:t>
-            </w:r>
-            <w:proofErr w:type="spellStart"/>
-            <w:r>
-              <w:t>Cảnh</w:t>
-            </w:r>
-            <w:proofErr w:type="spellEnd"/>
-            <w:r>
-              <w:t xml:space="preserve"> </w:t>
-            </w:r>
-            <w:proofErr w:type="spellStart"/>
-            <w:r>
-              <w:t>Đăng</w:t>
-            </w:r>
-            <w:proofErr w:type="spellEnd"/>
-            <w:r>
-              <w:t xml:space="preserve"> </w:t>
-            </w:r>
-            <w:proofErr w:type="spellStart"/>
-            <w:r>
-              <w:t>Huân</w:t>
-            </w:r>
-            <w:proofErr w:type="spellEnd"/>
           </w:p>
         </w:tc>
         <w:tc>
@@ -586,27 +405,9 @@
               <w:ind w:left="0"/>
               <w:jc w:val="center"/>
             </w:pPr>
-            <w:proofErr w:type="spellStart"/>
             <w:r>
-              <w:t>Võ</w:t>
+              <w:t>Võ Duy Hiếu</w:t>
             </w:r>
-            <w:proofErr w:type="spellEnd"/>
-            <w:r>
-              <w:t xml:space="preserve"> </w:t>
-            </w:r>
-            <w:proofErr w:type="spellStart"/>
-            <w:r>
-              <w:t>Duy</w:t>
-            </w:r>
-            <w:proofErr w:type="spellEnd"/>
-            <w:r>
-              <w:t xml:space="preserve"> </w:t>
-            </w:r>
-            <w:proofErr w:type="spellStart"/>
-            <w:r>
-              <w:t>Hiếu</w:t>
-            </w:r>
-            <w:proofErr w:type="spellEnd"/>
           </w:p>
         </w:tc>
         <w:tc>
@@ -679,27 +480,9 @@
               <w:ind w:left="0"/>
               <w:jc w:val="center"/>
             </w:pPr>
-            <w:proofErr w:type="spellStart"/>
             <w:r>
-              <w:t>Hồng</w:t>
+              <w:t>Hồng Huy Hoàng</w:t>
             </w:r>
-            <w:proofErr w:type="spellEnd"/>
-            <w:r>
-              <w:t xml:space="preserve"> </w:t>
-            </w:r>
-            <w:proofErr w:type="spellStart"/>
-            <w:r>
-              <w:t>Huy</w:t>
-            </w:r>
-            <w:proofErr w:type="spellEnd"/>
-            <w:r>
-              <w:t xml:space="preserve"> </w:t>
-            </w:r>
-            <w:proofErr w:type="spellStart"/>
-            <w:r>
-              <w:t>Hoàng</w:t>
-            </w:r>
-            <w:proofErr w:type="spellEnd"/>
           </w:p>
         </w:tc>
         <w:tc>
@@ -858,129 +641,44 @@
         <w:spacing w:line="360" w:lineRule="auto"/>
       </w:pPr>
       <w:r>
-        <w:t xml:space="preserve">CHƯƠNG 1: </w:t>
+        <w:t>CHƯƠNG 1: Giới thiệu về Git và GitHub</w:t>
       </w:r>
-      <w:proofErr w:type="spellStart"/>
+    </w:p>
+    <w:p>
+      <w:pPr>
+        <w:pStyle w:val="ListParagraph"/>
+        <w:spacing w:line="360" w:lineRule="auto"/>
+      </w:pPr>
       <w:r>
-        <w:t>Giới</w:t>
+        <w:t xml:space="preserve">CHƯƠNG 2: Các lệnh cơ bản về </w:t>
       </w:r>
-      <w:proofErr w:type="spellEnd"/>
-      <w:r>
-        <w:t xml:space="preserve"> </w:t>
-      </w:r>
-      <w:proofErr w:type="spellStart"/>
-      <w:r>
-        <w:t>thiệu</w:t>
-      </w:r>
-      <w:proofErr w:type="spellEnd"/>
-      <w:r>
-        <w:t xml:space="preserve"> </w:t>
-      </w:r>
-      <w:proofErr w:type="spellStart"/>
-      <w:r>
-        <w:t>về</w:t>
-      </w:r>
-      <w:proofErr w:type="spellEnd"/>
-      <w:r>
-        <w:t xml:space="preserve"> </w:t>
-      </w:r>
-      <w:proofErr w:type="spellStart"/>
       <w:r>
         <w:t>Git</w:t>
       </w:r>
-      <w:proofErr w:type="spellEnd"/>
+    </w:p>
+    <w:p>
+      <w:pPr>
+        <w:pStyle w:val="ListParagraph"/>
+        <w:spacing w:line="360" w:lineRule="auto"/>
+      </w:pPr>
       <w:r>
-        <w:t xml:space="preserve"> </w:t>
+        <w:t>CHƯƠNG 3: Tổng kết</w:t>
       </w:r>
-      <w:proofErr w:type="spellStart"/>
+    </w:p>
+    <w:p>
+      <w:pPr>
+        <w:pStyle w:val="ListParagraph"/>
+        <w:spacing w:line="360" w:lineRule="auto"/>
+      </w:pPr>
       <w:r>
-        <w:t>và</w:t>
+        <w:t>Em yeeu anh Kha</w:t>
       </w:r>
-      <w:proofErr w:type="spellEnd"/>
       <w:r>
-        <w:t xml:space="preserve"> </w:t>
+        <w:t>, Hoang, Huan</w:t>
       </w:r>
-      <w:proofErr w:type="spellStart"/>
       <w:r>
-        <w:t>GitHub</w:t>
+        <w:t xml:space="preserve"> &lt;3</w:t>
       </w:r>
-      <w:proofErr w:type="spellEnd"/>
-    </w:p>
-    <w:p>
-      <w:pPr>
-        <w:pStyle w:val="ListParagraph"/>
-        <w:spacing w:line="360" w:lineRule="auto"/>
-      </w:pPr>
-      <w:r>
-        <w:t xml:space="preserve">CHƯƠNG 2: </w:t>
-      </w:r>
-      <w:proofErr w:type="spellStart"/>
-      <w:r>
-        <w:t>Các</w:t>
-      </w:r>
-      <w:proofErr w:type="spellEnd"/>
-      <w:r>
-        <w:t xml:space="preserve"> </w:t>
-      </w:r>
-      <w:proofErr w:type="spellStart"/>
-      <w:r>
-        <w:t>lệnh</w:t>
-      </w:r>
-      <w:proofErr w:type="spellEnd"/>
-      <w:r>
-        <w:t xml:space="preserve"> </w:t>
-      </w:r>
-      <w:proofErr w:type="spellStart"/>
-      <w:r>
-        <w:t>cơ</w:t>
-      </w:r>
-      <w:proofErr w:type="spellEnd"/>
-      <w:r>
-        <w:t xml:space="preserve"> </w:t>
-      </w:r>
-      <w:proofErr w:type="spellStart"/>
-      <w:r>
-        <w:t>bản</w:t>
-      </w:r>
-      <w:proofErr w:type="spellEnd"/>
-      <w:r>
-        <w:t xml:space="preserve"> </w:t>
-      </w:r>
-      <w:proofErr w:type="spellStart"/>
-      <w:r>
-        <w:t>về</w:t>
-      </w:r>
-      <w:proofErr w:type="spellEnd"/>
-      <w:r>
-        <w:t xml:space="preserve"> </w:t>
-      </w:r>
-      <w:proofErr w:type="spellStart"/>
-      <w:r>
-        <w:t>Git</w:t>
-      </w:r>
-      <w:proofErr w:type="spellEnd"/>
-    </w:p>
-    <w:p>
-      <w:pPr>
-        <w:pStyle w:val="ListParagraph"/>
-        <w:spacing w:line="360" w:lineRule="auto"/>
-      </w:pPr>
-      <w:r>
-        <w:t xml:space="preserve">CHƯƠNG 3: </w:t>
-      </w:r>
-      <w:proofErr w:type="spellStart"/>
-      <w:r>
-        <w:t>Tổng</w:t>
-      </w:r>
-      <w:proofErr w:type="spellEnd"/>
-      <w:r>
-        <w:t xml:space="preserve"> </w:t>
-      </w:r>
-      <w:proofErr w:type="spellStart"/>
-      <w:r>
-        <w:t>kết</w:t>
-      </w:r>
-      <w:proofErr w:type="spellEnd"/>
     </w:p>
     <w:sectPr>
       <w:pgSz w:w="12240" w:h="15840"/>
@@ -993,8 +691,8 @@
 </file>
 
 <file path=word/numbering.xml><?xml version="1.0" encoding="utf-8"?>
-<w:numbering xmlns:wpc="http://schemas.microsoft.com/office/word/2010/wordprocessingCanvas" xmlns:mc="http://schemas.openxmlformats.org/markup-compatibility/2006" xmlns:o="urn:schemas-microsoft-com:office:office" xmlns:r="http://schemas.openxmlformats.org/officeDocument/2006/relationships" xmlns:m="http://schemas.openxmlformats.org/officeDocument/2006/math" xmlns:v="urn:schemas-microsoft-com:vml" xmlns:wp14="http://schemas.microsoft.com/office/word/2010/wordprocessingDrawing" xmlns:wp="http://schemas.openxmlformats.org/drawingml/2006/wordprocessingDrawing" xmlns:w10="urn:schemas-microsoft-com:office:word" xmlns:w="http://schemas.openxmlformats.org/wordprocessingml/2006/main" xmlns:w14="http://schemas.microsoft.com/office/word/2010/wordml" xmlns:w15="http://schemas.microsoft.com/office/word/2012/wordml" xmlns:wpg="http://schemas.microsoft.com/office/word/2010/wordprocessingGroup" xmlns:wpi="http://schemas.microsoft.com/office/word/2010/wordprocessingInk" xmlns:wne="http://schemas.microsoft.com/office/word/2006/wordml" xmlns:wps="http://schemas.microsoft.com/office/word/2010/wordprocessingShape" mc:Ignorable="w14 w15 wp14">
-  <w:abstractNum w:abstractNumId="0">
+<w:numbering xmlns:wpc="http://schemas.microsoft.com/office/word/2010/wordprocessingCanvas" xmlns:cx="http://schemas.microsoft.com/office/drawing/2014/chartex" xmlns:cx1="http://schemas.microsoft.com/office/drawing/2015/9/8/chartex" xmlns:cx2="http://schemas.microsoft.com/office/drawing/2015/10/21/chartex" xmlns:cx3="http://schemas.microsoft.com/office/drawing/2016/5/9/chartex" xmlns:cx4="http://schemas.microsoft.com/office/drawing/2016/5/10/chartex" xmlns:cx5="http://schemas.microsoft.com/office/drawing/2016/5/11/chartex" xmlns:cx6="http://schemas.microsoft.com/office/drawing/2016/5/12/chartex" xmlns:cx7="http://schemas.microsoft.com/office/drawing/2016/5/13/chartex" xmlns:cx8="http://schemas.microsoft.com/office/drawing/2016/5/14/chartex" xmlns:mc="http://schemas.openxmlformats.org/markup-compatibility/2006" xmlns:aink="http://schemas.microsoft.com/office/drawing/2016/ink" xmlns:am3d="http://schemas.microsoft.com/office/drawing/2017/model3d" xmlns:o="urn:schemas-microsoft-com:office:office" xmlns:oel="http://schemas.microsoft.com/office/2019/extlst" xmlns:r="http://schemas.openxmlformats.org/officeDocument/2006/relationships" xmlns:m="http://schemas.openxmlformats.org/officeDocument/2006/math" xmlns:v="urn:schemas-microsoft-com:vml" xmlns:wp14="http://schemas.microsoft.com/office/word/2010/wordprocessingDrawing" xmlns:wp="http://schemas.openxmlformats.org/drawingml/2006/wordprocessingDrawing" xmlns:w10="urn:schemas-microsoft-com:office:word" xmlns:w="http://schemas.openxmlformats.org/wordprocessingml/2006/main" xmlns:w14="http://schemas.microsoft.com/office/word/2010/wordml" xmlns:w15="http://schemas.microsoft.com/office/word/2012/wordml" xmlns:w16cex="http://schemas.microsoft.com/office/word/2018/wordml/cex" xmlns:w16cid="http://schemas.microsoft.com/office/word/2016/wordml/cid" xmlns:w16="http://schemas.microsoft.com/office/word/2018/wordml" xmlns:w16du="http://schemas.microsoft.com/office/word/2023/wordml/word16du" xmlns:w16sdtdh="http://schemas.microsoft.com/office/word/2020/wordml/sdtdatahash" xmlns:w16se="http://schemas.microsoft.com/office/word/2015/wordml/symex" xmlns:wpg="http://schemas.microsoft.com/office/word/2010/wordprocessingGroup" xmlns:wpi="http://schemas.microsoft.com/office/word/2010/wordprocessingInk" xmlns:wne="http://schemas.microsoft.com/office/word/2006/wordml" xmlns:wps="http://schemas.microsoft.com/office/word/2010/wordprocessingShape" mc:Ignorable="w14 w15 w16se w16cid w16 w16cex w16sdtdh w16du wp14">
+  <w:abstractNum w:abstractNumId="0" w15:restartNumberingAfterBreak="0">
     <w:nsid w:val="4CC9031D"/>
     <w:multiLevelType w:val="hybridMultilevel"/>
     <w:tmpl w:val="5E404478"/>
@@ -1083,14 +781,14 @@
       </w:pPr>
     </w:lvl>
   </w:abstractNum>
-  <w:num w:numId="1">
+  <w:num w:numId="1" w16cid:durableId="1360668463">
     <w:abstractNumId w:val="0"/>
   </w:num>
 </w:numbering>
 </file>
 
 <file path=word/styles.xml><?xml version="1.0" encoding="utf-8"?>
-<w:styles xmlns:mc="http://schemas.openxmlformats.org/markup-compatibility/2006" xmlns:r="http://schemas.openxmlformats.org/officeDocument/2006/relationships" xmlns:w="http://schemas.openxmlformats.org/wordprocessingml/2006/main" xmlns:w14="http://schemas.microsoft.com/office/word/2010/wordml" xmlns:w15="http://schemas.microsoft.com/office/word/2012/wordml" mc:Ignorable="w14 w15">
+<w:styles xmlns:mc="http://schemas.openxmlformats.org/markup-compatibility/2006" xmlns:r="http://schemas.openxmlformats.org/officeDocument/2006/relationships" xmlns:w="http://schemas.openxmlformats.org/wordprocessingml/2006/main" xmlns:w14="http://schemas.microsoft.com/office/word/2010/wordml" xmlns:w15="http://schemas.microsoft.com/office/word/2012/wordml" xmlns:w16cex="http://schemas.microsoft.com/office/word/2018/wordml/cex" xmlns:w16cid="http://schemas.microsoft.com/office/word/2016/wordml/cid" xmlns:w16="http://schemas.microsoft.com/office/word/2018/wordml" xmlns:w16du="http://schemas.microsoft.com/office/word/2023/wordml/word16du" xmlns:w16sdtdh="http://schemas.microsoft.com/office/word/2020/wordml/sdtdatahash" xmlns:w16se="http://schemas.microsoft.com/office/word/2015/wordml/symex" mc:Ignorable="w14 w15 w16se w16cid w16 w16cex w16sdtdh w16du">
   <w:docDefaults>
     <w:rPrDefault>
       <w:rPr>
@@ -1108,7 +806,7 @@
       </w:pPr>
     </w:pPrDefault>
   </w:docDefaults>
-  <w:latentStyles w:defLockedState="0" w:defUIPriority="99" w:defSemiHidden="0" w:defUnhideWhenUsed="0" w:defQFormat="0" w:count="371">
+  <w:latentStyles w:defLockedState="0" w:defUIPriority="99" w:defSemiHidden="0" w:defUnhideWhenUsed="0" w:defQFormat="0" w:count="376">
     <w:lsdException w:name="Normal" w:uiPriority="0" w:qFormat="1"/>
     <w:lsdException w:name="heading 1" w:uiPriority="9" w:qFormat="1"/>
     <w:lsdException w:name="heading 2" w:semiHidden="1" w:uiPriority="9" w:unhideWhenUsed="1" w:qFormat="1"/>
@@ -1480,6 +1178,11 @@
     <w:lsdException w:name="List Table 5 Dark Accent 6" w:uiPriority="50"/>
     <w:lsdException w:name="List Table 6 Colorful Accent 6" w:uiPriority="51"/>
     <w:lsdException w:name="List Table 7 Colorful Accent 6" w:uiPriority="52"/>
+    <w:lsdException w:name="Mention" w:semiHidden="1" w:unhideWhenUsed="1"/>
+    <w:lsdException w:name="Smart Hyperlink" w:semiHidden="1" w:unhideWhenUsed="1"/>
+    <w:lsdException w:name="Hashtag" w:semiHidden="1" w:unhideWhenUsed="1"/>
+    <w:lsdException w:name="Unresolved Mention" w:semiHidden="1" w:unhideWhenUsed="1"/>
+    <w:lsdException w:name="Smart Link" w:semiHidden="1" w:unhideWhenUsed="1"/>
   </w:latentStyles>
   <w:style w:type="paragraph" w:default="1" w:styleId="Normal">
     <w:name w:val="Normal"/>
@@ -1532,7 +1235,6 @@
       <w:spacing w:after="0" w:line="240" w:lineRule="auto"/>
     </w:pPr>
     <w:tblPr>
-      <w:tblInd w:w="0" w:type="dxa"/>
       <w:tblBorders>
         <w:top w:val="single" w:sz="4" w:space="0" w:color="auto"/>
         <w:left w:val="single" w:sz="4" w:space="0" w:color="auto"/>
@@ -1541,12 +1243,6 @@
         <w:insideH w:val="single" w:sz="4" w:space="0" w:color="auto"/>
         <w:insideV w:val="single" w:sz="4" w:space="0" w:color="auto"/>
       </w:tblBorders>
-      <w:tblCellMar>
-        <w:top w:w="0" w:type="dxa"/>
-        <w:left w:w="108" w:type="dxa"/>
-        <w:bottom w:w="0" w:type="dxa"/>
-        <w:right w:w="108" w:type="dxa"/>
-      </w:tblCellMar>
     </w:tblPr>
   </w:style>
   <w:style w:type="character" w:styleId="Hyperlink">
@@ -1560,8 +1256,8 @@
       <w:u w:val="single"/>
     </w:rPr>
   </w:style>
-  <w:style w:type="character" w:customStyle="1" w:styleId="UnresolvedMention">
-    <w:name w:val="Unresolved Mention"/>
+  <w:style w:type="character" w:customStyle="1" w:styleId="UnresolvedMention1">
+    <w:name w:val="Unresolved Mention1"/>
     <w:basedOn w:val="DefaultParagraphFont"/>
     <w:uiPriority w:val="99"/>
     <w:semiHidden/>

</xml_diff>

<commit_message>
Harry them bao cao
</commit_message>
<xml_diff>
--- a/BÁO CÁO.docx
+++ b/BÁO CÁO.docx
@@ -1,6 +1,6 @@
 
 <file path=word/document.xml><?xml version="1.0" encoding="utf-8"?>
-<w:document xmlns:wpc="http://schemas.microsoft.com/office/word/2010/wordprocessingCanvas" xmlns:cx="http://schemas.microsoft.com/office/drawing/2014/chartex" xmlns:cx1="http://schemas.microsoft.com/office/drawing/2015/9/8/chartex" xmlns:cx2="http://schemas.microsoft.com/office/drawing/2015/10/21/chartex" xmlns:cx3="http://schemas.microsoft.com/office/drawing/2016/5/9/chartex" xmlns:cx4="http://schemas.microsoft.com/office/drawing/2016/5/10/chartex" xmlns:cx5="http://schemas.microsoft.com/office/drawing/2016/5/11/chartex" xmlns:cx6="http://schemas.microsoft.com/office/drawing/2016/5/12/chartex" xmlns:cx7="http://schemas.microsoft.com/office/drawing/2016/5/13/chartex" xmlns:cx8="http://schemas.microsoft.com/office/drawing/2016/5/14/chartex" xmlns:mc="http://schemas.openxmlformats.org/markup-compatibility/2006" xmlns:aink="http://schemas.microsoft.com/office/drawing/2016/ink" xmlns:am3d="http://schemas.microsoft.com/office/drawing/2017/model3d" xmlns:o="urn:schemas-microsoft-com:office:office" xmlns:oel="http://schemas.microsoft.com/office/2019/extlst" xmlns:r="http://schemas.openxmlformats.org/officeDocument/2006/relationships" xmlns:m="http://schemas.openxmlformats.org/officeDocument/2006/math" xmlns:v="urn:schemas-microsoft-com:vml" xmlns:wp14="http://schemas.microsoft.com/office/word/2010/wordprocessingDrawing" xmlns:wp="http://schemas.openxmlformats.org/drawingml/2006/wordprocessingDrawing" xmlns:w10="urn:schemas-microsoft-com:office:word" xmlns:w="http://schemas.openxmlformats.org/wordprocessingml/2006/main" xmlns:w14="http://schemas.microsoft.com/office/word/2010/wordml" xmlns:w15="http://schemas.microsoft.com/office/word/2012/wordml" xmlns:w16cex="http://schemas.microsoft.com/office/word/2018/wordml/cex" xmlns:w16cid="http://schemas.microsoft.com/office/word/2016/wordml/cid" xmlns:w16="http://schemas.microsoft.com/office/word/2018/wordml" xmlns:w16du="http://schemas.microsoft.com/office/word/2023/wordml/word16du" xmlns:w16sdtdh="http://schemas.microsoft.com/office/word/2020/wordml/sdtdatahash" xmlns:w16se="http://schemas.microsoft.com/office/word/2015/wordml/symex" xmlns:wpg="http://schemas.microsoft.com/office/word/2010/wordprocessingGroup" xmlns:wpi="http://schemas.microsoft.com/office/word/2010/wordprocessingInk" xmlns:wne="http://schemas.microsoft.com/office/word/2006/wordml" xmlns:wps="http://schemas.microsoft.com/office/word/2010/wordprocessingShape" mc:Ignorable="w14 w15 w16se w16cid w16 w16cex w16sdtdh w16du wp14">
+<w:document xmlns:wpc="http://schemas.microsoft.com/office/word/2010/wordprocessingCanvas" xmlns:mc="http://schemas.openxmlformats.org/markup-compatibility/2006" xmlns:o="urn:schemas-microsoft-com:office:office" xmlns:r="http://schemas.openxmlformats.org/officeDocument/2006/relationships" xmlns:m="http://schemas.openxmlformats.org/officeDocument/2006/math" xmlns:v="urn:schemas-microsoft-com:vml" xmlns:wp14="http://schemas.microsoft.com/office/word/2010/wordprocessingDrawing" xmlns:wp="http://schemas.openxmlformats.org/drawingml/2006/wordprocessingDrawing" xmlns:w10="urn:schemas-microsoft-com:office:word" xmlns:w="http://schemas.openxmlformats.org/wordprocessingml/2006/main" xmlns:w14="http://schemas.microsoft.com/office/word/2010/wordml" xmlns:w15="http://schemas.microsoft.com/office/word/2012/wordml" xmlns:wpg="http://schemas.microsoft.com/office/word/2010/wordprocessingGroup" xmlns:wpi="http://schemas.microsoft.com/office/word/2010/wordprocessingInk" xmlns:wne="http://schemas.microsoft.com/office/word/2006/wordml" xmlns:wps="http://schemas.microsoft.com/office/word/2010/wordprocessingShape" mc:Ignorable="w14 w15 wp14">
   <w:body>
     <w:p>
       <w:pPr>
@@ -77,24 +77,106 @@
           <w:sz w:val="32"/>
           <w:szCs w:val="32"/>
         </w:rPr>
-        <w:t>GVHD: Thái Huy Tân</w:t>
-      </w:r>
-    </w:p>
-    <w:p>
-      <w:pPr>
-        <w:spacing w:line="360" w:lineRule="auto"/>
-        <w:jc w:val="center"/>
+        <w:t xml:space="preserve">GVHD: </w:t>
+      </w:r>
+      <w:proofErr w:type="spellStart"/>
+      <w:r>
         <w:rPr>
           <w:sz w:val="32"/>
           <w:szCs w:val="32"/>
         </w:rPr>
-      </w:pPr>
+        <w:t>Thái</w:t>
+      </w:r>
+      <w:proofErr w:type="spellEnd"/>
       <w:r>
         <w:rPr>
           <w:sz w:val="32"/>
           <w:szCs w:val="32"/>
         </w:rPr>
-        <w:t>Ngày báo cáo: 13/9/2024</w:t>
+        <w:t xml:space="preserve"> </w:t>
+      </w:r>
+      <w:proofErr w:type="spellStart"/>
+      <w:r>
+        <w:rPr>
+          <w:sz w:val="32"/>
+          <w:szCs w:val="32"/>
+        </w:rPr>
+        <w:t>Huy</w:t>
+      </w:r>
+      <w:proofErr w:type="spellEnd"/>
+      <w:r>
+        <w:rPr>
+          <w:sz w:val="32"/>
+          <w:szCs w:val="32"/>
+        </w:rPr>
+        <w:t xml:space="preserve"> </w:t>
+      </w:r>
+      <w:proofErr w:type="spellStart"/>
+      <w:r>
+        <w:rPr>
+          <w:sz w:val="32"/>
+          <w:szCs w:val="32"/>
+        </w:rPr>
+        <w:t>Tân</w:t>
+      </w:r>
+      <w:proofErr w:type="spellEnd"/>
+    </w:p>
+    <w:p>
+      <w:pPr>
+        <w:spacing w:line="360" w:lineRule="auto"/>
+        <w:jc w:val="center"/>
+        <w:rPr>
+          <w:sz w:val="32"/>
+          <w:szCs w:val="32"/>
+        </w:rPr>
+      </w:pPr>
+      <w:proofErr w:type="spellStart"/>
+      <w:r>
+        <w:rPr>
+          <w:sz w:val="32"/>
+          <w:szCs w:val="32"/>
+        </w:rPr>
+        <w:t>Ngày</w:t>
+      </w:r>
+      <w:proofErr w:type="spellEnd"/>
+      <w:r>
+        <w:rPr>
+          <w:sz w:val="32"/>
+          <w:szCs w:val="32"/>
+        </w:rPr>
+        <w:t xml:space="preserve"> </w:t>
+      </w:r>
+      <w:proofErr w:type="spellStart"/>
+      <w:r>
+        <w:rPr>
+          <w:sz w:val="32"/>
+          <w:szCs w:val="32"/>
+        </w:rPr>
+        <w:t>báo</w:t>
+      </w:r>
+      <w:proofErr w:type="spellEnd"/>
+      <w:r>
+        <w:rPr>
+          <w:sz w:val="32"/>
+          <w:szCs w:val="32"/>
+        </w:rPr>
+        <w:t xml:space="preserve"> </w:t>
+      </w:r>
+      <w:proofErr w:type="spellStart"/>
+      <w:r>
+        <w:rPr>
+          <w:sz w:val="32"/>
+          <w:szCs w:val="32"/>
+        </w:rPr>
+        <w:t>cáo</w:t>
+      </w:r>
+      <w:proofErr w:type="spellEnd"/>
+      <w:r>
+        <w:rPr>
+          <w:sz w:val="32"/>
+          <w:szCs w:val="32"/>
+        </w:rPr>
+        <w:t>: 13/9/2024</w:t>
       </w:r>
     </w:p>
     <w:p>
@@ -113,6 +195,7 @@
           <w:u w:val="single"/>
         </w:rPr>
       </w:pPr>
+      <w:proofErr w:type="spellStart"/>
       <w:r>
         <w:rPr>
           <w:b/>
@@ -120,8 +203,9 @@
           <w:sz w:val="28"/>
           <w:u w:val="single"/>
         </w:rPr>
-        <w:t>Thông tin chung</w:t>
-      </w:r>
+        <w:t>Thông</w:t>
+      </w:r>
+      <w:proofErr w:type="spellEnd"/>
       <w:r>
         <w:rPr>
           <w:b/>
@@ -129,7 +213,27 @@
           <w:sz w:val="28"/>
           <w:u w:val="single"/>
         </w:rPr>
-        <w:t xml:space="preserve"> (VO DUY HIEU IDOL NUMBER 1)</w:t>
+        <w:t xml:space="preserve"> tin </w:t>
+      </w:r>
+      <w:proofErr w:type="spellStart"/>
+      <w:r>
+        <w:rPr>
+          <w:b/>
+          <w:bCs/>
+          <w:sz w:val="28"/>
+          <w:u w:val="single"/>
+        </w:rPr>
+        <w:t>chung</w:t>
+      </w:r>
+      <w:proofErr w:type="spellEnd"/>
+      <w:r>
+        <w:rPr>
+          <w:b/>
+          <w:bCs/>
+          <w:sz w:val="28"/>
+          <w:u w:val="single"/>
+        </w:rPr>
+        <w:t xml:space="preserve"> </w:t>
       </w:r>
     </w:p>
     <w:p>
@@ -138,8 +242,13 @@
         <w:spacing w:line="360" w:lineRule="auto"/>
         <w:jc w:val="both"/>
       </w:pPr>
-      <w:r>
-        <w:t>Lớp: SS004.P14</w:t>
+      <w:proofErr w:type="spellStart"/>
+      <w:r>
+        <w:t>Lớp</w:t>
+      </w:r>
+      <w:proofErr w:type="spellEnd"/>
+      <w:r>
+        <w:t>: SS004.P14</w:t>
       </w:r>
     </w:p>
     <w:tbl>
@@ -185,9 +294,27 @@
               <w:ind w:left="0"/>
               <w:jc w:val="center"/>
             </w:pPr>
-            <w:r>
-              <w:t>Họ và tên</w:t>
-            </w:r>
+            <w:proofErr w:type="spellStart"/>
+            <w:r>
+              <w:t>Họ</w:t>
+            </w:r>
+            <w:proofErr w:type="spellEnd"/>
+            <w:r>
+              <w:t xml:space="preserve"> </w:t>
+            </w:r>
+            <w:proofErr w:type="spellStart"/>
+            <w:r>
+              <w:t>và</w:t>
+            </w:r>
+            <w:proofErr w:type="spellEnd"/>
+            <w:r>
+              <w:t xml:space="preserve"> </w:t>
+            </w:r>
+            <w:proofErr w:type="spellStart"/>
+            <w:r>
+              <w:t>tên</w:t>
+            </w:r>
+            <w:proofErr w:type="spellEnd"/>
           </w:p>
         </w:tc>
         <w:tc>
@@ -255,9 +382,35 @@
               <w:ind w:left="0"/>
               <w:jc w:val="center"/>
             </w:pPr>
-            <w:r>
-              <w:t>Phạm Lê Đăng Kha</w:t>
-            </w:r>
+            <w:proofErr w:type="spellStart"/>
+            <w:r>
+              <w:t>Phạm</w:t>
+            </w:r>
+            <w:proofErr w:type="spellEnd"/>
+            <w:r>
+              <w:t xml:space="preserve"> </w:t>
+            </w:r>
+            <w:proofErr w:type="spellStart"/>
+            <w:r>
+              <w:t>Lê</w:t>
+            </w:r>
+            <w:proofErr w:type="spellEnd"/>
+            <w:r>
+              <w:t xml:space="preserve"> </w:t>
+            </w:r>
+            <w:proofErr w:type="spellStart"/>
+            <w:r>
+              <w:t>Đăng</w:t>
+            </w:r>
+            <w:proofErr w:type="spellEnd"/>
+            <w:r>
+              <w:t xml:space="preserve"> </w:t>
+            </w:r>
+            <w:proofErr w:type="spellStart"/>
+            <w:r>
+              <w:t>Kha</w:t>
+            </w:r>
+            <w:proofErr w:type="spellEnd"/>
           </w:p>
         </w:tc>
         <w:tc>
@@ -330,9 +483,35 @@
               <w:ind w:left="0"/>
               <w:jc w:val="center"/>
             </w:pPr>
-            <w:r>
-              <w:t>Phan Cảnh Đăng Huân</w:t>
-            </w:r>
+            <w:proofErr w:type="spellStart"/>
+            <w:r>
+              <w:t>Phan</w:t>
+            </w:r>
+            <w:proofErr w:type="spellEnd"/>
+            <w:r>
+              <w:t xml:space="preserve"> </w:t>
+            </w:r>
+            <w:proofErr w:type="spellStart"/>
+            <w:r>
+              <w:t>Cảnh</w:t>
+            </w:r>
+            <w:proofErr w:type="spellEnd"/>
+            <w:r>
+              <w:t xml:space="preserve"> </w:t>
+            </w:r>
+            <w:proofErr w:type="spellStart"/>
+            <w:r>
+              <w:t>Đăng</w:t>
+            </w:r>
+            <w:proofErr w:type="spellEnd"/>
+            <w:r>
+              <w:t xml:space="preserve"> </w:t>
+            </w:r>
+            <w:proofErr w:type="spellStart"/>
+            <w:r>
+              <w:t>Huân</w:t>
+            </w:r>
+            <w:proofErr w:type="spellEnd"/>
           </w:p>
         </w:tc>
         <w:tc>
@@ -405,9 +584,27 @@
               <w:ind w:left="0"/>
               <w:jc w:val="center"/>
             </w:pPr>
-            <w:r>
-              <w:t>Võ Duy Hiếu</w:t>
-            </w:r>
+            <w:proofErr w:type="spellStart"/>
+            <w:r>
+              <w:t>Võ</w:t>
+            </w:r>
+            <w:proofErr w:type="spellEnd"/>
+            <w:r>
+              <w:t xml:space="preserve"> </w:t>
+            </w:r>
+            <w:proofErr w:type="spellStart"/>
+            <w:r>
+              <w:t>Duy</w:t>
+            </w:r>
+            <w:proofErr w:type="spellEnd"/>
+            <w:r>
+              <w:t xml:space="preserve"> </w:t>
+            </w:r>
+            <w:proofErr w:type="spellStart"/>
+            <w:r>
+              <w:t>Hiếu</w:t>
+            </w:r>
+            <w:proofErr w:type="spellEnd"/>
           </w:p>
         </w:tc>
         <w:tc>
@@ -480,9 +677,27 @@
               <w:ind w:left="0"/>
               <w:jc w:val="center"/>
             </w:pPr>
-            <w:r>
-              <w:t>Hồng Huy Hoàng</w:t>
-            </w:r>
+            <w:proofErr w:type="spellStart"/>
+            <w:r>
+              <w:t>Hồng</w:t>
+            </w:r>
+            <w:proofErr w:type="spellEnd"/>
+            <w:r>
+              <w:t xml:space="preserve"> </w:t>
+            </w:r>
+            <w:proofErr w:type="spellStart"/>
+            <w:r>
+              <w:t>Huy</w:t>
+            </w:r>
+            <w:proofErr w:type="spellEnd"/>
+            <w:r>
+              <w:t xml:space="preserve"> </w:t>
+            </w:r>
+            <w:proofErr w:type="spellStart"/>
+            <w:r>
+              <w:t>Hoàng</w:t>
+            </w:r>
+            <w:proofErr w:type="spellEnd"/>
           </w:p>
         </w:tc>
         <w:tc>
@@ -553,6 +768,11 @@
         <w:spacing w:line="360" w:lineRule="auto"/>
         <w:jc w:val="both"/>
       </w:pPr>
+      <w:r>
+        <w:t>CHƯƠNG 2: CÁC TẬP LỆNH CƠ BẢN (harry)</w:t>
+      </w:r>
+      <w:bookmarkStart w:id="0" w:name="_GoBack"/>
+      <w:bookmarkEnd w:id="0"/>
     </w:p>
     <w:p>
       <w:pPr>
@@ -641,41 +861,172 @@
         <w:spacing w:line="360" w:lineRule="auto"/>
       </w:pPr>
       <w:r>
-        <w:t>CHƯƠNG 1: Giới thiệu về Git và GitHub</w:t>
-      </w:r>
-    </w:p>
-    <w:p>
-      <w:pPr>
-        <w:pStyle w:val="ListParagraph"/>
-        <w:spacing w:line="360" w:lineRule="auto"/>
-      </w:pPr>
-      <w:r>
-        <w:t xml:space="preserve">CHƯƠNG 2: Các lệnh cơ bản về </w:t>
-      </w:r>
+        <w:t xml:space="preserve">CHƯƠNG 1: </w:t>
+      </w:r>
+      <w:proofErr w:type="spellStart"/>
+      <w:r>
+        <w:t>Giới</w:t>
+      </w:r>
+      <w:proofErr w:type="spellEnd"/>
+      <w:r>
+        <w:t xml:space="preserve"> </w:t>
+      </w:r>
+      <w:proofErr w:type="spellStart"/>
+      <w:r>
+        <w:t>thiệu</w:t>
+      </w:r>
+      <w:proofErr w:type="spellEnd"/>
+      <w:r>
+        <w:t xml:space="preserve"> </w:t>
+      </w:r>
+      <w:proofErr w:type="spellStart"/>
+      <w:r>
+        <w:t>về</w:t>
+      </w:r>
+      <w:proofErr w:type="spellEnd"/>
+      <w:r>
+        <w:t xml:space="preserve"> </w:t>
+      </w:r>
+      <w:proofErr w:type="spellStart"/>
       <w:r>
         <w:t>Git</w:t>
       </w:r>
-    </w:p>
-    <w:p>
-      <w:pPr>
-        <w:pStyle w:val="ListParagraph"/>
-        <w:spacing w:line="360" w:lineRule="auto"/>
-      </w:pPr>
-      <w:r>
-        <w:t>CHƯƠNG 3: Tổng kết</w:t>
-      </w:r>
-    </w:p>
-    <w:p>
-      <w:pPr>
-        <w:pStyle w:val="ListParagraph"/>
-        <w:spacing w:line="360" w:lineRule="auto"/>
-      </w:pPr>
-      <w:r>
-        <w:t>Em yeeu anh Kha</w:t>
-      </w:r>
-      <w:r>
-        <w:t>, Hoang, Huan</w:t>
-      </w:r>
+      <w:proofErr w:type="spellEnd"/>
+      <w:r>
+        <w:t xml:space="preserve"> </w:t>
+      </w:r>
+      <w:proofErr w:type="spellStart"/>
+      <w:r>
+        <w:t>và</w:t>
+      </w:r>
+      <w:proofErr w:type="spellEnd"/>
+      <w:r>
+        <w:t xml:space="preserve"> </w:t>
+      </w:r>
+      <w:proofErr w:type="spellStart"/>
+      <w:r>
+        <w:t>GitHub</w:t>
+      </w:r>
+      <w:proofErr w:type="spellEnd"/>
+    </w:p>
+    <w:p>
+      <w:pPr>
+        <w:pStyle w:val="ListParagraph"/>
+        <w:spacing w:line="360" w:lineRule="auto"/>
+      </w:pPr>
+      <w:r>
+        <w:t xml:space="preserve">CHƯƠNG 2: </w:t>
+      </w:r>
+      <w:proofErr w:type="spellStart"/>
+      <w:r>
+        <w:t>Các</w:t>
+      </w:r>
+      <w:proofErr w:type="spellEnd"/>
+      <w:r>
+        <w:t xml:space="preserve"> </w:t>
+      </w:r>
+      <w:proofErr w:type="spellStart"/>
+      <w:r>
+        <w:t>lệnh</w:t>
+      </w:r>
+      <w:proofErr w:type="spellEnd"/>
+      <w:r>
+        <w:t xml:space="preserve"> </w:t>
+      </w:r>
+      <w:proofErr w:type="spellStart"/>
+      <w:r>
+        <w:t>cơ</w:t>
+      </w:r>
+      <w:proofErr w:type="spellEnd"/>
+      <w:r>
+        <w:t xml:space="preserve"> </w:t>
+      </w:r>
+      <w:proofErr w:type="spellStart"/>
+      <w:r>
+        <w:t>bản</w:t>
+      </w:r>
+      <w:proofErr w:type="spellEnd"/>
+      <w:r>
+        <w:t xml:space="preserve"> </w:t>
+      </w:r>
+      <w:proofErr w:type="spellStart"/>
+      <w:r>
+        <w:t>về</w:t>
+      </w:r>
+      <w:proofErr w:type="spellEnd"/>
+      <w:r>
+        <w:t xml:space="preserve"> </w:t>
+      </w:r>
+      <w:proofErr w:type="spellStart"/>
+      <w:r>
+        <w:t>Git</w:t>
+      </w:r>
+      <w:proofErr w:type="spellEnd"/>
+    </w:p>
+    <w:p>
+      <w:pPr>
+        <w:pStyle w:val="ListParagraph"/>
+        <w:spacing w:line="360" w:lineRule="auto"/>
+      </w:pPr>
+      <w:r>
+        <w:t xml:space="preserve">CHƯƠNG 3: </w:t>
+      </w:r>
+      <w:proofErr w:type="spellStart"/>
+      <w:r>
+        <w:t>Tổng</w:t>
+      </w:r>
+      <w:proofErr w:type="spellEnd"/>
+      <w:r>
+        <w:t xml:space="preserve"> </w:t>
+      </w:r>
+      <w:proofErr w:type="spellStart"/>
+      <w:r>
+        <w:t>kết</w:t>
+      </w:r>
+      <w:proofErr w:type="spellEnd"/>
+    </w:p>
+    <w:p>
+      <w:pPr>
+        <w:pStyle w:val="ListParagraph"/>
+        <w:spacing w:line="360" w:lineRule="auto"/>
+      </w:pPr>
+      <w:proofErr w:type="spellStart"/>
+      <w:r>
+        <w:t>Em</w:t>
+      </w:r>
+      <w:proofErr w:type="spellEnd"/>
+      <w:r>
+        <w:t xml:space="preserve"> </w:t>
+      </w:r>
+      <w:proofErr w:type="spellStart"/>
+      <w:r>
+        <w:t>yeeu</w:t>
+      </w:r>
+      <w:proofErr w:type="spellEnd"/>
+      <w:r>
+        <w:t xml:space="preserve"> </w:t>
+      </w:r>
+      <w:proofErr w:type="spellStart"/>
+      <w:r>
+        <w:t>anh</w:t>
+      </w:r>
+      <w:proofErr w:type="spellEnd"/>
+      <w:r>
+        <w:t xml:space="preserve"> </w:t>
+      </w:r>
+      <w:proofErr w:type="spellStart"/>
+      <w:r>
+        <w:t>Kha</w:t>
+      </w:r>
+      <w:proofErr w:type="spellEnd"/>
+      <w:r>
+        <w:t xml:space="preserve">, Hoang, </w:t>
+      </w:r>
+      <w:proofErr w:type="spellStart"/>
+      <w:r>
+        <w:t>Huan</w:t>
+      </w:r>
+      <w:proofErr w:type="spellEnd"/>
       <w:r>
         <w:t xml:space="preserve"> &lt;3</w:t>
       </w:r>
@@ -691,8 +1042,8 @@
 </file>
 
 <file path=word/numbering.xml><?xml version="1.0" encoding="utf-8"?>
-<w:numbering xmlns:wpc="http://schemas.microsoft.com/office/word/2010/wordprocessingCanvas" xmlns:cx="http://schemas.microsoft.com/office/drawing/2014/chartex" xmlns:cx1="http://schemas.microsoft.com/office/drawing/2015/9/8/chartex" xmlns:cx2="http://schemas.microsoft.com/office/drawing/2015/10/21/chartex" xmlns:cx3="http://schemas.microsoft.com/office/drawing/2016/5/9/chartex" xmlns:cx4="http://schemas.microsoft.com/office/drawing/2016/5/10/chartex" xmlns:cx5="http://schemas.microsoft.com/office/drawing/2016/5/11/chartex" xmlns:cx6="http://schemas.microsoft.com/office/drawing/2016/5/12/chartex" xmlns:cx7="http://schemas.microsoft.com/office/drawing/2016/5/13/chartex" xmlns:cx8="http://schemas.microsoft.com/office/drawing/2016/5/14/chartex" xmlns:mc="http://schemas.openxmlformats.org/markup-compatibility/2006" xmlns:aink="http://schemas.microsoft.com/office/drawing/2016/ink" xmlns:am3d="http://schemas.microsoft.com/office/drawing/2017/model3d" xmlns:o="urn:schemas-microsoft-com:office:office" xmlns:oel="http://schemas.microsoft.com/office/2019/extlst" xmlns:r="http://schemas.openxmlformats.org/officeDocument/2006/relationships" xmlns:m="http://schemas.openxmlformats.org/officeDocument/2006/math" xmlns:v="urn:schemas-microsoft-com:vml" xmlns:wp14="http://schemas.microsoft.com/office/word/2010/wordprocessingDrawing" xmlns:wp="http://schemas.openxmlformats.org/drawingml/2006/wordprocessingDrawing" xmlns:w10="urn:schemas-microsoft-com:office:word" xmlns:w="http://schemas.openxmlformats.org/wordprocessingml/2006/main" xmlns:w14="http://schemas.microsoft.com/office/word/2010/wordml" xmlns:w15="http://schemas.microsoft.com/office/word/2012/wordml" xmlns:w16cex="http://schemas.microsoft.com/office/word/2018/wordml/cex" xmlns:w16cid="http://schemas.microsoft.com/office/word/2016/wordml/cid" xmlns:w16="http://schemas.microsoft.com/office/word/2018/wordml" xmlns:w16du="http://schemas.microsoft.com/office/word/2023/wordml/word16du" xmlns:w16sdtdh="http://schemas.microsoft.com/office/word/2020/wordml/sdtdatahash" xmlns:w16se="http://schemas.microsoft.com/office/word/2015/wordml/symex" xmlns:wpg="http://schemas.microsoft.com/office/word/2010/wordprocessingGroup" xmlns:wpi="http://schemas.microsoft.com/office/word/2010/wordprocessingInk" xmlns:wne="http://schemas.microsoft.com/office/word/2006/wordml" xmlns:wps="http://schemas.microsoft.com/office/word/2010/wordprocessingShape" mc:Ignorable="w14 w15 w16se w16cid w16 w16cex w16sdtdh w16du wp14">
-  <w:abstractNum w:abstractNumId="0" w15:restartNumberingAfterBreak="0">
+<w:numbering xmlns:wpc="http://schemas.microsoft.com/office/word/2010/wordprocessingCanvas" xmlns:mc="http://schemas.openxmlformats.org/markup-compatibility/2006" xmlns:o="urn:schemas-microsoft-com:office:office" xmlns:r="http://schemas.openxmlformats.org/officeDocument/2006/relationships" xmlns:m="http://schemas.openxmlformats.org/officeDocument/2006/math" xmlns:v="urn:schemas-microsoft-com:vml" xmlns:wp14="http://schemas.microsoft.com/office/word/2010/wordprocessingDrawing" xmlns:wp="http://schemas.openxmlformats.org/drawingml/2006/wordprocessingDrawing" xmlns:w10="urn:schemas-microsoft-com:office:word" xmlns:w="http://schemas.openxmlformats.org/wordprocessingml/2006/main" xmlns:w14="http://schemas.microsoft.com/office/word/2010/wordml" xmlns:w15="http://schemas.microsoft.com/office/word/2012/wordml" xmlns:wpg="http://schemas.microsoft.com/office/word/2010/wordprocessingGroup" xmlns:wpi="http://schemas.microsoft.com/office/word/2010/wordprocessingInk" xmlns:wne="http://schemas.microsoft.com/office/word/2006/wordml" xmlns:wps="http://schemas.microsoft.com/office/word/2010/wordprocessingShape" mc:Ignorable="w14 w15 wp14">
+  <w:abstractNum w:abstractNumId="0">
     <w:nsid w:val="4CC9031D"/>
     <w:multiLevelType w:val="hybridMultilevel"/>
     <w:tmpl w:val="5E404478"/>
@@ -781,14 +1132,14 @@
       </w:pPr>
     </w:lvl>
   </w:abstractNum>
-  <w:num w:numId="1" w16cid:durableId="1360668463">
+  <w:num w:numId="1">
     <w:abstractNumId w:val="0"/>
   </w:num>
 </w:numbering>
 </file>
 
 <file path=word/styles.xml><?xml version="1.0" encoding="utf-8"?>
-<w:styles xmlns:mc="http://schemas.openxmlformats.org/markup-compatibility/2006" xmlns:r="http://schemas.openxmlformats.org/officeDocument/2006/relationships" xmlns:w="http://schemas.openxmlformats.org/wordprocessingml/2006/main" xmlns:w14="http://schemas.microsoft.com/office/word/2010/wordml" xmlns:w15="http://schemas.microsoft.com/office/word/2012/wordml" xmlns:w16cex="http://schemas.microsoft.com/office/word/2018/wordml/cex" xmlns:w16cid="http://schemas.microsoft.com/office/word/2016/wordml/cid" xmlns:w16="http://schemas.microsoft.com/office/word/2018/wordml" xmlns:w16du="http://schemas.microsoft.com/office/word/2023/wordml/word16du" xmlns:w16sdtdh="http://schemas.microsoft.com/office/word/2020/wordml/sdtdatahash" xmlns:w16se="http://schemas.microsoft.com/office/word/2015/wordml/symex" mc:Ignorable="w14 w15 w16se w16cid w16 w16cex w16sdtdh w16du">
+<w:styles xmlns:mc="http://schemas.openxmlformats.org/markup-compatibility/2006" xmlns:r="http://schemas.openxmlformats.org/officeDocument/2006/relationships" xmlns:w="http://schemas.openxmlformats.org/wordprocessingml/2006/main" xmlns:w14="http://schemas.microsoft.com/office/word/2010/wordml" xmlns:w15="http://schemas.microsoft.com/office/word/2012/wordml" mc:Ignorable="w14 w15">
   <w:docDefaults>
     <w:rPrDefault>
       <w:rPr>
@@ -806,7 +1157,7 @@
       </w:pPr>
     </w:pPrDefault>
   </w:docDefaults>
-  <w:latentStyles w:defLockedState="0" w:defUIPriority="99" w:defSemiHidden="0" w:defUnhideWhenUsed="0" w:defQFormat="0" w:count="376">
+  <w:latentStyles w:defLockedState="0" w:defUIPriority="99" w:defSemiHidden="0" w:defUnhideWhenUsed="0" w:defQFormat="0" w:count="371">
     <w:lsdException w:name="Normal" w:uiPriority="0" w:qFormat="1"/>
     <w:lsdException w:name="heading 1" w:uiPriority="9" w:qFormat="1"/>
     <w:lsdException w:name="heading 2" w:semiHidden="1" w:uiPriority="9" w:unhideWhenUsed="1" w:qFormat="1"/>
@@ -1178,11 +1529,6 @@
     <w:lsdException w:name="List Table 5 Dark Accent 6" w:uiPriority="50"/>
     <w:lsdException w:name="List Table 6 Colorful Accent 6" w:uiPriority="51"/>
     <w:lsdException w:name="List Table 7 Colorful Accent 6" w:uiPriority="52"/>
-    <w:lsdException w:name="Mention" w:semiHidden="1" w:unhideWhenUsed="1"/>
-    <w:lsdException w:name="Smart Hyperlink" w:semiHidden="1" w:unhideWhenUsed="1"/>
-    <w:lsdException w:name="Hashtag" w:semiHidden="1" w:unhideWhenUsed="1"/>
-    <w:lsdException w:name="Unresolved Mention" w:semiHidden="1" w:unhideWhenUsed="1"/>
-    <w:lsdException w:name="Smart Link" w:semiHidden="1" w:unhideWhenUsed="1"/>
   </w:latentStyles>
   <w:style w:type="paragraph" w:default="1" w:styleId="Normal">
     <w:name w:val="Normal"/>
@@ -1235,6 +1581,7 @@
       <w:spacing w:after="0" w:line="240" w:lineRule="auto"/>
     </w:pPr>
     <w:tblPr>
+      <w:tblInd w:w="0" w:type="dxa"/>
       <w:tblBorders>
         <w:top w:val="single" w:sz="4" w:space="0" w:color="auto"/>
         <w:left w:val="single" w:sz="4" w:space="0" w:color="auto"/>
@@ -1243,6 +1590,12 @@
         <w:insideH w:val="single" w:sz="4" w:space="0" w:color="auto"/>
         <w:insideV w:val="single" w:sz="4" w:space="0" w:color="auto"/>
       </w:tblBorders>
+      <w:tblCellMar>
+        <w:top w:w="0" w:type="dxa"/>
+        <w:left w:w="108" w:type="dxa"/>
+        <w:bottom w:w="0" w:type="dxa"/>
+        <w:right w:w="108" w:type="dxa"/>
+      </w:tblCellMar>
     </w:tblPr>
   </w:style>
   <w:style w:type="character" w:styleId="Hyperlink">

</xml_diff>

<commit_message>
Them cac lenh co ban ve git (harry)
</commit_message>
<xml_diff>
--- a/BÁO CÁO.docx
+++ b/BÁO CÁO.docx
@@ -988,6 +988,17 @@
         <w:spacing w:line="360" w:lineRule="auto"/>
         <w:jc w:val="both"/>
       </w:pPr>
+      <w:proofErr w:type="spellStart"/>
+      <w:r>
+        <w:t>Nguồn</w:t>
+      </w:r>
+      <w:proofErr w:type="spellEnd"/>
+      <w:r>
+        <w:t xml:space="preserve">: </w:t>
+      </w:r>
+      <w:r>
+        <w:t>https://education.github.com/git-cheat-sheet-education.pdf</w:t>
+      </w:r>
     </w:p>
     <w:p>
       <w:pPr>
@@ -2044,8 +2055,6 @@
       <w:r>
         <w:t xml:space="preserve"> (branch).</w:t>
       </w:r>
-      <w:bookmarkStart w:id="0" w:name="_GoBack"/>
-      <w:bookmarkEnd w:id="0"/>
     </w:p>
     <w:p>
       <w:pPr>
@@ -5181,9 +5190,6 @@
       </w:r>
       <w:proofErr w:type="spellStart"/>
       <w:r>
-        <w:rPr>
-          <w:lang w:val="fr-FR"/>
-        </w:rPr>
         <w:t>Tạo</w:t>
       </w:r>
       <w:proofErr w:type="spellEnd"/>
@@ -5651,14 +5657,37 @@
         <w:spacing w:line="360" w:lineRule="auto"/>
         <w:ind w:left="1440"/>
         <w:rPr>
-          <w:lang w:val="fr-FR"/>
-        </w:rPr>
-      </w:pPr>
-      <w:r>
-        <w:rPr>
-          <w:lang w:val="fr-FR"/>
-        </w:rPr>
-        <w:t xml:space="preserve"> </w:t>
+          <w:b/>
+          <w:lang w:val="fr-FR"/>
+        </w:rPr>
+      </w:pPr>
+      <w:r>
+        <w:rPr>
+          <w:b/>
+          <w:lang w:val="fr-FR"/>
+        </w:rPr>
+        <w:t xml:space="preserve"> </w:t>
+      </w:r>
+    </w:p>
+    <w:p>
+      <w:pPr>
+        <w:pStyle w:val="ListParagraph"/>
+        <w:numPr>
+          <w:ilvl w:val="0"/>
+          <w:numId w:val="3"/>
+        </w:numPr>
+        <w:spacing w:line="360" w:lineRule="auto"/>
+        <w:rPr>
+          <w:b/>
+          <w:lang w:val="fr-FR"/>
+        </w:rPr>
+      </w:pPr>
+      <w:r>
+        <w:rPr>
+          <w:b/>
+          <w:lang w:val="fr-FR"/>
+        </w:rPr>
+        <w:t>BRANCH &amp; MERGE</w:t>
       </w:r>
     </w:p>
     <w:p>
@@ -5667,28 +5696,1735 @@
         <w:spacing w:line="360" w:lineRule="auto"/>
         <w:ind w:left="1440"/>
         <w:rPr>
-          <w:lang w:val="fr-FR"/>
-        </w:rPr>
-      </w:pPr>
-    </w:p>
-    <w:p>
-      <w:pPr>
-        <w:pStyle w:val="ListParagraph"/>
-        <w:spacing w:line="360" w:lineRule="auto"/>
-      </w:pPr>
-      <w:r>
+          <w:b/>
+          <w:lang w:val="fr-FR"/>
+        </w:rPr>
+      </w:pPr>
+      <w:r>
+        <w:drawing>
+          <wp:inline distT="0" distB="0" distL="0" distR="0" wp14:anchorId="022AAF24" wp14:editId="3A8DACAE">
+            <wp:extent cx="2387414" cy="1872691"/>
+            <wp:effectExtent l="0" t="0" r="0" b="0"/>
+            <wp:docPr id="11" name="Picture 11"/>
+            <wp:cNvGraphicFramePr>
+              <a:graphicFrameLocks xmlns:a="http://schemas.openxmlformats.org/drawingml/2006/main" noChangeAspect="1"/>
+            </wp:cNvGraphicFramePr>
+            <a:graphic xmlns:a="http://schemas.openxmlformats.org/drawingml/2006/main">
+              <a:graphicData uri="http://schemas.openxmlformats.org/drawingml/2006/picture">
+                <pic:pic xmlns:pic="http://schemas.openxmlformats.org/drawingml/2006/picture">
+                  <pic:nvPicPr>
+                    <pic:cNvPr id="1" name=""/>
+                    <pic:cNvPicPr/>
+                  </pic:nvPicPr>
+                  <pic:blipFill>
+                    <a:blip r:embed="rId11"/>
+                    <a:stretch>
+                      <a:fillRect/>
+                    </a:stretch>
+                  </pic:blipFill>
+                  <pic:spPr>
+                    <a:xfrm>
+                      <a:off x="0" y="0"/>
+                      <a:ext cx="2402237" cy="1884318"/>
+                    </a:xfrm>
+                    <a:prstGeom prst="rect">
+                      <a:avLst/>
+                    </a:prstGeom>
+                  </pic:spPr>
+                </pic:pic>
+              </a:graphicData>
+            </a:graphic>
+          </wp:inline>
+        </w:drawing>
+      </w:r>
+    </w:p>
+    <w:p>
+      <w:pPr>
+        <w:pStyle w:val="ListParagraph"/>
+        <w:spacing w:line="360" w:lineRule="auto"/>
+        <w:ind w:left="1440"/>
+        <w:rPr>
+          <w:lang w:val="fr-FR"/>
+        </w:rPr>
+      </w:pPr>
+      <w:r>
+        <w:rPr>
+          <w:lang w:val="fr-FR"/>
+        </w:rPr>
+        <w:t xml:space="preserve">Git </w:t>
+      </w:r>
+      <w:proofErr w:type="spellStart"/>
+      <w:r>
+        <w:rPr>
+          <w:lang w:val="fr-FR"/>
+        </w:rPr>
+        <w:t>branch</w:t>
+      </w:r>
+      <w:proofErr w:type="spellEnd"/>
+      <w:r>
+        <w:rPr>
+          <w:lang w:val="fr-FR"/>
+        </w:rPr>
+        <w:t> :</w:t>
+      </w:r>
+    </w:p>
+    <w:p>
+      <w:pPr>
+        <w:pStyle w:val="ListParagraph"/>
+        <w:spacing w:line="360" w:lineRule="auto"/>
+        <w:ind w:left="1440"/>
+      </w:pPr>
+      <w:proofErr w:type="spellStart"/>
+      <w:r>
+        <w:t>Mô</w:t>
+      </w:r>
+      <w:proofErr w:type="spellEnd"/>
+      <w:r>
+        <w:t xml:space="preserve"> </w:t>
+      </w:r>
+      <w:proofErr w:type="spellStart"/>
+      <w:proofErr w:type="gramStart"/>
+      <w:r>
+        <w:t>tả</w:t>
+      </w:r>
+      <w:proofErr w:type="spellEnd"/>
+      <w:r>
+        <w:t> :</w:t>
+      </w:r>
+      <w:proofErr w:type="gramEnd"/>
+      <w:r>
+        <w:t xml:space="preserve"> </w:t>
+      </w:r>
+      <w:proofErr w:type="spellStart"/>
+      <w:r>
+        <w:t>Liệt</w:t>
+      </w:r>
+      <w:proofErr w:type="spellEnd"/>
+      <w:r>
+        <w:t xml:space="preserve"> </w:t>
+      </w:r>
+      <w:proofErr w:type="spellStart"/>
+      <w:r>
+        <w:t>kê</w:t>
+      </w:r>
+      <w:proofErr w:type="spellEnd"/>
+      <w:r>
+        <w:t xml:space="preserve"> </w:t>
+      </w:r>
+      <w:proofErr w:type="spellStart"/>
+      <w:r>
+        <w:t>các</w:t>
+      </w:r>
+      <w:proofErr w:type="spellEnd"/>
+      <w:r>
+        <w:t xml:space="preserve"> </w:t>
+      </w:r>
+      <w:proofErr w:type="spellStart"/>
+      <w:r>
+        <w:t>nhánh</w:t>
+      </w:r>
+      <w:proofErr w:type="spellEnd"/>
+      <w:r>
+        <w:t xml:space="preserve"> </w:t>
+      </w:r>
+      <w:proofErr w:type="spellStart"/>
+      <w:r>
+        <w:t>trong</w:t>
+      </w:r>
+      <w:proofErr w:type="spellEnd"/>
+      <w:r>
+        <w:t xml:space="preserve"> re</w:t>
+      </w:r>
+      <w:r>
+        <w:t xml:space="preserve">pository. </w:t>
+      </w:r>
+      <w:proofErr w:type="spellStart"/>
+      <w:r>
+        <w:t>Một</w:t>
+      </w:r>
+      <w:proofErr w:type="spellEnd"/>
+      <w:r>
+        <w:t xml:space="preserve"> </w:t>
+      </w:r>
+      <w:proofErr w:type="spellStart"/>
+      <w:r>
+        <w:t>dấu</w:t>
+      </w:r>
+      <w:proofErr w:type="spellEnd"/>
+      <w:r>
+        <w:t xml:space="preserve"> * </w:t>
+      </w:r>
+      <w:proofErr w:type="spellStart"/>
+      <w:r>
+        <w:t>sẽ</w:t>
+      </w:r>
+      <w:proofErr w:type="spellEnd"/>
+      <w:r>
+        <w:t xml:space="preserve"> </w:t>
+      </w:r>
+      <w:proofErr w:type="spellStart"/>
+      <w:r>
+        <w:t>xuất</w:t>
+      </w:r>
+      <w:proofErr w:type="spellEnd"/>
+      <w:r>
+        <w:t xml:space="preserve"> </w:t>
+      </w:r>
+      <w:proofErr w:type="spellStart"/>
+      <w:r>
+        <w:t>hiện</w:t>
+      </w:r>
+      <w:proofErr w:type="spellEnd"/>
+      <w:r>
+        <w:t xml:space="preserve"> </w:t>
+      </w:r>
+      <w:proofErr w:type="spellStart"/>
+      <w:r>
+        <w:t>bên</w:t>
+      </w:r>
+      <w:proofErr w:type="spellEnd"/>
+      <w:r>
+        <w:t xml:space="preserve"> </w:t>
+      </w:r>
+      <w:proofErr w:type="spellStart"/>
+      <w:r>
+        <w:t>cạnh</w:t>
+      </w:r>
+      <w:proofErr w:type="spellEnd"/>
+      <w:r>
+        <w:t xml:space="preserve"> </w:t>
+      </w:r>
+      <w:proofErr w:type="spellStart"/>
+      <w:r>
+        <w:t>nhánh</w:t>
+      </w:r>
+      <w:proofErr w:type="spellEnd"/>
+      <w:r>
+        <w:t xml:space="preserve"> </w:t>
+      </w:r>
+      <w:proofErr w:type="spellStart"/>
+      <w:r>
+        <w:t>hiện</w:t>
+      </w:r>
+      <w:proofErr w:type="spellEnd"/>
+      <w:r>
+        <w:t xml:space="preserve"> </w:t>
+      </w:r>
+      <w:proofErr w:type="spellStart"/>
+      <w:r>
+        <w:t>đang</w:t>
+      </w:r>
+      <w:proofErr w:type="spellEnd"/>
+      <w:r>
+        <w:t xml:space="preserve"> </w:t>
+      </w:r>
+      <w:proofErr w:type="spellStart"/>
+      <w:r>
+        <w:t>hoạt</w:t>
+      </w:r>
+      <w:proofErr w:type="spellEnd"/>
+      <w:r>
+        <w:t xml:space="preserve"> </w:t>
+      </w:r>
+      <w:proofErr w:type="spellStart"/>
+      <w:r>
+        <w:t>động</w:t>
+      </w:r>
+      <w:proofErr w:type="spellEnd"/>
+      <w:r>
+        <w:t>.</w:t>
+      </w:r>
+    </w:p>
+    <w:p>
+      <w:pPr>
+        <w:pStyle w:val="ListParagraph"/>
+        <w:spacing w:line="360" w:lineRule="auto"/>
+        <w:ind w:left="1440"/>
+      </w:pPr>
+      <w:proofErr w:type="spellStart"/>
+      <w:r>
+        <w:t>Tác</w:t>
+      </w:r>
+      <w:proofErr w:type="spellEnd"/>
+      <w:r>
+        <w:t xml:space="preserve"> </w:t>
+      </w:r>
+      <w:proofErr w:type="spellStart"/>
+      <w:proofErr w:type="gramStart"/>
+      <w:r>
+        <w:t>dụng</w:t>
+      </w:r>
+      <w:proofErr w:type="spellEnd"/>
+      <w:r>
+        <w:t xml:space="preserve"> :</w:t>
+      </w:r>
+      <w:proofErr w:type="gramEnd"/>
+      <w:r>
+        <w:t xml:space="preserve"> Cho </w:t>
+      </w:r>
+      <w:proofErr w:type="spellStart"/>
+      <w:r>
+        <w:t>biết</w:t>
+      </w:r>
+      <w:proofErr w:type="spellEnd"/>
+      <w:r>
+        <w:t xml:space="preserve"> </w:t>
+      </w:r>
+      <w:proofErr w:type="spellStart"/>
+      <w:r>
+        <w:t>tất</w:t>
+      </w:r>
+      <w:proofErr w:type="spellEnd"/>
+      <w:r>
+        <w:t xml:space="preserve"> </w:t>
+      </w:r>
+      <w:proofErr w:type="spellStart"/>
+      <w:r>
+        <w:t>cả</w:t>
+      </w:r>
+      <w:proofErr w:type="spellEnd"/>
+      <w:r>
+        <w:t xml:space="preserve"> </w:t>
+      </w:r>
+      <w:proofErr w:type="spellStart"/>
+      <w:r>
+        <w:t>các</w:t>
+      </w:r>
+      <w:proofErr w:type="spellEnd"/>
+      <w:r>
+        <w:t xml:space="preserve"> </w:t>
+      </w:r>
+      <w:proofErr w:type="spellStart"/>
+      <w:r>
+        <w:t>nhánh</w:t>
+      </w:r>
+      <w:proofErr w:type="spellEnd"/>
+      <w:r>
+        <w:t xml:space="preserve"> </w:t>
+      </w:r>
+      <w:proofErr w:type="spellStart"/>
+      <w:r>
+        <w:t>hiện</w:t>
+      </w:r>
+      <w:proofErr w:type="spellEnd"/>
+      <w:r>
+        <w:t xml:space="preserve"> </w:t>
+      </w:r>
+      <w:proofErr w:type="spellStart"/>
+      <w:r>
+        <w:t>có</w:t>
+      </w:r>
+      <w:proofErr w:type="spellEnd"/>
+      <w:r>
+        <w:t xml:space="preserve"> </w:t>
+      </w:r>
+      <w:proofErr w:type="spellStart"/>
+      <w:r>
+        <w:t>và</w:t>
+      </w:r>
+      <w:proofErr w:type="spellEnd"/>
+      <w:r>
+        <w:t xml:space="preserve"> </w:t>
+      </w:r>
+      <w:proofErr w:type="spellStart"/>
+      <w:r>
+        <w:t>xác</w:t>
+      </w:r>
+      <w:proofErr w:type="spellEnd"/>
+      <w:r>
+        <w:t xml:space="preserve"> </w:t>
+      </w:r>
+      <w:proofErr w:type="spellStart"/>
+      <w:r>
+        <w:t>định</w:t>
+      </w:r>
+      <w:proofErr w:type="spellEnd"/>
+      <w:r>
+        <w:t xml:space="preserve"> </w:t>
+      </w:r>
+      <w:proofErr w:type="spellStart"/>
+      <w:r>
+        <w:t>nhánh</w:t>
+      </w:r>
+      <w:proofErr w:type="spellEnd"/>
+      <w:r>
+        <w:t xml:space="preserve"> </w:t>
+      </w:r>
+      <w:proofErr w:type="spellStart"/>
+      <w:r>
+        <w:t>nào</w:t>
+      </w:r>
+      <w:proofErr w:type="spellEnd"/>
+      <w:r>
+        <w:t xml:space="preserve"> </w:t>
+      </w:r>
+      <w:proofErr w:type="spellStart"/>
+      <w:r>
+        <w:t>đang</w:t>
+      </w:r>
+      <w:proofErr w:type="spellEnd"/>
+      <w:r>
+        <w:t xml:space="preserve"> </w:t>
+      </w:r>
+      <w:proofErr w:type="spellStart"/>
+      <w:r>
+        <w:t>được</w:t>
+      </w:r>
+      <w:proofErr w:type="spellEnd"/>
+      <w:r>
+        <w:t xml:space="preserve"> </w:t>
+      </w:r>
+      <w:proofErr w:type="spellStart"/>
+      <w:r>
+        <w:t>sử</w:t>
+      </w:r>
+      <w:proofErr w:type="spellEnd"/>
+      <w:r>
+        <w:t xml:space="preserve"> </w:t>
+      </w:r>
+      <w:proofErr w:type="spellStart"/>
+      <w:r>
+        <w:t>dụng</w:t>
+      </w:r>
+      <w:proofErr w:type="spellEnd"/>
+      <w:r>
+        <w:t>.</w:t>
+      </w:r>
+    </w:p>
+    <w:p>
+      <w:pPr>
+        <w:pStyle w:val="ListParagraph"/>
+        <w:spacing w:line="360" w:lineRule="auto"/>
+        <w:ind w:left="1440"/>
+      </w:pPr>
+    </w:p>
+    <w:p>
+      <w:pPr>
+        <w:pStyle w:val="ListParagraph"/>
+        <w:spacing w:line="360" w:lineRule="auto"/>
+        <w:ind w:left="1440"/>
+      </w:pPr>
+      <w:proofErr w:type="spellStart"/>
+      <w:r>
+        <w:t>Git</w:t>
+      </w:r>
+      <w:proofErr w:type="spellEnd"/>
+      <w:r>
+        <w:t xml:space="preserve"> branch [branch-name]:</w:t>
+      </w:r>
+    </w:p>
+    <w:p>
+      <w:pPr>
+        <w:pStyle w:val="ListParagraph"/>
+        <w:spacing w:line="360" w:lineRule="auto"/>
+        <w:ind w:left="1440"/>
+      </w:pPr>
+      <w:proofErr w:type="spellStart"/>
+      <w:r>
+        <w:t>Mô</w:t>
+      </w:r>
+      <w:proofErr w:type="spellEnd"/>
+      <w:r>
+        <w:t xml:space="preserve"> </w:t>
+      </w:r>
+      <w:proofErr w:type="spellStart"/>
+      <w:r>
+        <w:t>tả</w:t>
+      </w:r>
+      <w:proofErr w:type="spellEnd"/>
+      <w:r>
+        <w:t xml:space="preserve">: </w:t>
+      </w:r>
+      <w:proofErr w:type="spellStart"/>
+      <w:r>
+        <w:t>Tạo</w:t>
+      </w:r>
+      <w:proofErr w:type="spellEnd"/>
+      <w:r>
+        <w:t xml:space="preserve"> </w:t>
+      </w:r>
+      <w:proofErr w:type="spellStart"/>
+      <w:r>
+        <w:t>một</w:t>
+      </w:r>
+      <w:proofErr w:type="spellEnd"/>
+      <w:r>
+        <w:t xml:space="preserve"> </w:t>
+      </w:r>
+      <w:proofErr w:type="spellStart"/>
+      <w:r>
+        <w:t>nhánh</w:t>
+      </w:r>
+      <w:proofErr w:type="spellEnd"/>
+      <w:r>
+        <w:t xml:space="preserve"> </w:t>
+      </w:r>
+      <w:proofErr w:type="spellStart"/>
+      <w:r>
+        <w:t>mới</w:t>
+      </w:r>
+      <w:proofErr w:type="spellEnd"/>
+      <w:r>
+        <w:t xml:space="preserve"> </w:t>
+      </w:r>
+      <w:proofErr w:type="spellStart"/>
+      <w:r>
+        <w:t>tại</w:t>
+      </w:r>
+      <w:proofErr w:type="spellEnd"/>
+      <w:r>
+        <w:t xml:space="preserve"> commit </w:t>
+      </w:r>
+      <w:proofErr w:type="spellStart"/>
+      <w:r>
+        <w:t>hiện</w:t>
+      </w:r>
+      <w:proofErr w:type="spellEnd"/>
+      <w:r>
+        <w:t xml:space="preserve"> </w:t>
+      </w:r>
+      <w:proofErr w:type="spellStart"/>
+      <w:r>
+        <w:t>tại</w:t>
+      </w:r>
+      <w:proofErr w:type="spellEnd"/>
+      <w:r>
+        <w:t xml:space="preserve"> </w:t>
+      </w:r>
+      <w:proofErr w:type="spellStart"/>
+      <w:r>
+        <w:t>với</w:t>
+      </w:r>
+      <w:proofErr w:type="spellEnd"/>
+      <w:r>
+        <w:t xml:space="preserve"> </w:t>
+      </w:r>
+      <w:proofErr w:type="spellStart"/>
+      <w:r>
+        <w:t>tên</w:t>
+      </w:r>
+      <w:proofErr w:type="spellEnd"/>
+      <w:r>
+        <w:t xml:space="preserve"> </w:t>
+      </w:r>
+      <w:proofErr w:type="spellStart"/>
+      <w:r>
+        <w:t>được</w:t>
+      </w:r>
+      <w:proofErr w:type="spellEnd"/>
+      <w:r>
+        <w:t xml:space="preserve"> </w:t>
+      </w:r>
+      <w:proofErr w:type="spellStart"/>
+      <w:r>
+        <w:t>chỉ</w:t>
+      </w:r>
+      <w:proofErr w:type="spellEnd"/>
+      <w:r>
+        <w:t xml:space="preserve"> </w:t>
+      </w:r>
+      <w:proofErr w:type="spellStart"/>
+      <w:r>
+        <w:t>định</w:t>
+      </w:r>
+      <w:proofErr w:type="spellEnd"/>
+      <w:r>
+        <w:t>.</w:t>
+      </w:r>
+    </w:p>
+    <w:p>
+      <w:pPr>
+        <w:pStyle w:val="ListParagraph"/>
+        <w:spacing w:line="360" w:lineRule="auto"/>
+        <w:ind w:left="1440"/>
+      </w:pPr>
+      <w:proofErr w:type="spellStart"/>
+      <w:r>
+        <w:t>Tác</w:t>
+      </w:r>
+      <w:proofErr w:type="spellEnd"/>
+      <w:r>
+        <w:t xml:space="preserve"> </w:t>
+      </w:r>
+      <w:proofErr w:type="spellStart"/>
+      <w:r>
+        <w:t>dụng</w:t>
+      </w:r>
+      <w:proofErr w:type="spellEnd"/>
+      <w:r>
+        <w:t xml:space="preserve">: </w:t>
+      </w:r>
+      <w:proofErr w:type="spellStart"/>
+      <w:r>
+        <w:t>Tạo</w:t>
+      </w:r>
+      <w:proofErr w:type="spellEnd"/>
+      <w:r>
+        <w:t xml:space="preserve"> </w:t>
+      </w:r>
+      <w:proofErr w:type="spellStart"/>
+      <w:r>
+        <w:t>một</w:t>
+      </w:r>
+      <w:proofErr w:type="spellEnd"/>
+      <w:r>
+        <w:t xml:space="preserve"> </w:t>
+      </w:r>
+      <w:proofErr w:type="spellStart"/>
+      <w:r>
+        <w:t>nhánh</w:t>
+      </w:r>
+      <w:proofErr w:type="spellEnd"/>
+      <w:r>
+        <w:t xml:space="preserve"> </w:t>
+      </w:r>
+      <w:proofErr w:type="spellStart"/>
+      <w:r>
+        <w:t>riêng</w:t>
+      </w:r>
+      <w:proofErr w:type="spellEnd"/>
+      <w:r>
+        <w:t xml:space="preserve"> </w:t>
+      </w:r>
+      <w:proofErr w:type="spellStart"/>
+      <w:r>
+        <w:t>biệt</w:t>
+      </w:r>
+      <w:proofErr w:type="spellEnd"/>
+      <w:r>
+        <w:t xml:space="preserve"> </w:t>
+      </w:r>
+      <w:proofErr w:type="spellStart"/>
+      <w:r>
+        <w:t>để</w:t>
+      </w:r>
+      <w:proofErr w:type="spellEnd"/>
+      <w:r>
+        <w:t xml:space="preserve"> </w:t>
+      </w:r>
+      <w:proofErr w:type="spellStart"/>
+      <w:r>
+        <w:t>làm</w:t>
+      </w:r>
+      <w:proofErr w:type="spellEnd"/>
+      <w:r>
+        <w:t xml:space="preserve"> </w:t>
+      </w:r>
+      <w:proofErr w:type="spellStart"/>
+      <w:r>
+        <w:t>việc</w:t>
+      </w:r>
+      <w:proofErr w:type="spellEnd"/>
+      <w:r>
+        <w:t xml:space="preserve"> </w:t>
+      </w:r>
+      <w:proofErr w:type="spellStart"/>
+      <w:r>
+        <w:t>độc</w:t>
+      </w:r>
+      <w:proofErr w:type="spellEnd"/>
+      <w:r>
+        <w:t xml:space="preserve"> </w:t>
+      </w:r>
+      <w:proofErr w:type="spellStart"/>
+      <w:r>
+        <w:t>lập</w:t>
+      </w:r>
+      <w:proofErr w:type="spellEnd"/>
+      <w:r>
+        <w:t xml:space="preserve"> </w:t>
+      </w:r>
+      <w:proofErr w:type="spellStart"/>
+      <w:r>
+        <w:t>mà</w:t>
+      </w:r>
+      <w:proofErr w:type="spellEnd"/>
+      <w:r>
+        <w:t xml:space="preserve"> </w:t>
+      </w:r>
+      <w:proofErr w:type="spellStart"/>
+      <w:r>
+        <w:t>không</w:t>
+      </w:r>
+      <w:proofErr w:type="spellEnd"/>
+      <w:r>
+        <w:t xml:space="preserve"> </w:t>
+      </w:r>
+      <w:proofErr w:type="spellStart"/>
+      <w:r>
+        <w:t>ảnh</w:t>
+      </w:r>
+      <w:proofErr w:type="spellEnd"/>
+      <w:r>
+        <w:t xml:space="preserve"> </w:t>
+      </w:r>
+      <w:proofErr w:type="spellStart"/>
+      <w:r>
+        <w:t>hưởng</w:t>
+      </w:r>
+      <w:proofErr w:type="spellEnd"/>
+      <w:r>
+        <w:t xml:space="preserve"> </w:t>
+      </w:r>
+      <w:proofErr w:type="spellStart"/>
+      <w:r>
+        <w:t>đến</w:t>
+      </w:r>
+      <w:proofErr w:type="spellEnd"/>
+      <w:r>
+        <w:t xml:space="preserve"> </w:t>
+      </w:r>
+      <w:proofErr w:type="spellStart"/>
+      <w:r>
+        <w:t>nhánh</w:t>
+      </w:r>
+      <w:proofErr w:type="spellEnd"/>
+      <w:r>
+        <w:t xml:space="preserve"> </w:t>
+      </w:r>
+      <w:proofErr w:type="spellStart"/>
+      <w:r>
+        <w:t>chính</w:t>
+      </w:r>
+      <w:proofErr w:type="spellEnd"/>
+      <w:r>
+        <w:t>.</w:t>
+      </w:r>
+    </w:p>
+    <w:p>
+      <w:pPr>
+        <w:pStyle w:val="ListParagraph"/>
+        <w:spacing w:line="360" w:lineRule="auto"/>
+        <w:ind w:left="1440"/>
+      </w:pPr>
+    </w:p>
+    <w:p>
+      <w:pPr>
+        <w:pStyle w:val="ListParagraph"/>
+        <w:spacing w:line="360" w:lineRule="auto"/>
+        <w:ind w:left="1440"/>
+      </w:pPr>
+      <w:proofErr w:type="spellStart"/>
+      <w:r>
+        <w:t>Git</w:t>
+      </w:r>
+      <w:proofErr w:type="spellEnd"/>
+      <w:r>
+        <w:t xml:space="preserve"> checkout:</w:t>
+      </w:r>
+    </w:p>
+    <w:p>
+      <w:pPr>
+        <w:pStyle w:val="ListParagraph"/>
+        <w:spacing w:line="360" w:lineRule="auto"/>
+        <w:ind w:left="1440"/>
+      </w:pPr>
+      <w:proofErr w:type="spellStart"/>
+      <w:r>
+        <w:t>Mô</w:t>
+      </w:r>
+      <w:proofErr w:type="spellEnd"/>
+      <w:r>
+        <w:t xml:space="preserve"> </w:t>
+      </w:r>
+      <w:proofErr w:type="spellStart"/>
+      <w:r>
+        <w:t>tả</w:t>
+      </w:r>
+      <w:proofErr w:type="spellEnd"/>
+      <w:r>
+        <w:t xml:space="preserve">: </w:t>
+      </w:r>
+      <w:proofErr w:type="spellStart"/>
+      <w:r>
+        <w:t>Chuyển</w:t>
+      </w:r>
+      <w:proofErr w:type="spellEnd"/>
+      <w:r>
+        <w:t xml:space="preserve"> sang </w:t>
+      </w:r>
+      <w:proofErr w:type="spellStart"/>
+      <w:r>
+        <w:t>một</w:t>
+      </w:r>
+      <w:proofErr w:type="spellEnd"/>
+      <w:r>
+        <w:t xml:space="preserve"> </w:t>
+      </w:r>
+      <w:proofErr w:type="spellStart"/>
+      <w:r>
+        <w:t>n</w:t>
+      </w:r>
+      <w:r>
+        <w:t>hánh</w:t>
+      </w:r>
+      <w:proofErr w:type="spellEnd"/>
+      <w:r>
+        <w:t xml:space="preserve"> </w:t>
+      </w:r>
+      <w:proofErr w:type="spellStart"/>
+      <w:r>
+        <w:t>khác</w:t>
+      </w:r>
+      <w:proofErr w:type="spellEnd"/>
+      <w:r>
+        <w:t xml:space="preserve"> </w:t>
+      </w:r>
+      <w:proofErr w:type="spellStart"/>
+      <w:r>
+        <w:t>và</w:t>
+      </w:r>
+      <w:proofErr w:type="spellEnd"/>
+      <w:r>
+        <w:t xml:space="preserve"> </w:t>
+      </w:r>
+      <w:proofErr w:type="spellStart"/>
+      <w:r>
+        <w:t>kiểm</w:t>
+      </w:r>
+      <w:proofErr w:type="spellEnd"/>
+      <w:r>
+        <w:t xml:space="preserve"> </w:t>
+      </w:r>
+      <w:proofErr w:type="spellStart"/>
+      <w:r>
+        <w:t>tra</w:t>
+      </w:r>
+      <w:proofErr w:type="spellEnd"/>
+      <w:r>
+        <w:t xml:space="preserve"> </w:t>
+      </w:r>
+      <w:proofErr w:type="spellStart"/>
+      <w:r>
+        <w:t>nội</w:t>
+      </w:r>
+      <w:proofErr w:type="spellEnd"/>
+      <w:r>
+        <w:t xml:space="preserve"> dung </w:t>
+      </w:r>
+      <w:proofErr w:type="spellStart"/>
+      <w:r>
+        <w:t>của</w:t>
+      </w:r>
+      <w:proofErr w:type="spellEnd"/>
+      <w:r>
+        <w:t xml:space="preserve"> </w:t>
+      </w:r>
+      <w:proofErr w:type="spellStart"/>
+      <w:r>
+        <w:t>nó</w:t>
+      </w:r>
+      <w:proofErr w:type="spellEnd"/>
+      <w:r>
+        <w:t xml:space="preserve"> </w:t>
+      </w:r>
+      <w:proofErr w:type="spellStart"/>
+      <w:r>
+        <w:t>vào</w:t>
+      </w:r>
+      <w:proofErr w:type="spellEnd"/>
+      <w:r>
+        <w:t xml:space="preserve"> </w:t>
+      </w:r>
+      <w:proofErr w:type="spellStart"/>
+      <w:proofErr w:type="gramStart"/>
+      <w:r>
+        <w:t>thư</w:t>
+      </w:r>
+      <w:proofErr w:type="spellEnd"/>
+      <w:proofErr w:type="gramEnd"/>
+      <w:r>
+        <w:t xml:space="preserve"> </w:t>
+      </w:r>
+      <w:proofErr w:type="spellStart"/>
+      <w:r>
+        <w:t>mục</w:t>
+      </w:r>
+      <w:proofErr w:type="spellEnd"/>
+      <w:r>
+        <w:t xml:space="preserve"> </w:t>
+      </w:r>
+      <w:proofErr w:type="spellStart"/>
+      <w:r>
+        <w:t>làm</w:t>
+      </w:r>
+      <w:proofErr w:type="spellEnd"/>
+      <w:r>
+        <w:t xml:space="preserve"> </w:t>
+      </w:r>
+      <w:proofErr w:type="spellStart"/>
+      <w:r>
+        <w:t>việc</w:t>
+      </w:r>
+      <w:proofErr w:type="spellEnd"/>
+      <w:r>
+        <w:t>.</w:t>
+      </w:r>
+    </w:p>
+    <w:p>
+      <w:pPr>
+        <w:pStyle w:val="ListParagraph"/>
+        <w:spacing w:line="360" w:lineRule="auto"/>
+        <w:ind w:left="1440"/>
+      </w:pPr>
+      <w:proofErr w:type="spellStart"/>
+      <w:r>
+        <w:t>Tác</w:t>
+      </w:r>
+      <w:proofErr w:type="spellEnd"/>
+      <w:r>
+        <w:t xml:space="preserve"> </w:t>
+      </w:r>
+      <w:proofErr w:type="spellStart"/>
+      <w:r>
+        <w:t>dụng</w:t>
+      </w:r>
+      <w:proofErr w:type="spellEnd"/>
+      <w:r>
+        <w:t xml:space="preserve">: </w:t>
+      </w:r>
+      <w:proofErr w:type="spellStart"/>
+      <w:r>
+        <w:t>Dùng</w:t>
+      </w:r>
+      <w:proofErr w:type="spellEnd"/>
+      <w:r>
+        <w:t xml:space="preserve"> </w:t>
+      </w:r>
+      <w:proofErr w:type="spellStart"/>
+      <w:r>
+        <w:t>để</w:t>
+      </w:r>
+      <w:proofErr w:type="spellEnd"/>
+      <w:r>
+        <w:t xml:space="preserve"> </w:t>
+      </w:r>
+      <w:proofErr w:type="spellStart"/>
+      <w:r>
+        <w:t>chuyển</w:t>
+      </w:r>
+      <w:proofErr w:type="spellEnd"/>
+      <w:r>
+        <w:t xml:space="preserve"> </w:t>
+      </w:r>
+      <w:proofErr w:type="spellStart"/>
+      <w:r>
+        <w:t>giữa</w:t>
+      </w:r>
+      <w:proofErr w:type="spellEnd"/>
+      <w:r>
+        <w:t xml:space="preserve"> </w:t>
+      </w:r>
+      <w:proofErr w:type="spellStart"/>
+      <w:r>
+        <w:t>các</w:t>
+      </w:r>
+      <w:proofErr w:type="spellEnd"/>
+      <w:r>
+        <w:t xml:space="preserve"> </w:t>
+      </w:r>
+      <w:proofErr w:type="spellStart"/>
+      <w:r>
+        <w:t>nhánh</w:t>
+      </w:r>
+      <w:proofErr w:type="spellEnd"/>
+      <w:r>
+        <w:t xml:space="preserve"> </w:t>
+      </w:r>
+      <w:proofErr w:type="spellStart"/>
+      <w:r>
+        <w:t>và</w:t>
+      </w:r>
+      <w:proofErr w:type="spellEnd"/>
+      <w:r>
+        <w:t xml:space="preserve"> </w:t>
+      </w:r>
+      <w:proofErr w:type="spellStart"/>
+      <w:r>
+        <w:t>làm</w:t>
+      </w:r>
+      <w:proofErr w:type="spellEnd"/>
+      <w:r>
+        <w:t xml:space="preserve"> </w:t>
+      </w:r>
+      <w:proofErr w:type="spellStart"/>
+      <w:r>
+        <w:t>việc</w:t>
+      </w:r>
+      <w:proofErr w:type="spellEnd"/>
+      <w:r>
+        <w:t xml:space="preserve"> </w:t>
+      </w:r>
+      <w:proofErr w:type="spellStart"/>
+      <w:r>
+        <w:t>trên</w:t>
+      </w:r>
+      <w:proofErr w:type="spellEnd"/>
+      <w:r>
+        <w:t xml:space="preserve"> </w:t>
+      </w:r>
+      <w:proofErr w:type="spellStart"/>
+      <w:r>
+        <w:t>các</w:t>
+      </w:r>
+      <w:proofErr w:type="spellEnd"/>
+      <w:r>
+        <w:t xml:space="preserve"> </w:t>
+      </w:r>
+      <w:proofErr w:type="spellStart"/>
+      <w:r>
+        <w:t>nhánh</w:t>
+      </w:r>
+      <w:proofErr w:type="spellEnd"/>
+      <w:r>
+        <w:t xml:space="preserve"> </w:t>
+      </w:r>
+      <w:proofErr w:type="spellStart"/>
+      <w:r>
+        <w:t>khác</w:t>
+      </w:r>
+      <w:proofErr w:type="spellEnd"/>
+      <w:r>
+        <w:t xml:space="preserve"> </w:t>
+      </w:r>
+      <w:proofErr w:type="spellStart"/>
+      <w:r>
+        <w:t>nhau</w:t>
+      </w:r>
+      <w:proofErr w:type="spellEnd"/>
+      <w:r>
+        <w:t xml:space="preserve"> </w:t>
+      </w:r>
+      <w:proofErr w:type="spellStart"/>
+      <w:r>
+        <w:t>mà</w:t>
+      </w:r>
+      <w:proofErr w:type="spellEnd"/>
+      <w:r>
+        <w:t xml:space="preserve"> </w:t>
+      </w:r>
+      <w:proofErr w:type="spellStart"/>
+      <w:r>
+        <w:t>không</w:t>
+      </w:r>
+      <w:proofErr w:type="spellEnd"/>
+      <w:r>
+        <w:t xml:space="preserve"> </w:t>
+      </w:r>
+      <w:proofErr w:type="spellStart"/>
+      <w:r>
+        <w:t>ảnh</w:t>
+      </w:r>
+      <w:proofErr w:type="spellEnd"/>
+      <w:r>
+        <w:t xml:space="preserve"> </w:t>
+      </w:r>
+      <w:proofErr w:type="spellStart"/>
+      <w:r>
+        <w:t>hưởng</w:t>
+      </w:r>
+      <w:proofErr w:type="spellEnd"/>
+      <w:r>
+        <w:t xml:space="preserve"> </w:t>
+      </w:r>
+      <w:proofErr w:type="spellStart"/>
+      <w:r>
+        <w:t>đến</w:t>
+      </w:r>
+      <w:proofErr w:type="spellEnd"/>
+      <w:r>
+        <w:t xml:space="preserve"> </w:t>
+      </w:r>
+      <w:proofErr w:type="spellStart"/>
+      <w:r>
+        <w:t>nhánh</w:t>
+      </w:r>
+      <w:proofErr w:type="spellEnd"/>
+      <w:r>
+        <w:t xml:space="preserve"> </w:t>
+      </w:r>
+      <w:proofErr w:type="spellStart"/>
+      <w:r>
+        <w:t>hiện</w:t>
+      </w:r>
+      <w:proofErr w:type="spellEnd"/>
+      <w:r>
+        <w:t xml:space="preserve"> </w:t>
+      </w:r>
+      <w:proofErr w:type="spellStart"/>
+      <w:r>
+        <w:t>tại</w:t>
+      </w:r>
+      <w:proofErr w:type="spellEnd"/>
+      <w:r>
+        <w:t>.</w:t>
+      </w:r>
+    </w:p>
+    <w:p>
+      <w:pPr>
+        <w:pStyle w:val="ListParagraph"/>
+        <w:spacing w:line="360" w:lineRule="auto"/>
+        <w:ind w:left="1440"/>
+      </w:pPr>
+    </w:p>
+    <w:p>
+      <w:pPr>
+        <w:pStyle w:val="ListParagraph"/>
+        <w:spacing w:line="360" w:lineRule="auto"/>
+        <w:ind w:left="1440"/>
+      </w:pPr>
+      <w:proofErr w:type="spellStart"/>
+      <w:r>
+        <w:t>Git</w:t>
+      </w:r>
+      <w:proofErr w:type="spellEnd"/>
+      <w:r>
+        <w:t xml:space="preserve"> merge [branch]:</w:t>
+      </w:r>
+    </w:p>
+    <w:p>
+      <w:pPr>
+        <w:pStyle w:val="ListParagraph"/>
+        <w:spacing w:line="360" w:lineRule="auto"/>
+        <w:ind w:left="1440"/>
+      </w:pPr>
+      <w:proofErr w:type="spellStart"/>
+      <w:r>
+        <w:t>Mô</w:t>
+      </w:r>
+      <w:proofErr w:type="spellEnd"/>
+      <w:r>
+        <w:t xml:space="preserve"> </w:t>
+      </w:r>
+      <w:proofErr w:type="spellStart"/>
+      <w:r>
+        <w:t>tả</w:t>
+      </w:r>
+      <w:proofErr w:type="spellEnd"/>
+      <w:r>
+        <w:t xml:space="preserve">: </w:t>
+      </w:r>
+      <w:proofErr w:type="spellStart"/>
+      <w:r>
+        <w:t>Gộp</w:t>
+      </w:r>
+      <w:proofErr w:type="spellEnd"/>
+      <w:r>
+        <w:t xml:space="preserve"> </w:t>
+      </w:r>
+      <w:proofErr w:type="spellStart"/>
+      <w:r>
+        <w:t>lịch</w:t>
+      </w:r>
+      <w:proofErr w:type="spellEnd"/>
+      <w:r>
+        <w:t xml:space="preserve"> </w:t>
+      </w:r>
+      <w:proofErr w:type="spellStart"/>
+      <w:r>
+        <w:t>sử</w:t>
+      </w:r>
+      <w:proofErr w:type="spellEnd"/>
+      <w:r>
+        <w:t xml:space="preserve"> </w:t>
+      </w:r>
+      <w:proofErr w:type="spellStart"/>
+      <w:r>
+        <w:t>của</w:t>
+      </w:r>
+      <w:proofErr w:type="spellEnd"/>
+      <w:r>
+        <w:t xml:space="preserve"> </w:t>
+      </w:r>
+      <w:proofErr w:type="spellStart"/>
+      <w:r>
+        <w:t>nhánh</w:t>
+      </w:r>
+      <w:proofErr w:type="spellEnd"/>
+      <w:r>
+        <w:t xml:space="preserve"> </w:t>
+      </w:r>
+      <w:proofErr w:type="spellStart"/>
+      <w:r>
+        <w:t>được</w:t>
+      </w:r>
+      <w:proofErr w:type="spellEnd"/>
+      <w:r>
+        <w:t xml:space="preserve"> </w:t>
+      </w:r>
+      <w:proofErr w:type="spellStart"/>
+      <w:r>
+        <w:t>chỉ</w:t>
+      </w:r>
+      <w:proofErr w:type="spellEnd"/>
+      <w:r>
+        <w:t xml:space="preserve"> </w:t>
+      </w:r>
+      <w:proofErr w:type="spellStart"/>
+      <w:r>
+        <w:t>định</w:t>
+      </w:r>
+      <w:proofErr w:type="spellEnd"/>
+      <w:r>
+        <w:t xml:space="preserve"> </w:t>
+      </w:r>
+      <w:proofErr w:type="spellStart"/>
+      <w:r>
+        <w:t>vào</w:t>
+      </w:r>
+      <w:proofErr w:type="spellEnd"/>
+      <w:r>
+        <w:t xml:space="preserve"> </w:t>
+      </w:r>
+      <w:proofErr w:type="spellStart"/>
+      <w:r>
+        <w:t>nhánh</w:t>
+      </w:r>
+      <w:proofErr w:type="spellEnd"/>
+      <w:r>
+        <w:t xml:space="preserve"> </w:t>
+      </w:r>
+      <w:proofErr w:type="spellStart"/>
+      <w:r>
+        <w:t>hiện</w:t>
+      </w:r>
+      <w:proofErr w:type="spellEnd"/>
+      <w:r>
+        <w:t xml:space="preserve"> </w:t>
+      </w:r>
+      <w:proofErr w:type="spellStart"/>
+      <w:r>
+        <w:t>tại</w:t>
+      </w:r>
+      <w:proofErr w:type="spellEnd"/>
+      <w:r>
+        <w:t>.</w:t>
+      </w:r>
+    </w:p>
+    <w:p>
+      <w:pPr>
+        <w:pStyle w:val="ListParagraph"/>
+        <w:spacing w:line="360" w:lineRule="auto"/>
+        <w:ind w:left="1440"/>
+      </w:pPr>
+      <w:proofErr w:type="spellStart"/>
+      <w:r>
+        <w:t>Tác</w:t>
+      </w:r>
+      <w:proofErr w:type="spellEnd"/>
+      <w:r>
+        <w:t xml:space="preserve"> </w:t>
+      </w:r>
+      <w:proofErr w:type="spellStart"/>
+      <w:r>
+        <w:t>dụng</w:t>
+      </w:r>
+      <w:proofErr w:type="spellEnd"/>
+      <w:r>
+        <w:t xml:space="preserve">: </w:t>
+      </w:r>
+      <w:proofErr w:type="spellStart"/>
+      <w:r>
+        <w:t>Khi</w:t>
+      </w:r>
+      <w:proofErr w:type="spellEnd"/>
+      <w:r>
+        <w:t xml:space="preserve"> </w:t>
+      </w:r>
+      <w:proofErr w:type="spellStart"/>
+      <w:r>
+        <w:t>đã</w:t>
+      </w:r>
+      <w:proofErr w:type="spellEnd"/>
+      <w:r>
+        <w:t xml:space="preserve"> </w:t>
+      </w:r>
+      <w:proofErr w:type="spellStart"/>
+      <w:r>
+        <w:t>hoàn</w:t>
+      </w:r>
+      <w:proofErr w:type="spellEnd"/>
+      <w:r>
+        <w:t xml:space="preserve"> </w:t>
+      </w:r>
+      <w:proofErr w:type="spellStart"/>
+      <w:r>
+        <w:t>thành</w:t>
+      </w:r>
+      <w:proofErr w:type="spellEnd"/>
+      <w:r>
+        <w:t xml:space="preserve"> </w:t>
+      </w:r>
+      <w:proofErr w:type="spellStart"/>
+      <w:r>
+        <w:t>công</w:t>
+      </w:r>
+      <w:proofErr w:type="spellEnd"/>
+      <w:r>
+        <w:t xml:space="preserve"> </w:t>
+      </w:r>
+      <w:proofErr w:type="spellStart"/>
+      <w:r>
+        <w:t>việc</w:t>
+      </w:r>
+      <w:proofErr w:type="spellEnd"/>
+      <w:r>
+        <w:t xml:space="preserve"> </w:t>
+      </w:r>
+      <w:proofErr w:type="spellStart"/>
+      <w:r>
+        <w:t>trên</w:t>
+      </w:r>
+      <w:proofErr w:type="spellEnd"/>
+      <w:r>
+        <w:t xml:space="preserve"> </w:t>
+      </w:r>
+      <w:proofErr w:type="spellStart"/>
+      <w:r>
+        <w:t>một</w:t>
+      </w:r>
+      <w:proofErr w:type="spellEnd"/>
+      <w:r>
+        <w:t xml:space="preserve"> </w:t>
+      </w:r>
+      <w:proofErr w:type="spellStart"/>
+      <w:r>
+        <w:t>nhánh</w:t>
+      </w:r>
+      <w:proofErr w:type="spellEnd"/>
+      <w:r>
+        <w:t xml:space="preserve"> </w:t>
+      </w:r>
+      <w:proofErr w:type="spellStart"/>
+      <w:r>
+        <w:t>riêng</w:t>
+      </w:r>
+      <w:proofErr w:type="spellEnd"/>
+      <w:r>
+        <w:t xml:space="preserve"> </w:t>
+      </w:r>
+      <w:proofErr w:type="spellStart"/>
+      <w:r>
+        <w:t>biệt</w:t>
+      </w:r>
+      <w:proofErr w:type="spellEnd"/>
+      <w:r>
+        <w:t xml:space="preserve">, </w:t>
+      </w:r>
+      <w:proofErr w:type="spellStart"/>
+      <w:r>
+        <w:t>lệnh</w:t>
+      </w:r>
+      <w:proofErr w:type="spellEnd"/>
+      <w:r>
+        <w:t xml:space="preserve"> </w:t>
+      </w:r>
+      <w:proofErr w:type="spellStart"/>
+      <w:r>
+        <w:t>này</w:t>
+      </w:r>
+      <w:proofErr w:type="spellEnd"/>
+      <w:r>
+        <w:t xml:space="preserve"> </w:t>
+      </w:r>
+      <w:proofErr w:type="spellStart"/>
+      <w:r>
+        <w:t>sẽ</w:t>
+      </w:r>
+      <w:proofErr w:type="spellEnd"/>
+      <w:r>
+        <w:t xml:space="preserve"> </w:t>
+      </w:r>
+      <w:proofErr w:type="spellStart"/>
+      <w:r>
+        <w:t>hợp</w:t>
+      </w:r>
+      <w:proofErr w:type="spellEnd"/>
+      <w:r>
+        <w:t xml:space="preserve"> </w:t>
+      </w:r>
+      <w:proofErr w:type="spellStart"/>
+      <w:r>
+        <w:t>nhất</w:t>
+      </w:r>
+      <w:proofErr w:type="spellEnd"/>
+      <w:r>
+        <w:t xml:space="preserve"> </w:t>
+      </w:r>
+      <w:proofErr w:type="spellStart"/>
+      <w:r>
+        <w:t>cac</w:t>
+      </w:r>
+      <w:proofErr w:type="spellEnd"/>
+      <w:r>
+        <w:t xml:space="preserve"> </w:t>
+      </w:r>
+      <w:proofErr w:type="spellStart"/>
+      <w:r>
+        <w:t>thay</w:t>
+      </w:r>
+      <w:proofErr w:type="spellEnd"/>
+      <w:r>
+        <w:t xml:space="preserve"> </w:t>
+      </w:r>
+      <w:proofErr w:type="spellStart"/>
+      <w:r>
+        <w:t>đổi</w:t>
+      </w:r>
+      <w:proofErr w:type="spellEnd"/>
+      <w:r>
+        <w:t xml:space="preserve"> </w:t>
+      </w:r>
+      <w:proofErr w:type="spellStart"/>
+      <w:r>
+        <w:t>của</w:t>
+      </w:r>
+      <w:proofErr w:type="spellEnd"/>
+      <w:r>
+        <w:t xml:space="preserve"> </w:t>
+      </w:r>
+      <w:proofErr w:type="spellStart"/>
+      <w:r>
+        <w:t>nhánh</w:t>
+      </w:r>
+      <w:proofErr w:type="spellEnd"/>
+      <w:r>
+        <w:t xml:space="preserve"> </w:t>
+      </w:r>
+      <w:proofErr w:type="spellStart"/>
+      <w:r>
+        <w:t>đó</w:t>
+      </w:r>
+      <w:proofErr w:type="spellEnd"/>
+      <w:r>
+        <w:t xml:space="preserve"> </w:t>
+      </w:r>
+      <w:proofErr w:type="spellStart"/>
+      <w:r>
+        <w:t>vào</w:t>
+      </w:r>
+      <w:proofErr w:type="spellEnd"/>
+      <w:r>
+        <w:t xml:space="preserve"> </w:t>
+      </w:r>
+      <w:proofErr w:type="spellStart"/>
+      <w:r>
+        <w:t>nhánh</w:t>
+      </w:r>
+      <w:proofErr w:type="spellEnd"/>
+      <w:r>
+        <w:t xml:space="preserve"> </w:t>
+      </w:r>
+      <w:proofErr w:type="spellStart"/>
+      <w:r>
+        <w:t>hiện</w:t>
+      </w:r>
+      <w:proofErr w:type="spellEnd"/>
+      <w:r>
+        <w:t xml:space="preserve"> </w:t>
+      </w:r>
+      <w:proofErr w:type="spellStart"/>
+      <w:r>
+        <w:t>tại</w:t>
+      </w:r>
+      <w:proofErr w:type="spellEnd"/>
+      <w:r>
+        <w:t>.</w:t>
+      </w:r>
+    </w:p>
+    <w:p>
+      <w:pPr>
+        <w:pStyle w:val="ListParagraph"/>
+        <w:spacing w:line="360" w:lineRule="auto"/>
+        <w:ind w:left="1440"/>
+      </w:pPr>
+    </w:p>
+    <w:p>
+      <w:pPr>
+        <w:pStyle w:val="ListParagraph"/>
+        <w:spacing w:line="360" w:lineRule="auto"/>
+        <w:ind w:left="1440"/>
+      </w:pPr>
+      <w:proofErr w:type="spellStart"/>
+      <w:r>
+        <w:lastRenderedPageBreak/>
+        <w:t>Git</w:t>
+      </w:r>
+      <w:proofErr w:type="spellEnd"/>
+      <w:r>
+        <w:t xml:space="preserve"> log:</w:t>
+      </w:r>
+    </w:p>
+    <w:p>
+      <w:pPr>
+        <w:pStyle w:val="ListParagraph"/>
+        <w:spacing w:line="360" w:lineRule="auto"/>
+        <w:ind w:left="1440"/>
+      </w:pPr>
+      <w:proofErr w:type="spellStart"/>
+      <w:r>
+        <w:t>Mô</w:t>
+      </w:r>
+      <w:proofErr w:type="spellEnd"/>
+      <w:r>
+        <w:t xml:space="preserve"> </w:t>
+      </w:r>
+      <w:proofErr w:type="spellStart"/>
+      <w:r>
+        <w:t>tả</w:t>
+      </w:r>
+      <w:proofErr w:type="spellEnd"/>
+      <w:r>
+        <w:t xml:space="preserve">: </w:t>
+      </w:r>
+      <w:proofErr w:type="spellStart"/>
+      <w:r>
+        <w:t>Hiển</w:t>
+      </w:r>
+      <w:proofErr w:type="spellEnd"/>
+      <w:r>
+        <w:t xml:space="preserve"> </w:t>
+      </w:r>
+      <w:proofErr w:type="spellStart"/>
+      <w:r>
+        <w:t>thị</w:t>
+      </w:r>
+      <w:proofErr w:type="spellEnd"/>
+      <w:r>
+        <w:t xml:space="preserve"> </w:t>
+      </w:r>
+      <w:proofErr w:type="spellStart"/>
+      <w:r>
+        <w:t>toà</w:t>
+      </w:r>
+      <w:r>
+        <w:t>n</w:t>
+      </w:r>
+      <w:proofErr w:type="spellEnd"/>
+      <w:r>
+        <w:t xml:space="preserve"> </w:t>
+      </w:r>
+      <w:proofErr w:type="spellStart"/>
+      <w:r>
+        <w:t>bộ</w:t>
+      </w:r>
+      <w:proofErr w:type="spellEnd"/>
+      <w:r>
+        <w:t xml:space="preserve"> </w:t>
+      </w:r>
+      <w:proofErr w:type="spellStart"/>
+      <w:r>
+        <w:t>các</w:t>
+      </w:r>
+      <w:proofErr w:type="spellEnd"/>
+      <w:r>
+        <w:t xml:space="preserve"> commit </w:t>
+      </w:r>
+      <w:proofErr w:type="spellStart"/>
+      <w:r>
+        <w:t>trong</w:t>
+      </w:r>
+      <w:proofErr w:type="spellEnd"/>
+      <w:r>
+        <w:t xml:space="preserve"> </w:t>
+      </w:r>
+      <w:proofErr w:type="spellStart"/>
+      <w:r>
+        <w:t>lịch</w:t>
+      </w:r>
+      <w:proofErr w:type="spellEnd"/>
+      <w:r>
+        <w:t xml:space="preserve"> </w:t>
+      </w:r>
+      <w:proofErr w:type="spellStart"/>
+      <w:r>
+        <w:t>sử</w:t>
+      </w:r>
+      <w:proofErr w:type="spellEnd"/>
+      <w:r>
+        <w:t xml:space="preserve"> </w:t>
+      </w:r>
+      <w:proofErr w:type="spellStart"/>
+      <w:r>
+        <w:t>của</w:t>
+      </w:r>
+      <w:proofErr w:type="spellEnd"/>
+      <w:r>
+        <w:t xml:space="preserve"> </w:t>
+      </w:r>
+      <w:proofErr w:type="spellStart"/>
+      <w:r>
+        <w:t>nhánh</w:t>
+      </w:r>
+      <w:proofErr w:type="spellEnd"/>
+      <w:r>
+        <w:t xml:space="preserve"> </w:t>
+      </w:r>
+      <w:proofErr w:type="spellStart"/>
+      <w:r>
+        <w:t>hiện</w:t>
+      </w:r>
+      <w:proofErr w:type="spellEnd"/>
+      <w:r>
+        <w:t xml:space="preserve"> </w:t>
+      </w:r>
+      <w:proofErr w:type="spellStart"/>
+      <w:r>
+        <w:t>tại</w:t>
+      </w:r>
+      <w:proofErr w:type="spellEnd"/>
+      <w:r>
+        <w:t>.</w:t>
+      </w:r>
+    </w:p>
+    <w:p>
+      <w:pPr>
+        <w:pStyle w:val="ListParagraph"/>
+        <w:spacing w:line="360" w:lineRule="auto"/>
+        <w:ind w:left="1440"/>
+      </w:pPr>
+      <w:proofErr w:type="spellStart"/>
+      <w:r>
+        <w:t>Tác</w:t>
+      </w:r>
+      <w:proofErr w:type="spellEnd"/>
+      <w:r>
+        <w:t xml:space="preserve"> </w:t>
+      </w:r>
+      <w:proofErr w:type="spellStart"/>
+      <w:r>
+        <w:t>dụng</w:t>
+      </w:r>
+      <w:proofErr w:type="spellEnd"/>
+      <w:r>
+        <w:t xml:space="preserve">: </w:t>
+      </w:r>
+      <w:proofErr w:type="spellStart"/>
+      <w:r>
+        <w:t>Xem</w:t>
+      </w:r>
+      <w:proofErr w:type="spellEnd"/>
+      <w:r>
+        <w:t xml:space="preserve"> </w:t>
+      </w:r>
+      <w:proofErr w:type="spellStart"/>
+      <w:r>
+        <w:t>lại</w:t>
+      </w:r>
+      <w:proofErr w:type="spellEnd"/>
+      <w:r>
+        <w:t xml:space="preserve"> </w:t>
+      </w:r>
+      <w:proofErr w:type="spellStart"/>
+      <w:r>
+        <w:t>lịch</w:t>
+      </w:r>
+      <w:proofErr w:type="spellEnd"/>
+      <w:r>
+        <w:t xml:space="preserve"> </w:t>
+      </w:r>
+      <w:proofErr w:type="spellStart"/>
+      <w:r>
+        <w:t>sử</w:t>
+      </w:r>
+      <w:proofErr w:type="spellEnd"/>
+      <w:r>
+        <w:t xml:space="preserve"> </w:t>
+      </w:r>
+      <w:proofErr w:type="spellStart"/>
+      <w:r>
+        <w:t>các</w:t>
+      </w:r>
+      <w:proofErr w:type="spellEnd"/>
+      <w:r>
+        <w:t xml:space="preserve"> </w:t>
+      </w:r>
+      <w:proofErr w:type="spellStart"/>
+      <w:r>
+        <w:t>lần</w:t>
+      </w:r>
+      <w:proofErr w:type="spellEnd"/>
+      <w:r>
+        <w:t xml:space="preserve"> commit </w:t>
+      </w:r>
+      <w:proofErr w:type="spellStart"/>
+      <w:r>
+        <w:t>trên</w:t>
+      </w:r>
+      <w:proofErr w:type="spellEnd"/>
+      <w:r>
+        <w:t xml:space="preserve"> </w:t>
+      </w:r>
+      <w:proofErr w:type="spellStart"/>
+      <w:r>
+        <w:t>nhánh</w:t>
+      </w:r>
+      <w:proofErr w:type="spellEnd"/>
+      <w:r>
+        <w:t xml:space="preserve"> </w:t>
+      </w:r>
+      <w:proofErr w:type="spellStart"/>
+      <w:r>
+        <w:t>đang</w:t>
+      </w:r>
+      <w:proofErr w:type="spellEnd"/>
+      <w:r>
+        <w:t xml:space="preserve"> </w:t>
+      </w:r>
+      <w:proofErr w:type="spellStart"/>
+      <w:r>
+        <w:t>làm</w:t>
+      </w:r>
+      <w:proofErr w:type="spellEnd"/>
+      <w:r>
+        <w:t xml:space="preserve"> việc.</w:t>
+      </w:r>
+      <w:bookmarkStart w:id="0" w:name="_GoBack"/>
+      <w:bookmarkEnd w:id="0"/>
+    </w:p>
+    <w:p>
+      <w:pPr>
+        <w:pStyle w:val="ListParagraph"/>
+        <w:spacing w:line="360" w:lineRule="auto"/>
+        <w:ind w:left="1440"/>
+        <w:rPr>
+          <w:b/>
+        </w:rPr>
+      </w:pPr>
+    </w:p>
+    <w:p>
+      <w:pPr>
+        <w:pStyle w:val="ListParagraph"/>
+        <w:spacing w:line="360" w:lineRule="auto"/>
+        <w:rPr>
+          <w:lang w:val="fr-FR"/>
+        </w:rPr>
+      </w:pPr>
+      <w:r>
+        <w:rPr>
+          <w:lang w:val="fr-FR"/>
+        </w:rPr>
         <w:t xml:space="preserve">CHƯƠNG 3: </w:t>
       </w:r>
       <w:proofErr w:type="spellStart"/>
       <w:r>
+        <w:rPr>
+          <w:lang w:val="fr-FR"/>
+        </w:rPr>
         <w:t>Tổng</w:t>
       </w:r>
       <w:proofErr w:type="spellEnd"/>
       <w:r>
-        <w:t xml:space="preserve"> </w:t>
-      </w:r>
-      <w:proofErr w:type="spellStart"/>
-      <w:r>
+        <w:rPr>
+          <w:lang w:val="fr-FR"/>
+        </w:rPr>
+        <w:t xml:space="preserve"> </w:t>
+      </w:r>
+      <w:proofErr w:type="spellStart"/>
+      <w:r>
+        <w:rPr>
+          <w:lang w:val="fr-FR"/>
+        </w:rPr>
         <w:t>kết</w:t>
       </w:r>
       <w:proofErr w:type="spellEnd"/>

</xml_diff>

<commit_message>
Them phan gioi thieu Git & Github
</commit_message>
<xml_diff>
--- a/BÁO CÁO.docx
+++ b/BÁO CÁO.docx
@@ -1118,11 +1118,432 @@
       <w:pPr>
         <w:pStyle w:val="ListParagraph"/>
         <w:spacing w:line="360" w:lineRule="auto"/>
-      </w:pPr>
-      <w:r>
+        <w:jc w:val="center"/>
+        <w:rPr>
+          <w:b/>
+          <w:bCs/>
+          <w:color w:val="FF0000"/>
+          <w:sz w:val="36"/>
+          <w:szCs w:val="36"/>
+        </w:rPr>
+      </w:pPr>
+      <w:r>
+        <w:rPr>
+          <w:b/>
+          <w:bCs/>
+          <w:color w:val="FF0000"/>
+          <w:sz w:val="36"/>
+          <w:szCs w:val="36"/>
+        </w:rPr>
         <w:lastRenderedPageBreak/>
         <w:t>Chương 1:</w:t>
       </w:r>
+      <w:r>
+        <w:rPr>
+          <w:b/>
+          <w:bCs/>
+          <w:color w:val="FF0000"/>
+          <w:sz w:val="36"/>
+          <w:szCs w:val="36"/>
+        </w:rPr>
+        <w:t xml:space="preserve"> Giới thiệu về Git và Github</w:t>
+      </w:r>
+    </w:p>
+    <w:p>
+      <w:pPr>
+        <w:pStyle w:val="ListParagraph"/>
+        <w:spacing w:line="360" w:lineRule="auto"/>
+        <w:rPr>
+          <w:szCs w:val="22"/>
+        </w:rPr>
+      </w:pPr>
+      <w:r>
+        <w:rPr>
+          <w:szCs w:val="22"/>
+        </w:rPr>
+        <w:t xml:space="preserve">Trước khi giới thiệu về </w:t>
+      </w:r>
+      <w:r>
+        <w:rPr>
+          <w:szCs w:val="22"/>
+        </w:rPr>
+        <w:t>G</w:t>
+      </w:r>
+      <w:r>
+        <w:rPr>
+          <w:szCs w:val="22"/>
+        </w:rPr>
+        <w:t xml:space="preserve">it cũng như </w:t>
+      </w:r>
+      <w:r>
+        <w:rPr>
+          <w:szCs w:val="22"/>
+        </w:rPr>
+        <w:t>G</w:t>
+      </w:r>
+      <w:r>
+        <w:rPr>
+          <w:szCs w:val="22"/>
+        </w:rPr>
+        <w:t xml:space="preserve">ithub, ta hãy đi tìm hiểu lí do </w:t>
+      </w:r>
+      <w:r>
+        <w:rPr>
+          <w:szCs w:val="22"/>
+        </w:rPr>
+        <w:t>G</w:t>
+      </w:r>
+      <w:r>
+        <w:rPr>
+          <w:szCs w:val="22"/>
+        </w:rPr>
+        <w:t xml:space="preserve">it ra đời. Trước đây, khi mà chúng ta làm việc chung với nhau trên 1 dự án, thì </w:t>
+      </w:r>
+      <w:r>
+        <w:rPr>
+          <w:szCs w:val="22"/>
+        </w:rPr>
+        <w:t>mỗi người trong nhóm sẽ được chia phần và tự viết code của chính mình</w:t>
+      </w:r>
+      <w:r>
+        <w:rPr>
+          <w:szCs w:val="22"/>
+        </w:rPr>
+        <w:t xml:space="preserve"> sau đó gửi cho nhau để xem và sửa lại</w:t>
+      </w:r>
+      <w:r>
+        <w:rPr>
+          <w:szCs w:val="22"/>
+        </w:rPr>
+        <w:t>, đến 1 lúc nào đó thì các thành viên trong nhóm sẽ ngồi lại để ráp code vào nhau để đưa vào dự án. Tuy nhiên, vào một ngày thì có 1 thành viên đã viết code sai vào phần mềm khiến cho sản phẩm bị lỗi, thế nhưng nhóm lại không thể khôi phục đoạn code bị lỗi về trước đó do phần mềm quá lớn để sao lưu. Và thế là các thành viên trong nhóm lại phải viết code lại từ khi sản phẩm bị lỗi rồi lại phải ngồi lại để ráp code với nhau. Điều này sẽ tốn rất nhiều thời gian vì mỗi lần ráp code là mỗi lần phải sửa đổi để chương trình có thể chạy được (vì mỗi người một ý khác nhau)</w:t>
+      </w:r>
+      <w:r>
+        <w:rPr>
+          <w:szCs w:val="22"/>
+        </w:rPr>
+        <w:t>, kế đến là mỗi khi có một thành viên viết code khiến phần mềm bị lỗi, chúng ta sẽ không biết lỗi đó là do ai, lỗi đó có từ lúc nào, và cũng rất khó khôi phục khi mà lỗi xảy ra (do không hề có sao lưu trước đấy). Vì vậy, nên Git đã xuất hiện và đã giải quyết được các vấn đề này một cách nhanh gọn và dễ dàng.</w:t>
+      </w:r>
+    </w:p>
+    <w:p>
+      <w:pPr>
+        <w:pStyle w:val="ListParagraph"/>
+        <w:spacing w:line="360" w:lineRule="auto"/>
+        <w:rPr>
+          <w:b/>
+          <w:bCs/>
+          <w:szCs w:val="22"/>
+          <w:u w:val="single"/>
+        </w:rPr>
+      </w:pPr>
+      <w:r>
+        <w:rPr>
+          <w:b/>
+          <w:bCs/>
+          <w:szCs w:val="22"/>
+          <w:u w:val="single"/>
+        </w:rPr>
+        <w:t>Vậy Git là gì?</w:t>
+      </w:r>
+    </w:p>
+    <w:p>
+      <w:pPr>
+        <w:pStyle w:val="ListParagraph"/>
+        <w:numPr>
+          <w:ilvl w:val="0"/>
+          <w:numId w:val="8"/>
+        </w:numPr>
+        <w:spacing w:line="360" w:lineRule="auto"/>
+        <w:rPr>
+          <w:szCs w:val="22"/>
+        </w:rPr>
+      </w:pPr>
+      <w:r>
+        <w:rPr>
+          <w:szCs w:val="22"/>
+        </w:rPr>
+        <w:t>Git là một hệ thống quản lý/kiểm soát phiên bản phân tán (</w:t>
+      </w:r>
+      <w:r>
+        <w:rPr>
+          <w:szCs w:val="22"/>
+        </w:rPr>
+        <w:t>Distributed Version Control System – DVCS)</w:t>
+      </w:r>
+      <w:r>
+        <w:rPr>
+          <w:szCs w:val="22"/>
+        </w:rPr>
+        <w:t xml:space="preserve">. </w:t>
+      </w:r>
+    </w:p>
+    <w:p>
+      <w:pPr>
+        <w:pStyle w:val="ListParagraph"/>
+        <w:numPr>
+          <w:ilvl w:val="0"/>
+          <w:numId w:val="8"/>
+        </w:numPr>
+        <w:spacing w:line="360" w:lineRule="auto"/>
+        <w:rPr>
+          <w:szCs w:val="22"/>
+        </w:rPr>
+      </w:pPr>
+      <w:r>
+        <w:rPr>
+          <w:szCs w:val="22"/>
+        </w:rPr>
+        <w:t xml:space="preserve">Trước tiên ta sẽ tìm hiểu về hệ thống quản lý phiên bản. Nó là 1 hệ thống giúp duy trì các phiên bản khác nhau của một dự án (hay nó quản lí các thay đổi đối với các tệp). Vì vậy, ta hoàn toàn có thể xem lại lịch sử thay đổi với mã nguồn (ví dụ như: cái gì đã được thêm/bớt/thay đổi ở khúc nào, ai đã thực hiện những thay đổi đó, và những thay đổi đó đã được thực hiện vào lúc nào, lí do thay đổi, …). Và hơn thế nữa, mỗi khi có lỗi, ta hoàn toàn có thể </w:t>
+      </w:r>
+      <w:r>
+        <w:rPr>
+          <w:szCs w:val="22"/>
+        </w:rPr>
+        <w:t xml:space="preserve">biết được điều gì đã gây ra lỗi để có thể khắc phục một cách nhanh hơn hoặc thậm chí ta còn có thể </w:t>
+      </w:r>
+      <w:r>
+        <w:rPr>
+          <w:szCs w:val="22"/>
+        </w:rPr>
+        <w:t>quay lại bất kì phiên bản nào ta muốn</w:t>
+      </w:r>
+      <w:r>
+        <w:rPr>
+          <w:szCs w:val="22"/>
+        </w:rPr>
+        <w:t>.</w:t>
+      </w:r>
+    </w:p>
+    <w:p>
+      <w:pPr>
+        <w:pStyle w:val="ListParagraph"/>
+        <w:numPr>
+          <w:ilvl w:val="0"/>
+          <w:numId w:val="8"/>
+        </w:numPr>
+        <w:spacing w:line="360" w:lineRule="auto"/>
+        <w:rPr>
+          <w:szCs w:val="22"/>
+        </w:rPr>
+      </w:pPr>
+      <w:r>
+        <w:rPr>
+          <w:szCs w:val="22"/>
+        </w:rPr>
+        <w:t>Tiếp đến là hệ thống quản lí phiên bản phân tán</w:t>
+      </w:r>
+      <w:r>
+        <w:rPr>
+          <w:szCs w:val="22"/>
+        </w:rPr>
+        <w:t>, nghĩa là mọi cộng tác viên đều có kho lưu trữ cục bộ (local repository) trên máy cục bộ của mỉnh, khác với trung tâm (central) nơi mà các thành viên phải có kết nối Internet để cập nhật công việc của họ lên kho lưu trữ trung tâm chính (main central repository).</w:t>
+      </w:r>
+      <w:r>
+        <w:rPr>
+          <w:szCs w:val="22"/>
+        </w:rPr>
+        <w:t xml:space="preserve"> Các thành viên có thể nhân bản (clone) từ main central repo về máy cục bộ để làm việc, cũng như giúp việc đồng bộ source code dễ dàng hơn.</w:t>
+      </w:r>
+    </w:p>
+    <w:p>
+      <w:pPr>
+        <w:pStyle w:val="ListParagraph"/>
+        <w:numPr>
+          <w:ilvl w:val="0"/>
+          <w:numId w:val="8"/>
+        </w:numPr>
+        <w:spacing w:line="360" w:lineRule="auto"/>
+        <w:rPr>
+          <w:szCs w:val="22"/>
+        </w:rPr>
+      </w:pPr>
+      <w:r>
+        <w:rPr>
+          <w:szCs w:val="22"/>
+        </w:rPr>
+        <w:t>Lợi ích của Git:</w:t>
+      </w:r>
+    </w:p>
+    <w:p>
+      <w:pPr>
+        <w:pStyle w:val="ListParagraph"/>
+        <w:numPr>
+          <w:ilvl w:val="0"/>
+          <w:numId w:val="9"/>
+        </w:numPr>
+        <w:spacing w:line="360" w:lineRule="auto"/>
+        <w:rPr>
+          <w:szCs w:val="22"/>
+        </w:rPr>
+      </w:pPr>
+      <w:r>
+        <w:rPr>
+          <w:szCs w:val="22"/>
+        </w:rPr>
+        <w:t>Giúp các thành viên có thể cộng tác dễ dàng mà không cần phải gửi file qua lại, tốn kém thời gian, đôi khi còn mất file, không bảo mật.</w:t>
+      </w:r>
+    </w:p>
+    <w:p>
+      <w:pPr>
+        <w:pStyle w:val="ListParagraph"/>
+        <w:numPr>
+          <w:ilvl w:val="0"/>
+          <w:numId w:val="9"/>
+        </w:numPr>
+        <w:spacing w:line="360" w:lineRule="auto"/>
+        <w:rPr>
+          <w:szCs w:val="22"/>
+        </w:rPr>
+      </w:pPr>
+      <w:r>
+        <w:rPr>
+          <w:szCs w:val="22"/>
+        </w:rPr>
+        <w:lastRenderedPageBreak/>
+        <w:t>Giúp việc quản lí source code dễ dàng.</w:t>
+      </w:r>
+    </w:p>
+    <w:p>
+      <w:pPr>
+        <w:pStyle w:val="ListParagraph"/>
+        <w:numPr>
+          <w:ilvl w:val="0"/>
+          <w:numId w:val="9"/>
+        </w:numPr>
+        <w:spacing w:line="360" w:lineRule="auto"/>
+        <w:rPr>
+          <w:szCs w:val="22"/>
+        </w:rPr>
+      </w:pPr>
+      <w:r>
+        <w:rPr>
+          <w:szCs w:val="22"/>
+        </w:rPr>
+        <w:t>Giúp ta khôi phục lại phiên bản trước đó nếu muốn</w:t>
+      </w:r>
+      <w:r>
+        <w:rPr>
+          <w:szCs w:val="22"/>
+        </w:rPr>
+        <w:t xml:space="preserve"> (ta cũng không còn phải copy paste để lưu lại mã nguồn trước khi thay đổi)</w:t>
+      </w:r>
+    </w:p>
+    <w:p>
+      <w:pPr>
+        <w:pStyle w:val="ListParagraph"/>
+        <w:numPr>
+          <w:ilvl w:val="0"/>
+          <w:numId w:val="9"/>
+        </w:numPr>
+        <w:spacing w:line="360" w:lineRule="auto"/>
+        <w:rPr>
+          <w:szCs w:val="22"/>
+        </w:rPr>
+      </w:pPr>
+      <w:r>
+        <w:rPr>
+          <w:szCs w:val="22"/>
+        </w:rPr>
+        <w:t>Giúp giải quyết các xung đột khi nhiều thành viên làm việc với nhau.</w:t>
+      </w:r>
+    </w:p>
+    <w:p>
+      <w:pPr>
+        <w:spacing w:line="360" w:lineRule="auto"/>
+        <w:rPr>
+          <w:szCs w:val="22"/>
+        </w:rPr>
+      </w:pPr>
+      <w:r>
+        <w:rPr>
+          <w:b/>
+          <w:bCs/>
+          <w:szCs w:val="22"/>
+          <w:u w:val="single"/>
+        </w:rPr>
+        <w:t>Thế</w:t>
+      </w:r>
+      <w:r>
+        <w:rPr>
+          <w:b/>
+          <w:bCs/>
+          <w:szCs w:val="22"/>
+          <w:u w:val="single"/>
+        </w:rPr>
+        <w:t xml:space="preserve"> còn Github là gì?</w:t>
+      </w:r>
+    </w:p>
+    <w:p>
+      <w:pPr>
+        <w:pStyle w:val="ListParagraph"/>
+        <w:numPr>
+          <w:ilvl w:val="0"/>
+          <w:numId w:val="8"/>
+        </w:numPr>
+        <w:spacing w:line="360" w:lineRule="auto"/>
+        <w:rPr>
+          <w:szCs w:val="22"/>
+        </w:rPr>
+      </w:pPr>
+      <w:r>
+        <w:rPr>
+          <w:szCs w:val="22"/>
+        </w:rPr>
+        <w:t>Đa số ai trong chúng ta cũng đã nghe đến Git và Github, thậm chí còn đã sử dụng Github để tham khảo tài liệu</w:t>
+      </w:r>
+      <w:r>
+        <w:rPr>
+          <w:szCs w:val="22"/>
+        </w:rPr>
+        <w:t xml:space="preserve">, nhưng đa phần hay nhầm lẫn Git và Github là một. </w:t>
+      </w:r>
+    </w:p>
+    <w:p>
+      <w:pPr>
+        <w:pStyle w:val="ListParagraph"/>
+        <w:numPr>
+          <w:ilvl w:val="0"/>
+          <w:numId w:val="8"/>
+        </w:numPr>
+        <w:spacing w:line="360" w:lineRule="auto"/>
+        <w:rPr>
+          <w:szCs w:val="22"/>
+        </w:rPr>
+      </w:pPr>
+      <w:r>
+        <w:rPr>
+          <w:szCs w:val="22"/>
+        </w:rPr>
+        <w:t>Trong khi Git là một phần mềm, được cài đặt cục bộ trên hệ thống, và nó dùng chủ yếu để quản lí lịch sử của mã nguồn (source code) và được duy trì bới Linux. Thì Github lại là một dịch vụ</w:t>
+      </w:r>
+      <w:r>
+        <w:rPr>
+          <w:szCs w:val="22"/>
+        </w:rPr>
+        <w:t>, nền tảng trên web để lưu trữ cho các Git repo và được duy trì bởi Microsoft. Github cho phép nhiều cộng tác viên tham gia vào dự án, xem xét các thay đổi cũng như đóng góp vào mã nguồn.</w:t>
+      </w:r>
+    </w:p>
+    <w:p>
+      <w:pPr>
+        <w:spacing w:line="360" w:lineRule="auto"/>
+        <w:ind w:left="720"/>
+        <w:rPr>
+          <w:szCs w:val="22"/>
+        </w:rPr>
+      </w:pPr>
+      <w:r>
+        <w:rPr>
+          <w:szCs w:val="22"/>
+        </w:rPr>
+        <w:t>(co the lien he voi p*rn và p*rnhub)</w:t>
+      </w:r>
+    </w:p>
+    <w:p>
+      <w:pPr>
+        <w:spacing w:line="360" w:lineRule="auto"/>
+        <w:rPr>
+          <w:szCs w:val="22"/>
+        </w:rPr>
+      </w:pPr>
     </w:p>
     <w:p>
       <w:pPr>
@@ -1331,7 +1752,6 @@
           <w:sz w:val="36"/>
           <w:szCs w:val="36"/>
         </w:rPr>
-        <w:lastRenderedPageBreak/>
         <w:t>Chương 2: Các tập lệnh cơ bản</w:t>
       </w:r>
     </w:p>
@@ -1474,6 +1894,7 @@
         <w:jc w:val="both"/>
       </w:pPr>
       <w:r>
+        <w:lastRenderedPageBreak/>
         <w:t>Mô tả: sao chép toàn b</w:t>
       </w:r>
       <w:r>
@@ -1605,7 +2026,9 @@
         <w:jc w:val="both"/>
       </w:pPr>
       <w:r>
-        <w:lastRenderedPageBreak/>
+        <w:rPr>
+          <w:noProof/>
+        </w:rPr>
         <w:drawing>
           <wp:inline distT="0" distB="0" distL="0" distR="0" wp14:anchorId="607FCE25" wp14:editId="22144360">
             <wp:extent cx="4791744" cy="1943371"/>
@@ -1745,6 +2168,7 @@
         <w:rPr>
           <w:lang w:val="fr-FR"/>
         </w:rPr>
+        <w:lastRenderedPageBreak/>
         <w:t>Tác dụng : Đưa các thay đổi từ thư mục đang làm việc vào khu vực staging. Nếu muốn commit các thay đổi cho một tệp phải sử dụng lệnh này trước.</w:t>
       </w:r>
     </w:p>
@@ -1862,9 +2286,9 @@
       </w:pPr>
       <w:r>
         <w:rPr>
-          <w:lang w:val="fr-FR"/>
-        </w:rPr>
-        <w:lastRenderedPageBreak/>
+          <w:noProof/>
+          <w:lang w:val="fr-FR"/>
+        </w:rPr>
         <w:drawing>
           <wp:anchor distT="0" distB="0" distL="114300" distR="114300" simplePos="0" relativeHeight="251658240" behindDoc="0" locked="0" layoutInCell="1" allowOverlap="1" wp14:anchorId="5E4BBB24" wp14:editId="0F6A7CD9">
             <wp:simplePos x="0" y="0"/>
@@ -2000,6 +2424,7 @@
       </w:pPr>
       <w:r>
         <w:rPr>
+          <w:noProof/>
           <w:lang w:val="fr-FR"/>
         </w:rPr>
         <w:lastRenderedPageBreak/>
@@ -2487,6 +2912,9 @@
         <w:jc w:val="both"/>
       </w:pPr>
       <w:r>
+        <w:rPr>
+          <w:noProof/>
+        </w:rPr>
         <w:lastRenderedPageBreak/>
         <w:drawing>
           <wp:anchor distT="0" distB="0" distL="114300" distR="114300" simplePos="0" relativeHeight="251659264" behindDoc="0" locked="0" layoutInCell="1" allowOverlap="1" wp14:anchorId="605F47F2" wp14:editId="1A654CDF">
@@ -3090,6 +3518,119 @@
     </w:lvl>
   </w:abstractNum>
   <w:abstractNum w:abstractNumId="5" w15:restartNumberingAfterBreak="0">
+    <w:nsid w:val="6DC27F7C"/>
+    <w:multiLevelType w:val="hybridMultilevel"/>
+    <w:tmpl w:val="2E1416FE"/>
+    <w:lvl w:ilvl="0" w:tplc="0409000B">
+      <w:start w:val="1"/>
+      <w:numFmt w:val="bullet"/>
+      <w:lvlText w:val=""/>
+      <w:lvlJc w:val="left"/>
+      <w:pPr>
+        <w:ind w:left="1800" w:hanging="360"/>
+      </w:pPr>
+      <w:rPr>
+        <w:rFonts w:ascii="Wingdings" w:hAnsi="Wingdings" w:hint="default"/>
+      </w:rPr>
+    </w:lvl>
+    <w:lvl w:ilvl="1" w:tplc="04090003" w:tentative="1">
+      <w:start w:val="1"/>
+      <w:numFmt w:val="bullet"/>
+      <w:lvlText w:val="o"/>
+      <w:lvlJc w:val="left"/>
+      <w:pPr>
+        <w:ind w:left="2520" w:hanging="360"/>
+      </w:pPr>
+      <w:rPr>
+        <w:rFonts w:ascii="Courier New" w:hAnsi="Courier New" w:cs="Courier New" w:hint="default"/>
+      </w:rPr>
+    </w:lvl>
+    <w:lvl w:ilvl="2" w:tplc="04090005" w:tentative="1">
+      <w:start w:val="1"/>
+      <w:numFmt w:val="bullet"/>
+      <w:lvlText w:val=""/>
+      <w:lvlJc w:val="left"/>
+      <w:pPr>
+        <w:ind w:left="3240" w:hanging="360"/>
+      </w:pPr>
+      <w:rPr>
+        <w:rFonts w:ascii="Wingdings" w:hAnsi="Wingdings" w:hint="default"/>
+      </w:rPr>
+    </w:lvl>
+    <w:lvl w:ilvl="3" w:tplc="04090001" w:tentative="1">
+      <w:start w:val="1"/>
+      <w:numFmt w:val="bullet"/>
+      <w:lvlText w:val=""/>
+      <w:lvlJc w:val="left"/>
+      <w:pPr>
+        <w:ind w:left="3960" w:hanging="360"/>
+      </w:pPr>
+      <w:rPr>
+        <w:rFonts w:ascii="Symbol" w:hAnsi="Symbol" w:hint="default"/>
+      </w:rPr>
+    </w:lvl>
+    <w:lvl w:ilvl="4" w:tplc="04090003" w:tentative="1">
+      <w:start w:val="1"/>
+      <w:numFmt w:val="bullet"/>
+      <w:lvlText w:val="o"/>
+      <w:lvlJc w:val="left"/>
+      <w:pPr>
+        <w:ind w:left="4680" w:hanging="360"/>
+      </w:pPr>
+      <w:rPr>
+        <w:rFonts w:ascii="Courier New" w:hAnsi="Courier New" w:cs="Courier New" w:hint="default"/>
+      </w:rPr>
+    </w:lvl>
+    <w:lvl w:ilvl="5" w:tplc="04090005" w:tentative="1">
+      <w:start w:val="1"/>
+      <w:numFmt w:val="bullet"/>
+      <w:lvlText w:val=""/>
+      <w:lvlJc w:val="left"/>
+      <w:pPr>
+        <w:ind w:left="5400" w:hanging="360"/>
+      </w:pPr>
+      <w:rPr>
+        <w:rFonts w:ascii="Wingdings" w:hAnsi="Wingdings" w:hint="default"/>
+      </w:rPr>
+    </w:lvl>
+    <w:lvl w:ilvl="6" w:tplc="04090001" w:tentative="1">
+      <w:start w:val="1"/>
+      <w:numFmt w:val="bullet"/>
+      <w:lvlText w:val=""/>
+      <w:lvlJc w:val="left"/>
+      <w:pPr>
+        <w:ind w:left="6120" w:hanging="360"/>
+      </w:pPr>
+      <w:rPr>
+        <w:rFonts w:ascii="Symbol" w:hAnsi="Symbol" w:hint="default"/>
+      </w:rPr>
+    </w:lvl>
+    <w:lvl w:ilvl="7" w:tplc="04090003" w:tentative="1">
+      <w:start w:val="1"/>
+      <w:numFmt w:val="bullet"/>
+      <w:lvlText w:val="o"/>
+      <w:lvlJc w:val="left"/>
+      <w:pPr>
+        <w:ind w:left="6840" w:hanging="360"/>
+      </w:pPr>
+      <w:rPr>
+        <w:rFonts w:ascii="Courier New" w:hAnsi="Courier New" w:cs="Courier New" w:hint="default"/>
+      </w:rPr>
+    </w:lvl>
+    <w:lvl w:ilvl="8" w:tplc="04090005" w:tentative="1">
+      <w:start w:val="1"/>
+      <w:numFmt w:val="bullet"/>
+      <w:lvlText w:val=""/>
+      <w:lvlJc w:val="left"/>
+      <w:pPr>
+        <w:ind w:left="7560" w:hanging="360"/>
+      </w:pPr>
+      <w:rPr>
+        <w:rFonts w:ascii="Wingdings" w:hAnsi="Wingdings" w:hint="default"/>
+      </w:rPr>
+    </w:lvl>
+  </w:abstractNum>
+  <w:abstractNum w:abstractNumId="6" w15:restartNumberingAfterBreak="0">
     <w:nsid w:val="72F72D1E"/>
     <w:multiLevelType w:val="hybridMultilevel"/>
     <w:tmpl w:val="93F6EB22"/>
@@ -3178,7 +3719,7 @@
       </w:pPr>
     </w:lvl>
   </w:abstractNum>
-  <w:abstractNum w:abstractNumId="6" w15:restartNumberingAfterBreak="0">
+  <w:abstractNum w:abstractNumId="7" w15:restartNumberingAfterBreak="0">
     <w:nsid w:val="740E7F65"/>
     <w:multiLevelType w:val="hybridMultilevel"/>
     <w:tmpl w:val="A7920284"/>
@@ -3265,6 +3806,118 @@
       <w:pPr>
         <w:ind w:left="7560" w:hanging="180"/>
       </w:pPr>
+    </w:lvl>
+  </w:abstractNum>
+  <w:abstractNum w:abstractNumId="8" w15:restartNumberingAfterBreak="0">
+    <w:nsid w:val="741341F9"/>
+    <w:multiLevelType w:val="hybridMultilevel"/>
+    <w:tmpl w:val="706EA87E"/>
+    <w:lvl w:ilvl="0" w:tplc="708E89BC">
+      <w:numFmt w:val="bullet"/>
+      <w:lvlText w:val="-"/>
+      <w:lvlJc w:val="left"/>
+      <w:pPr>
+        <w:ind w:left="1080" w:hanging="360"/>
+      </w:pPr>
+      <w:rPr>
+        <w:rFonts w:ascii="Calibri" w:eastAsiaTheme="minorHAnsi" w:hAnsi="Calibri" w:cs="Calibri" w:hint="default"/>
+      </w:rPr>
+    </w:lvl>
+    <w:lvl w:ilvl="1" w:tplc="04090003" w:tentative="1">
+      <w:start w:val="1"/>
+      <w:numFmt w:val="bullet"/>
+      <w:lvlText w:val="o"/>
+      <w:lvlJc w:val="left"/>
+      <w:pPr>
+        <w:ind w:left="1800" w:hanging="360"/>
+      </w:pPr>
+      <w:rPr>
+        <w:rFonts w:ascii="Courier New" w:hAnsi="Courier New" w:cs="Courier New" w:hint="default"/>
+      </w:rPr>
+    </w:lvl>
+    <w:lvl w:ilvl="2" w:tplc="04090005" w:tentative="1">
+      <w:start w:val="1"/>
+      <w:numFmt w:val="bullet"/>
+      <w:lvlText w:val=""/>
+      <w:lvlJc w:val="left"/>
+      <w:pPr>
+        <w:ind w:left="2520" w:hanging="360"/>
+      </w:pPr>
+      <w:rPr>
+        <w:rFonts w:ascii="Wingdings" w:hAnsi="Wingdings" w:hint="default"/>
+      </w:rPr>
+    </w:lvl>
+    <w:lvl w:ilvl="3" w:tplc="04090001" w:tentative="1">
+      <w:start w:val="1"/>
+      <w:numFmt w:val="bullet"/>
+      <w:lvlText w:val=""/>
+      <w:lvlJc w:val="left"/>
+      <w:pPr>
+        <w:ind w:left="3240" w:hanging="360"/>
+      </w:pPr>
+      <w:rPr>
+        <w:rFonts w:ascii="Symbol" w:hAnsi="Symbol" w:hint="default"/>
+      </w:rPr>
+    </w:lvl>
+    <w:lvl w:ilvl="4" w:tplc="04090003" w:tentative="1">
+      <w:start w:val="1"/>
+      <w:numFmt w:val="bullet"/>
+      <w:lvlText w:val="o"/>
+      <w:lvlJc w:val="left"/>
+      <w:pPr>
+        <w:ind w:left="3960" w:hanging="360"/>
+      </w:pPr>
+      <w:rPr>
+        <w:rFonts w:ascii="Courier New" w:hAnsi="Courier New" w:cs="Courier New" w:hint="default"/>
+      </w:rPr>
+    </w:lvl>
+    <w:lvl w:ilvl="5" w:tplc="04090005" w:tentative="1">
+      <w:start w:val="1"/>
+      <w:numFmt w:val="bullet"/>
+      <w:lvlText w:val=""/>
+      <w:lvlJc w:val="left"/>
+      <w:pPr>
+        <w:ind w:left="4680" w:hanging="360"/>
+      </w:pPr>
+      <w:rPr>
+        <w:rFonts w:ascii="Wingdings" w:hAnsi="Wingdings" w:hint="default"/>
+      </w:rPr>
+    </w:lvl>
+    <w:lvl w:ilvl="6" w:tplc="04090001" w:tentative="1">
+      <w:start w:val="1"/>
+      <w:numFmt w:val="bullet"/>
+      <w:lvlText w:val=""/>
+      <w:lvlJc w:val="left"/>
+      <w:pPr>
+        <w:ind w:left="5400" w:hanging="360"/>
+      </w:pPr>
+      <w:rPr>
+        <w:rFonts w:ascii="Symbol" w:hAnsi="Symbol" w:hint="default"/>
+      </w:rPr>
+    </w:lvl>
+    <w:lvl w:ilvl="7" w:tplc="04090003" w:tentative="1">
+      <w:start w:val="1"/>
+      <w:numFmt w:val="bullet"/>
+      <w:lvlText w:val="o"/>
+      <w:lvlJc w:val="left"/>
+      <w:pPr>
+        <w:ind w:left="6120" w:hanging="360"/>
+      </w:pPr>
+      <w:rPr>
+        <w:rFonts w:ascii="Courier New" w:hAnsi="Courier New" w:cs="Courier New" w:hint="default"/>
+      </w:rPr>
+    </w:lvl>
+    <w:lvl w:ilvl="8" w:tplc="04090005" w:tentative="1">
+      <w:start w:val="1"/>
+      <w:numFmt w:val="bullet"/>
+      <w:lvlText w:val=""/>
+      <w:lvlJc w:val="left"/>
+      <w:pPr>
+        <w:ind w:left="6840" w:hanging="360"/>
+      </w:pPr>
+      <w:rPr>
+        <w:rFonts w:ascii="Wingdings" w:hAnsi="Wingdings" w:hint="default"/>
+      </w:rPr>
     </w:lvl>
   </w:abstractNum>
   <w:num w:numId="1" w16cid:durableId="1668291703">
@@ -3277,7 +3930,7 @@
     <w:abstractNumId w:val="3"/>
   </w:num>
   <w:num w:numId="4" w16cid:durableId="1661884667">
-    <w:abstractNumId w:val="5"/>
+    <w:abstractNumId w:val="6"/>
   </w:num>
   <w:num w:numId="5" w16cid:durableId="475537145">
     <w:abstractNumId w:val="0"/>
@@ -3286,7 +3939,13 @@
     <w:abstractNumId w:val="4"/>
   </w:num>
   <w:num w:numId="7" w16cid:durableId="1960066443">
-    <w:abstractNumId w:val="6"/>
+    <w:abstractNumId w:val="7"/>
+  </w:num>
+  <w:num w:numId="8" w16cid:durableId="1589120902">
+    <w:abstractNumId w:val="8"/>
+  </w:num>
+  <w:num w:numId="9" w16cid:durableId="1564484218">
+    <w:abstractNumId w:val="5"/>
   </w:num>
 </w:numbering>
 </file>
@@ -3695,7 +4354,6 @@
   <w:style w:type="character" w:default="1" w:styleId="DefaultParagraphFont">
     <w:name w:val="Default Paragraph Font"/>
     <w:uiPriority w:val="1"/>
-    <w:semiHidden/>
     <w:unhideWhenUsed/>
   </w:style>
   <w:style w:type="table" w:default="1" w:styleId="TableNormal">

</xml_diff>

<commit_message>
Them anh vao cac tap lenh
</commit_message>
<xml_diff>
--- a/BÁO CÁO.docx
+++ b/BÁO CÁO.docx
@@ -1,6 +1,6 @@
 
 <file path=word/document.xml><?xml version="1.0" encoding="utf-8"?>
-<w:document xmlns:wpc="http://schemas.microsoft.com/office/word/2010/wordprocessingCanvas" xmlns:cx="http://schemas.microsoft.com/office/drawing/2014/chartex" xmlns:cx1="http://schemas.microsoft.com/office/drawing/2015/9/8/chartex" xmlns:cx2="http://schemas.microsoft.com/office/drawing/2015/10/21/chartex" xmlns:cx3="http://schemas.microsoft.com/office/drawing/2016/5/9/chartex" xmlns:cx4="http://schemas.microsoft.com/office/drawing/2016/5/10/chartex" xmlns:cx5="http://schemas.microsoft.com/office/drawing/2016/5/11/chartex" xmlns:cx6="http://schemas.microsoft.com/office/drawing/2016/5/12/chartex" xmlns:cx7="http://schemas.microsoft.com/office/drawing/2016/5/13/chartex" xmlns:cx8="http://schemas.microsoft.com/office/drawing/2016/5/14/chartex" xmlns:mc="http://schemas.openxmlformats.org/markup-compatibility/2006" xmlns:aink="http://schemas.microsoft.com/office/drawing/2016/ink" xmlns:am3d="http://schemas.microsoft.com/office/drawing/2017/model3d" xmlns:o="urn:schemas-microsoft-com:office:office" xmlns:oel="http://schemas.microsoft.com/office/2019/extlst" xmlns:r="http://schemas.openxmlformats.org/officeDocument/2006/relationships" xmlns:m="http://schemas.openxmlformats.org/officeDocument/2006/math" xmlns:v="urn:schemas-microsoft-com:vml" xmlns:wp14="http://schemas.microsoft.com/office/word/2010/wordprocessingDrawing" xmlns:wp="http://schemas.openxmlformats.org/drawingml/2006/wordprocessingDrawing" xmlns:w10="urn:schemas-microsoft-com:office:word" xmlns:w="http://schemas.openxmlformats.org/wordprocessingml/2006/main" xmlns:w14="http://schemas.microsoft.com/office/word/2010/wordml" xmlns:w15="http://schemas.microsoft.com/office/word/2012/wordml" xmlns:w16cex="http://schemas.microsoft.com/office/word/2018/wordml/cex" xmlns:w16cid="http://schemas.microsoft.com/office/word/2016/wordml/cid" xmlns:w16="http://schemas.microsoft.com/office/word/2018/wordml" xmlns:w16du="http://schemas.microsoft.com/office/word/2023/wordml/word16du" xmlns:w16sdtdh="http://schemas.microsoft.com/office/word/2020/wordml/sdtdatahash" xmlns:w16se="http://schemas.microsoft.com/office/word/2015/wordml/symex" xmlns:wpg="http://schemas.microsoft.com/office/word/2010/wordprocessingGroup" xmlns:wpi="http://schemas.microsoft.com/office/word/2010/wordprocessingInk" xmlns:wne="http://schemas.microsoft.com/office/word/2006/wordml" xmlns:wps="http://schemas.microsoft.com/office/word/2010/wordprocessingShape" mc:Ignorable="w14 w15 w16se w16cid w16 w16cex w16sdtdh w16du wp14">
+<w:document xmlns:wpc="http://schemas.microsoft.com/office/word/2010/wordprocessingCanvas" xmlns:mc="http://schemas.openxmlformats.org/markup-compatibility/2006" xmlns:o="urn:schemas-microsoft-com:office:office" xmlns:r="http://schemas.openxmlformats.org/officeDocument/2006/relationships" xmlns:m="http://schemas.openxmlformats.org/officeDocument/2006/math" xmlns:v="urn:schemas-microsoft-com:vml" xmlns:wp14="http://schemas.microsoft.com/office/word/2010/wordprocessingDrawing" xmlns:wp="http://schemas.openxmlformats.org/drawingml/2006/wordprocessingDrawing" xmlns:w10="urn:schemas-microsoft-com:office:word" xmlns:w="http://schemas.openxmlformats.org/wordprocessingml/2006/main" xmlns:w14="http://schemas.microsoft.com/office/word/2010/wordml" xmlns:w15="http://schemas.microsoft.com/office/word/2012/wordml" xmlns:wpg="http://schemas.microsoft.com/office/word/2010/wordprocessingGroup" xmlns:wpi="http://schemas.microsoft.com/office/word/2010/wordprocessingInk" xmlns:wne="http://schemas.microsoft.com/office/word/2006/wordml" xmlns:wps="http://schemas.microsoft.com/office/word/2010/wordprocessingShape" mc:Ignorable="w14 w15 wp14">
   <w:body>
     <w:p>
       <w:pPr>
@@ -644,6 +644,7 @@
       <w:r>
         <w:rPr>
           <w:noProof/>
+          <w:lang w:val="vi-VN" w:eastAsia="vi-VN" w:bidi="ar-SA"/>
         </w:rPr>
         <w:drawing>
           <wp:inline distT="0" distB="0" distL="0" distR="0" wp14:anchorId="083390BF" wp14:editId="464EDA61">
@@ -684,6 +685,7 @@
       <w:r>
         <w:rPr>
           <w:noProof/>
+          <w:lang w:val="vi-VN" w:eastAsia="vi-VN" w:bidi="ar-SA"/>
         </w:rPr>
         <w:drawing>
           <wp:inline distT="0" distB="0" distL="0" distR="0" wp14:anchorId="0CF108F6" wp14:editId="72365A7F">
@@ -731,6 +733,7 @@
       <w:r>
         <w:rPr>
           <w:noProof/>
+          <w:lang w:val="vi-VN" w:eastAsia="vi-VN" w:bidi="ar-SA"/>
         </w:rPr>
         <w:drawing>
           <wp:inline distT="0" distB="0" distL="0" distR="0" wp14:anchorId="2C2A25E9" wp14:editId="642A6960">
@@ -828,9 +831,6 @@
         <w:pStyle w:val="ListParagraph"/>
         <w:spacing w:line="360" w:lineRule="auto"/>
         <w:jc w:val="center"/>
-        <w:rPr>
-          <w:lang w:val="fr-FR"/>
-        </w:rPr>
       </w:pPr>
     </w:p>
     <w:p>
@@ -838,9 +838,6 @@
         <w:pStyle w:val="ListParagraph"/>
         <w:spacing w:line="360" w:lineRule="auto"/>
         <w:jc w:val="center"/>
-        <w:rPr>
-          <w:lang w:val="fr-FR"/>
-        </w:rPr>
       </w:pPr>
     </w:p>
     <w:p>
@@ -848,9 +845,6 @@
         <w:pStyle w:val="ListParagraph"/>
         <w:spacing w:line="360" w:lineRule="auto"/>
         <w:jc w:val="center"/>
-        <w:rPr>
-          <w:lang w:val="fr-FR"/>
-        </w:rPr>
       </w:pPr>
     </w:p>
     <w:p>
@@ -858,9 +852,6 @@
         <w:pStyle w:val="ListParagraph"/>
         <w:spacing w:line="360" w:lineRule="auto"/>
         <w:jc w:val="center"/>
-        <w:rPr>
-          <w:lang w:val="fr-FR"/>
-        </w:rPr>
       </w:pPr>
     </w:p>
     <w:p>
@@ -868,9 +859,6 @@
         <w:pStyle w:val="ListParagraph"/>
         <w:spacing w:line="360" w:lineRule="auto"/>
         <w:jc w:val="center"/>
-        <w:rPr>
-          <w:lang w:val="fr-FR"/>
-        </w:rPr>
       </w:pPr>
     </w:p>
     <w:p>
@@ -878,9 +866,6 @@
         <w:pStyle w:val="ListParagraph"/>
         <w:spacing w:line="360" w:lineRule="auto"/>
         <w:jc w:val="center"/>
-        <w:rPr>
-          <w:lang w:val="fr-FR"/>
-        </w:rPr>
       </w:pPr>
     </w:p>
     <w:p>
@@ -888,9 +873,6 @@
         <w:pStyle w:val="ListParagraph"/>
         <w:spacing w:line="360" w:lineRule="auto"/>
         <w:jc w:val="center"/>
-        <w:rPr>
-          <w:lang w:val="fr-FR"/>
-        </w:rPr>
       </w:pPr>
     </w:p>
     <w:p>
@@ -898,14 +880,8 @@
         <w:pStyle w:val="ListParagraph"/>
         <w:spacing w:line="360" w:lineRule="auto"/>
         <w:jc w:val="center"/>
-        <w:rPr>
-          <w:lang w:val="fr-FR"/>
-        </w:rPr>
-      </w:pPr>
-      <w:r>
-        <w:rPr>
-          <w:lang w:val="fr-FR"/>
-        </w:rPr>
+      </w:pPr>
+      <w:r>
         <w:lastRenderedPageBreak/>
         <w:t>MỤC LỤC</w:t>
       </w:r>
@@ -935,14 +911,8 @@
       <w:pPr>
         <w:pStyle w:val="ListParagraph"/>
         <w:spacing w:line="360" w:lineRule="auto"/>
-        <w:rPr>
-          <w:lang w:val="fr-FR"/>
-        </w:rPr>
-      </w:pPr>
-      <w:r>
-        <w:rPr>
-          <w:lang w:val="fr-FR"/>
-        </w:rPr>
+      </w:pPr>
+      <w:r>
         <w:t>CHƯƠNG 3: Tổng kết</w:t>
       </w:r>
     </w:p>
@@ -1292,7 +1262,21 @@
         <w:rPr>
           <w:szCs w:val="22"/>
         </w:rPr>
-        <w:t xml:space="preserve">Trước tiên ta sẽ tìm hiểu về hệ thống quản lý phiên bản. Nó là 1 hệ thống giúp duy trì các phiên bản khác nhau của một dự án (hay nó quản lí các thay đổi đối với các tệp). Vì vậy, ta hoàn toàn có thể xem lại lịch sử thay đổi với mã nguồn (ví dụ như: cái gì đã được thêm/bớt/thay đổi ở khúc nào, ai đã thực hiện những thay đổi đó, và những thay đổi đó đã được thực hiện vào lúc nào, lí do thay đổi, …). Và hơn thế nữa, mỗi khi có lỗi, ta hoàn toàn có thể </w:t>
+        <w:t xml:space="preserve">Trước tiên ta sẽ tìm hiểu về hệ thống quản lý phiên bản. Nó là 1 hệ thống giúp duy trì các phiên bản khác nhau của một dự án (hay nó quản lí các thay đổi đối với các tệp). Vì vậy, ta hoàn toàn có thể xem lại lịch sử thay đổi với mã nguồn (ví dụ như: cái gì đã được thêm/bớt/thay đổi ở khúc nào, ai đã thực hiện những thay đổi đó, và những thay đổi đó đã được thực hiện vào lúc nào, lí do thay </w:t>
+      </w:r>
+      <w:proofErr w:type="gramStart"/>
+      <w:r>
+        <w:rPr>
+          <w:szCs w:val="22"/>
+        </w:rPr>
+        <w:t>đổi, …)</w:t>
+      </w:r>
+      <w:proofErr w:type="gramEnd"/>
+      <w:r>
+        <w:rPr>
+          <w:szCs w:val="22"/>
+        </w:rPr>
+        <w:t xml:space="preserve">. Và hơn thế nữa, mỗi khi có lỗi, ta hoàn toàn có thể </w:t>
       </w:r>
       <w:r>
         <w:rPr>
@@ -1392,11 +1376,13 @@
         <w:spacing w:line="360" w:lineRule="auto"/>
         <w:rPr>
           <w:szCs w:val="22"/>
+          <w:lang w:val="fr-FR"/>
         </w:rPr>
       </w:pPr>
       <w:r>
         <w:rPr>
           <w:szCs w:val="22"/>
+          <w:lang w:val="fr-FR"/>
         </w:rPr>
         <w:lastRenderedPageBreak/>
         <w:t>Giúp việc quản lí source code dễ dàng.</w:t>
@@ -1412,17 +1398,20 @@
         <w:spacing w:line="360" w:lineRule="auto"/>
         <w:rPr>
           <w:szCs w:val="22"/>
+          <w:lang w:val="fr-FR"/>
         </w:rPr>
       </w:pPr>
       <w:r>
         <w:rPr>
           <w:szCs w:val="22"/>
+          <w:lang w:val="fr-FR"/>
         </w:rPr>
         <w:t>Giúp ta khôi phục lại phiên bản trước đó nếu muốn</w:t>
       </w:r>
       <w:r>
         <w:rPr>
           <w:szCs w:val="22"/>
+          <w:lang w:val="fr-FR"/>
         </w:rPr>
         <w:t xml:space="preserve"> (ta cũng không còn phải copy paste để lưu lại mã nguồn trước khi thay đổi)</w:t>
       </w:r>
@@ -1437,11 +1426,13 @@
         <w:spacing w:line="360" w:lineRule="auto"/>
         <w:rPr>
           <w:szCs w:val="22"/>
+          <w:lang w:val="fr-FR"/>
         </w:rPr>
       </w:pPr>
       <w:r>
         <w:rPr>
           <w:szCs w:val="22"/>
+          <w:lang w:val="fr-FR"/>
         </w:rPr>
         <w:t>Giúp giải quyết các xung đột khi nhiều thành viên làm việc với nhau.</w:t>
       </w:r>
@@ -1451,6 +1442,7 @@
         <w:spacing w:line="360" w:lineRule="auto"/>
         <w:rPr>
           <w:szCs w:val="22"/>
+          <w:lang w:val="fr-FR"/>
         </w:rPr>
       </w:pPr>
       <w:r>
@@ -1459,17 +1451,9 @@
           <w:bCs/>
           <w:szCs w:val="22"/>
           <w:u w:val="single"/>
-        </w:rPr>
-        <w:t>Thế</w:t>
-      </w:r>
-      <w:r>
-        <w:rPr>
-          <w:b/>
-          <w:bCs/>
-          <w:szCs w:val="22"/>
-          <w:u w:val="single"/>
-        </w:rPr>
-        <w:t xml:space="preserve"> còn Github là gì?</w:t>
+          <w:lang w:val="fr-FR"/>
+        </w:rPr>
+        <w:t>Thế còn Github là gì?</w:t>
       </w:r>
     </w:p>
     <w:p>
@@ -1482,17 +1466,20 @@
         <w:spacing w:line="360" w:lineRule="auto"/>
         <w:rPr>
           <w:szCs w:val="22"/>
+          <w:lang w:val="fr-FR"/>
         </w:rPr>
       </w:pPr>
       <w:r>
         <w:rPr>
           <w:szCs w:val="22"/>
+          <w:lang w:val="fr-FR"/>
         </w:rPr>
         <w:t>Đa số ai trong chúng ta cũng đã nghe đến Git và Github, thậm chí còn đã sử dụng Github để tham khảo tài liệu</w:t>
       </w:r>
       <w:r>
         <w:rPr>
           <w:szCs w:val="22"/>
+          <w:lang w:val="fr-FR"/>
         </w:rPr>
         <w:t xml:space="preserve">, nhưng đa phần hay nhầm lẫn Git và Github là một. </w:t>
       </w:r>
@@ -1507,17 +1494,20 @@
         <w:spacing w:line="360" w:lineRule="auto"/>
         <w:rPr>
           <w:szCs w:val="22"/>
+          <w:lang w:val="fr-FR"/>
         </w:rPr>
       </w:pPr>
       <w:r>
         <w:rPr>
           <w:szCs w:val="22"/>
+          <w:lang w:val="fr-FR"/>
         </w:rPr>
         <w:t>Trong khi Git là một phần mềm, được cài đặt cục bộ trên hệ thống, và nó dùng chủ yếu để quản lí lịch sử của mã nguồn (source code) và được duy trì bới Linux. Thì Github lại là một dịch vụ</w:t>
       </w:r>
       <w:r>
         <w:rPr>
           <w:szCs w:val="22"/>
+          <w:lang w:val="fr-FR"/>
         </w:rPr>
         <w:t>, nền tảng trên web để lưu trữ cho các Git repo và được duy trì bởi Microsoft. Github cho phép nhiều cộng tác viên tham gia vào dự án, xem xét các thay đổi cũng như đóng góp vào mã nguồn.</w:t>
       </w:r>
@@ -1534,7 +1524,21 @@
         <w:rPr>
           <w:szCs w:val="22"/>
         </w:rPr>
-        <w:t>(co the lien he voi p*rn và p*rnhub)</w:t>
+        <w:t>(</w:t>
+      </w:r>
+      <w:proofErr w:type="gramStart"/>
+      <w:r>
+        <w:rPr>
+          <w:szCs w:val="22"/>
+        </w:rPr>
+        <w:t>co</w:t>
+      </w:r>
+      <w:proofErr w:type="gramEnd"/>
+      <w:r>
+        <w:rPr>
+          <w:szCs w:val="22"/>
+        </w:rPr>
+        <w:t xml:space="preserve"> the lien he voi p*rn và p*rnhub)</w:t>
       </w:r>
     </w:p>
     <w:p>
@@ -1790,6 +1794,7 @@
       <w:r>
         <w:rPr>
           <w:noProof/>
+          <w:lang w:val="vi-VN" w:eastAsia="vi-VN" w:bidi="ar-SA"/>
         </w:rPr>
         <w:drawing>
           <wp:inline distT="0" distB="0" distL="0" distR="0" wp14:anchorId="05334545" wp14:editId="1AF51BD8">
@@ -1850,7 +1855,15 @@
         <w:jc w:val="both"/>
       </w:pPr>
       <w:r>
-        <w:t>Mô tả: Khởi tạo một thư mục hiện có thành một repository Git.</w:t>
+        <w:t xml:space="preserve">Mô tả: Khởi tạo một </w:t>
+      </w:r>
+      <w:proofErr w:type="gramStart"/>
+      <w:r>
+        <w:t>thư</w:t>
+      </w:r>
+      <w:proofErr w:type="gramEnd"/>
+      <w:r>
+        <w:t xml:space="preserve"> mục hiện có thành một repository Git.</w:t>
       </w:r>
     </w:p>
     <w:p>
@@ -1861,7 +1874,69 @@
         <w:jc w:val="both"/>
       </w:pPr>
       <w:r>
-        <w:t>Tác dụng: Khi muốn bắt đầu theo dõi lịch sử của các tệp trong thư mục, lệnh này sẽ tạo một repository Git mới trong thư mục đó. Nó sẽ tạo một thư mục ẩn .git để lưu trữ toàn bộ lịch sử của repository.</w:t>
+        <w:t xml:space="preserve">Tác dụng: Khi muốn bắt đầu </w:t>
+      </w:r>
+      <w:proofErr w:type="gramStart"/>
+      <w:r>
+        <w:t>theo</w:t>
+      </w:r>
+      <w:proofErr w:type="gramEnd"/>
+      <w:r>
+        <w:t xml:space="preserve"> dõi lịch sử của các tệp trong thư mục, lệnh này sẽ tạo một repository Git mới trong thư mục đó. Nó sẽ tạo một </w:t>
+      </w:r>
+      <w:proofErr w:type="gramStart"/>
+      <w:r>
+        <w:t>thư</w:t>
+      </w:r>
+      <w:proofErr w:type="gramEnd"/>
+      <w:r>
+        <w:t xml:space="preserve"> mục ẩn .git để lưu trữ toàn bộ lịch sử của repository.</w:t>
+      </w:r>
+    </w:p>
+    <w:p>
+      <w:pPr>
+        <w:pStyle w:val="ListParagraph"/>
+        <w:spacing w:line="360" w:lineRule="auto"/>
+        <w:ind w:left="1440"/>
+        <w:jc w:val="both"/>
+      </w:pPr>
+      <w:r>
+        <w:lastRenderedPageBreak/>
+        <w:drawing>
+          <wp:inline distT="0" distB="0" distL="0" distR="0" wp14:anchorId="1F64AFB0" wp14:editId="4109E7E0">
+            <wp:extent cx="5943600" cy="779780"/>
+            <wp:effectExtent l="0" t="0" r="0" b="1270"/>
+            <wp:docPr id="3" name="Picture 3"/>
+            <wp:cNvGraphicFramePr>
+              <a:graphicFrameLocks xmlns:a="http://schemas.openxmlformats.org/drawingml/2006/main" noChangeAspect="1"/>
+            </wp:cNvGraphicFramePr>
+            <a:graphic xmlns:a="http://schemas.openxmlformats.org/drawingml/2006/main">
+              <a:graphicData uri="http://schemas.openxmlformats.org/drawingml/2006/picture">
+                <pic:pic xmlns:pic="http://schemas.openxmlformats.org/drawingml/2006/picture">
+                  <pic:nvPicPr>
+                    <pic:cNvPr id="1" name=""/>
+                    <pic:cNvPicPr/>
+                  </pic:nvPicPr>
+                  <pic:blipFill>
+                    <a:blip r:embed="rId12"/>
+                    <a:stretch>
+                      <a:fillRect/>
+                    </a:stretch>
+                  </pic:blipFill>
+                  <pic:spPr>
+                    <a:xfrm>
+                      <a:off x="0" y="0"/>
+                      <a:ext cx="5943600" cy="779780"/>
+                    </a:xfrm>
+                    <a:prstGeom prst="rect">
+                      <a:avLst/>
+                    </a:prstGeom>
+                  </pic:spPr>
+                </pic:pic>
+              </a:graphicData>
+            </a:graphic>
+          </wp:inline>
+        </w:drawing>
       </w:r>
     </w:p>
     <w:p>
@@ -1894,7 +1969,6 @@
         <w:jc w:val="both"/>
       </w:pPr>
       <w:r>
-        <w:lastRenderedPageBreak/>
         <w:t>Mô tả: sao chép toàn b</w:t>
       </w:r>
       <w:r>
@@ -1910,6 +1984,51 @@
       </w:pPr>
       <w:r>
         <w:t>Tác dụng: Tải xuống một bản sao của repository Git từ URL về máy, bao gồm toàn bộ lịch sử commit và các nhánh (branch).</w:t>
+      </w:r>
+    </w:p>
+    <w:p>
+      <w:pPr>
+        <w:pStyle w:val="ListParagraph"/>
+        <w:spacing w:line="360" w:lineRule="auto"/>
+        <w:ind w:left="1440"/>
+        <w:jc w:val="both"/>
+      </w:pPr>
+      <w:r>
+        <w:drawing>
+          <wp:inline distT="0" distB="0" distL="0" distR="0" wp14:anchorId="22102B0B" wp14:editId="1EB944DC">
+            <wp:extent cx="5943600" cy="1676400"/>
+            <wp:effectExtent l="0" t="0" r="0" b="0"/>
+            <wp:docPr id="5" name="Picture 5"/>
+            <wp:cNvGraphicFramePr>
+              <a:graphicFrameLocks xmlns:a="http://schemas.openxmlformats.org/drawingml/2006/main" noChangeAspect="1"/>
+            </wp:cNvGraphicFramePr>
+            <a:graphic xmlns:a="http://schemas.openxmlformats.org/drawingml/2006/main">
+              <a:graphicData uri="http://schemas.openxmlformats.org/drawingml/2006/picture">
+                <pic:pic xmlns:pic="http://schemas.openxmlformats.org/drawingml/2006/picture">
+                  <pic:nvPicPr>
+                    <pic:cNvPr id="1" name=""/>
+                    <pic:cNvPicPr/>
+                  </pic:nvPicPr>
+                  <pic:blipFill>
+                    <a:blip r:embed="rId13"/>
+                    <a:stretch>
+                      <a:fillRect/>
+                    </a:stretch>
+                  </pic:blipFill>
+                  <pic:spPr>
+                    <a:xfrm>
+                      <a:off x="0" y="0"/>
+                      <a:ext cx="5943600" cy="1676400"/>
+                    </a:xfrm>
+                    <a:prstGeom prst="rect">
+                      <a:avLst/>
+                    </a:prstGeom>
+                  </pic:spPr>
+                </pic:pic>
+              </a:graphicData>
+            </a:graphic>
+          </wp:inline>
+        </w:drawing>
       </w:r>
     </w:p>
     <w:p>
@@ -1966,6 +2085,7 @@
       <w:r>
         <w:rPr>
           <w:noProof/>
+          <w:lang w:val="vi-VN" w:eastAsia="vi-VN" w:bidi="ar-SA"/>
         </w:rPr>
         <w:drawing>
           <wp:inline distT="0" distB="0" distL="0" distR="0" wp14:anchorId="4839F4A7" wp14:editId="726B7392">
@@ -2028,7 +2148,9 @@
       <w:r>
         <w:rPr>
           <w:noProof/>
-        </w:rPr>
+          <w:lang w:val="vi-VN" w:eastAsia="vi-VN" w:bidi="ar-SA"/>
+        </w:rPr>
+        <w:lastRenderedPageBreak/>
         <w:drawing>
           <wp:inline distT="0" distB="0" distL="0" distR="0" wp14:anchorId="607FCE25" wp14:editId="22144360">
             <wp:extent cx="4791744" cy="1943371"/>
@@ -2045,7 +2167,7 @@
                     <pic:cNvPicPr/>
                   </pic:nvPicPr>
                   <pic:blipFill>
-                    <a:blip r:embed="rId12"/>
+                    <a:blip r:embed="rId14"/>
                     <a:stretch>
                       <a:fillRect/>
                     </a:stretch>
@@ -2080,7 +2202,15 @@
         <w:t xml:space="preserve"> thị t</w:t>
       </w:r>
       <w:r>
-        <w:t>rạng thái của các tệp trong thư mục đang làm việc, cho biết tệp nào đã được sửa đổi, thêm mới hoặc xóa, và những tệp nào trong khu vực staging (để chuẩn bị cho lần commit kế tiếp)</w:t>
+        <w:t xml:space="preserve">rạng thái của các tệp trong </w:t>
+      </w:r>
+      <w:proofErr w:type="gramStart"/>
+      <w:r>
+        <w:t>thư</w:t>
+      </w:r>
+      <w:proofErr w:type="gramEnd"/>
+      <w:r>
+        <w:t xml:space="preserve"> mục đang làm việc, cho biết tệp nào đã được sửa đổi, thêm mới hoặc xóa, và những tệp nào trong khu vực staging (để chuẩn bị cho lần commit kế tiếp)</w:t>
       </w:r>
     </w:p>
     <w:p>
@@ -2168,7 +2298,6 @@
         <w:rPr>
           <w:lang w:val="fr-FR"/>
         </w:rPr>
-        <w:lastRenderedPageBreak/>
         <w:t>Tác dụng : Đưa các thay đổi từ thư mục đang làm việc vào khu vực staging. Nếu muốn commit các thay đổi cho một tệp phải sử dụng lệnh này trước.</w:t>
       </w:r>
     </w:p>
@@ -2182,6 +2311,93 @@
           <w:lang w:val="fr-FR"/>
         </w:rPr>
       </w:pPr>
+      <w:r>
+        <w:rPr>
+          <w:lang w:val="fr-FR"/>
+        </w:rPr>
+        <w:drawing>
+          <wp:inline distT="0" distB="0" distL="0" distR="0" wp14:anchorId="2C72E431" wp14:editId="0183DC3B">
+            <wp:extent cx="5943600" cy="695960"/>
+            <wp:effectExtent l="0" t="0" r="0" b="8890"/>
+            <wp:docPr id="6" name="Picture 6"/>
+            <wp:cNvGraphicFramePr>
+              <a:graphicFrameLocks xmlns:a="http://schemas.openxmlformats.org/drawingml/2006/main" noChangeAspect="1"/>
+            </wp:cNvGraphicFramePr>
+            <a:graphic xmlns:a="http://schemas.openxmlformats.org/drawingml/2006/main">
+              <a:graphicData uri="http://schemas.openxmlformats.org/drawingml/2006/picture">
+                <pic:pic xmlns:pic="http://schemas.openxmlformats.org/drawingml/2006/picture">
+                  <pic:nvPicPr>
+                    <pic:cNvPr id="1" name=""/>
+                    <pic:cNvPicPr/>
+                  </pic:nvPicPr>
+                  <pic:blipFill>
+                    <a:blip r:embed="rId15"/>
+                    <a:stretch>
+                      <a:fillRect/>
+                    </a:stretch>
+                  </pic:blipFill>
+                  <pic:spPr>
+                    <a:xfrm>
+                      <a:off x="0" y="0"/>
+                      <a:ext cx="5943600" cy="695960"/>
+                    </a:xfrm>
+                    <a:prstGeom prst="rect">
+                      <a:avLst/>
+                    </a:prstGeom>
+                  </pic:spPr>
+                </pic:pic>
+              </a:graphicData>
+            </a:graphic>
+          </wp:inline>
+        </w:drawing>
+      </w:r>
+      <w:r>
+        <w:rPr>
+          <w:noProof/>
+          <w:lang w:val="vi-VN" w:eastAsia="vi-VN" w:bidi="ar-SA"/>
+        </w:rPr>
+        <w:t xml:space="preserve"> </w:t>
+      </w:r>
+      <w:r>
+        <w:rPr>
+          <w:lang w:val="fr-FR"/>
+        </w:rPr>
+        <w:drawing>
+          <wp:inline distT="0" distB="0" distL="0" distR="0" wp14:anchorId="66AC0234" wp14:editId="41672C97">
+            <wp:extent cx="5943600" cy="2108835"/>
+            <wp:effectExtent l="0" t="0" r="0" b="5715"/>
+            <wp:docPr id="7" name="Picture 7"/>
+            <wp:cNvGraphicFramePr>
+              <a:graphicFrameLocks xmlns:a="http://schemas.openxmlformats.org/drawingml/2006/main" noChangeAspect="1"/>
+            </wp:cNvGraphicFramePr>
+            <a:graphic xmlns:a="http://schemas.openxmlformats.org/drawingml/2006/main">
+              <a:graphicData uri="http://schemas.openxmlformats.org/drawingml/2006/picture">
+                <pic:pic xmlns:pic="http://schemas.openxmlformats.org/drawingml/2006/picture">
+                  <pic:nvPicPr>
+                    <pic:cNvPr id="1" name=""/>
+                    <pic:cNvPicPr/>
+                  </pic:nvPicPr>
+                  <pic:blipFill>
+                    <a:blip r:embed="rId16"/>
+                    <a:stretch>
+                      <a:fillRect/>
+                    </a:stretch>
+                  </pic:blipFill>
+                  <pic:spPr>
+                    <a:xfrm>
+                      <a:off x="0" y="0"/>
+                      <a:ext cx="5943600" cy="2108835"/>
+                    </a:xfrm>
+                    <a:prstGeom prst="rect">
+                      <a:avLst/>
+                    </a:prstGeom>
+                  </pic:spPr>
+                </pic:pic>
+              </a:graphicData>
+            </a:graphic>
+          </wp:inline>
+        </w:drawing>
+      </w:r>
     </w:p>
     <w:p>
       <w:pPr>
@@ -2223,6 +2439,7 @@
         <w:rPr>
           <w:lang w:val="fr-FR"/>
         </w:rPr>
+        <w:lastRenderedPageBreak/>
         <w:t>Mô tả : Gỡ bỏ tệp ra khỏi khu vực staging nhưng vẫn giữ lại các thay đổi trong thư mục làm việc.</w:t>
       </w:r>
     </w:p>
@@ -2241,6 +2458,104 @@
           <w:lang w:val="fr-FR"/>
         </w:rPr>
         <w:t>Tác dụng : Nếu thêm nhầm tệp vào khu vực staging, lệnh này giúp gỡ bỏ nó khỏi danh sách mà không xóa nội dung tệp.</w:t>
+      </w:r>
+    </w:p>
+    <w:p>
+      <w:pPr>
+        <w:pStyle w:val="ListParagraph"/>
+        <w:spacing w:line="360" w:lineRule="auto"/>
+        <w:ind w:left="1440"/>
+        <w:jc w:val="both"/>
+        <w:rPr>
+          <w:lang w:val="fr-FR"/>
+        </w:rPr>
+      </w:pPr>
+      <w:r>
+        <w:rPr>
+          <w:lang w:val="fr-FR"/>
+        </w:rPr>
+        <w:drawing>
+          <wp:inline distT="0" distB="0" distL="0" distR="0" wp14:anchorId="524CEF88" wp14:editId="4A0D5C61">
+            <wp:extent cx="5943600" cy="682625"/>
+            <wp:effectExtent l="0" t="0" r="0" b="3175"/>
+            <wp:docPr id="8" name="Picture 8"/>
+            <wp:cNvGraphicFramePr>
+              <a:graphicFrameLocks xmlns:a="http://schemas.openxmlformats.org/drawingml/2006/main" noChangeAspect="1"/>
+            </wp:cNvGraphicFramePr>
+            <a:graphic xmlns:a="http://schemas.openxmlformats.org/drawingml/2006/main">
+              <a:graphicData uri="http://schemas.openxmlformats.org/drawingml/2006/picture">
+                <pic:pic xmlns:pic="http://schemas.openxmlformats.org/drawingml/2006/picture">
+                  <pic:nvPicPr>
+                    <pic:cNvPr id="1" name=""/>
+                    <pic:cNvPicPr/>
+                  </pic:nvPicPr>
+                  <pic:blipFill>
+                    <a:blip r:embed="rId17"/>
+                    <a:stretch>
+                      <a:fillRect/>
+                    </a:stretch>
+                  </pic:blipFill>
+                  <pic:spPr>
+                    <a:xfrm>
+                      <a:off x="0" y="0"/>
+                      <a:ext cx="5943600" cy="682625"/>
+                    </a:xfrm>
+                    <a:prstGeom prst="rect">
+                      <a:avLst/>
+                    </a:prstGeom>
+                  </pic:spPr>
+                </pic:pic>
+              </a:graphicData>
+            </a:graphic>
+          </wp:inline>
+        </w:drawing>
+      </w:r>
+      <w:r>
+        <w:rPr>
+          <w:noProof/>
+          <w:lang w:val="vi-VN" w:eastAsia="vi-VN" w:bidi="ar-SA"/>
+        </w:rPr>
+        <w:t xml:space="preserve"> </w:t>
+      </w:r>
+      <w:r>
+        <w:rPr>
+          <w:lang w:val="fr-FR"/>
+        </w:rPr>
+        <w:drawing>
+          <wp:inline distT="0" distB="0" distL="0" distR="0" wp14:anchorId="2714A254" wp14:editId="4C72510C">
+            <wp:extent cx="5943600" cy="386715"/>
+            <wp:effectExtent l="0" t="0" r="0" b="0"/>
+            <wp:docPr id="12" name="Picture 12"/>
+            <wp:cNvGraphicFramePr>
+              <a:graphicFrameLocks xmlns:a="http://schemas.openxmlformats.org/drawingml/2006/main" noChangeAspect="1"/>
+            </wp:cNvGraphicFramePr>
+            <a:graphic xmlns:a="http://schemas.openxmlformats.org/drawingml/2006/main">
+              <a:graphicData uri="http://schemas.openxmlformats.org/drawingml/2006/picture">
+                <pic:pic xmlns:pic="http://schemas.openxmlformats.org/drawingml/2006/picture">
+                  <pic:nvPicPr>
+                    <pic:cNvPr id="1" name=""/>
+                    <pic:cNvPicPr/>
+                  </pic:nvPicPr>
+                  <pic:blipFill>
+                    <a:blip r:embed="rId18"/>
+                    <a:stretch>
+                      <a:fillRect/>
+                    </a:stretch>
+                  </pic:blipFill>
+                  <pic:spPr>
+                    <a:xfrm>
+                      <a:off x="0" y="0"/>
+                      <a:ext cx="5943600" cy="386715"/>
+                    </a:xfrm>
+                    <a:prstGeom prst="rect">
+                      <a:avLst/>
+                    </a:prstGeom>
+                  </pic:spPr>
+                </pic:pic>
+              </a:graphicData>
+            </a:graphic>
+          </wp:inline>
+        </w:drawing>
       </w:r>
     </w:p>
     <w:p>
@@ -2287,7 +2602,7 @@
       <w:r>
         <w:rPr>
           <w:noProof/>
-          <w:lang w:val="fr-FR"/>
+          <w:lang w:val="vi-VN" w:eastAsia="vi-VN" w:bidi="ar-SA"/>
         </w:rPr>
         <w:drawing>
           <wp:anchor distT="0" distB="0" distL="114300" distR="114300" simplePos="0" relativeHeight="251658240" behindDoc="0" locked="0" layoutInCell="1" allowOverlap="1" wp14:anchorId="5E4BBB24" wp14:editId="0F6A7CD9">
@@ -2313,7 +2628,7 @@
                     <pic:cNvPicPr/>
                   </pic:nvPicPr>
                   <pic:blipFill rotWithShape="1">
-                    <a:blip r:embed="rId13">
+                    <a:blip r:embed="rId19">
                       <a:extLst>
                         <a:ext uri="{28A0092B-C50C-407E-A947-70E740481C1C}">
                           <a14:useLocalDpi xmlns:a14="http://schemas.microsoft.com/office/drawing/2010/main" val="0"/>
@@ -2425,7 +2740,7 @@
       <w:r>
         <w:rPr>
           <w:noProof/>
-          <w:lang w:val="fr-FR"/>
+          <w:lang w:val="vi-VN" w:eastAsia="vi-VN" w:bidi="ar-SA"/>
         </w:rPr>
         <w:lastRenderedPageBreak/>
         <w:drawing>
@@ -2452,7 +2767,7 @@
                     <pic:cNvPicPr/>
                   </pic:nvPicPr>
                   <pic:blipFill>
-                    <a:blip r:embed="rId14">
+                    <a:blip r:embed="rId20">
                       <a:extLst>
                         <a:ext uri="{28A0092B-C50C-407E-A947-70E740481C1C}">
                           <a14:useLocalDpi xmlns:a14="http://schemas.microsoft.com/office/drawing/2010/main" val="0"/>
@@ -2621,6 +2936,57 @@
         <w:ind w:left="1440"/>
         <w:jc w:val="both"/>
         <w:rPr>
+          <w:lang w:val="fr-FR"/>
+        </w:rPr>
+      </w:pPr>
+      <w:r>
+        <w:rPr>
+          <w:lang w:val="fr-FR"/>
+        </w:rPr>
+        <w:drawing>
+          <wp:inline distT="0" distB="0" distL="0" distR="0" wp14:anchorId="54B128B1" wp14:editId="576CE1E3">
+            <wp:extent cx="5943600" cy="1038860"/>
+            <wp:effectExtent l="0" t="0" r="0" b="8890"/>
+            <wp:docPr id="13" name="Picture 13"/>
+            <wp:cNvGraphicFramePr>
+              <a:graphicFrameLocks xmlns:a="http://schemas.openxmlformats.org/drawingml/2006/main" noChangeAspect="1"/>
+            </wp:cNvGraphicFramePr>
+            <a:graphic xmlns:a="http://schemas.openxmlformats.org/drawingml/2006/main">
+              <a:graphicData uri="http://schemas.openxmlformats.org/drawingml/2006/picture">
+                <pic:pic xmlns:pic="http://schemas.openxmlformats.org/drawingml/2006/picture">
+                  <pic:nvPicPr>
+                    <pic:cNvPr id="1" name=""/>
+                    <pic:cNvPicPr/>
+                  </pic:nvPicPr>
+                  <pic:blipFill>
+                    <a:blip r:embed="rId21"/>
+                    <a:stretch>
+                      <a:fillRect/>
+                    </a:stretch>
+                  </pic:blipFill>
+                  <pic:spPr>
+                    <a:xfrm>
+                      <a:off x="0" y="0"/>
+                      <a:ext cx="5943600" cy="1038860"/>
+                    </a:xfrm>
+                    <a:prstGeom prst="rect">
+                      <a:avLst/>
+                    </a:prstGeom>
+                  </pic:spPr>
+                </pic:pic>
+              </a:graphicData>
+            </a:graphic>
+          </wp:inline>
+        </w:drawing>
+      </w:r>
+    </w:p>
+    <w:p>
+      <w:pPr>
+        <w:pStyle w:val="ListParagraph"/>
+        <w:spacing w:line="360" w:lineRule="auto"/>
+        <w:ind w:left="1440"/>
+        <w:jc w:val="both"/>
+        <w:rPr>
           <w:b/>
           <w:lang w:val="fr-FR"/>
         </w:rPr>
@@ -2674,6 +3040,7 @@
       <w:r>
         <w:rPr>
           <w:noProof/>
+          <w:lang w:val="vi-VN" w:eastAsia="vi-VN" w:bidi="ar-SA"/>
         </w:rPr>
         <w:lastRenderedPageBreak/>
         <w:drawing>
@@ -2741,7 +3108,15 @@
         <w:jc w:val="both"/>
       </w:pPr>
       <w:r>
-        <w:t>Mô tả : Liệt kê các nhánh trong re</w:t>
+        <w:t xml:space="preserve">Mô </w:t>
+      </w:r>
+      <w:proofErr w:type="gramStart"/>
+      <w:r>
+        <w:t>tả :</w:t>
+      </w:r>
+      <w:proofErr w:type="gramEnd"/>
+      <w:r>
+        <w:t xml:space="preserve"> Liệt kê các nhánh trong re</w:t>
       </w:r>
       <w:r>
         <w:t>pository. Một dấu * sẽ xuất hiện bên cạnh nhánh hiện đang hoạt động.</w:t>
@@ -2755,7 +3130,60 @@
         <w:jc w:val="both"/>
       </w:pPr>
       <w:r>
-        <w:t>Tác dụng : Cho biết tất cả các nhánh hiện có và xác định nhánh nào đang được sử dụng.</w:t>
+        <w:t xml:space="preserve">Tác </w:t>
+      </w:r>
+      <w:proofErr w:type="gramStart"/>
+      <w:r>
+        <w:t>dụng :</w:t>
+      </w:r>
+      <w:proofErr w:type="gramEnd"/>
+      <w:r>
+        <w:t xml:space="preserve"> Cho biết tất cả các nhánh hiện có và xác định nhánh nào đang được sử dụng.</w:t>
+      </w:r>
+    </w:p>
+    <w:p>
+      <w:pPr>
+        <w:pStyle w:val="ListParagraph"/>
+        <w:spacing w:line="360" w:lineRule="auto"/>
+        <w:ind w:left="1440"/>
+        <w:jc w:val="both"/>
+      </w:pPr>
+      <w:r>
+        <w:drawing>
+          <wp:inline distT="0" distB="0" distL="0" distR="0" wp14:anchorId="0F97F88C" wp14:editId="5426C330">
+            <wp:extent cx="5753903" cy="1219370"/>
+            <wp:effectExtent l="0" t="0" r="0" b="0"/>
+            <wp:docPr id="14" name="Picture 14"/>
+            <wp:cNvGraphicFramePr>
+              <a:graphicFrameLocks xmlns:a="http://schemas.openxmlformats.org/drawingml/2006/main" noChangeAspect="1"/>
+            </wp:cNvGraphicFramePr>
+            <a:graphic xmlns:a="http://schemas.openxmlformats.org/drawingml/2006/main">
+              <a:graphicData uri="http://schemas.openxmlformats.org/drawingml/2006/picture">
+                <pic:pic xmlns:pic="http://schemas.openxmlformats.org/drawingml/2006/picture">
+                  <pic:nvPicPr>
+                    <pic:cNvPr id="1" name=""/>
+                    <pic:cNvPicPr/>
+                  </pic:nvPicPr>
+                  <pic:blipFill>
+                    <a:blip r:embed="rId22"/>
+                    <a:stretch>
+                      <a:fillRect/>
+                    </a:stretch>
+                  </pic:blipFill>
+                  <pic:spPr>
+                    <a:xfrm>
+                      <a:off x="0" y="0"/>
+                      <a:ext cx="5753903" cy="1219370"/>
+                    </a:xfrm>
+                    <a:prstGeom prst="rect">
+                      <a:avLst/>
+                    </a:prstGeom>
+                  </pic:spPr>
+                </pic:pic>
+              </a:graphicData>
+            </a:graphic>
+          </wp:inline>
+        </w:drawing>
       </w:r>
     </w:p>
     <w:p>
@@ -2809,6 +3237,43 @@
         <w:ind w:left="1440"/>
         <w:jc w:val="both"/>
       </w:pPr>
+      <w:r>
+        <w:drawing>
+          <wp:inline distT="0" distB="0" distL="0" distR="0" wp14:anchorId="500770DB" wp14:editId="79BEBD7E">
+            <wp:extent cx="5943600" cy="1374140"/>
+            <wp:effectExtent l="0" t="0" r="0" b="0"/>
+            <wp:docPr id="15" name="Picture 15"/>
+            <wp:cNvGraphicFramePr>
+              <a:graphicFrameLocks xmlns:a="http://schemas.openxmlformats.org/drawingml/2006/main" noChangeAspect="1"/>
+            </wp:cNvGraphicFramePr>
+            <a:graphic xmlns:a="http://schemas.openxmlformats.org/drawingml/2006/main">
+              <a:graphicData uri="http://schemas.openxmlformats.org/drawingml/2006/picture">
+                <pic:pic xmlns:pic="http://schemas.openxmlformats.org/drawingml/2006/picture">
+                  <pic:nvPicPr>
+                    <pic:cNvPr id="1" name=""/>
+                    <pic:cNvPicPr/>
+                  </pic:nvPicPr>
+                  <pic:blipFill>
+                    <a:blip r:embed="rId23"/>
+                    <a:stretch>
+                      <a:fillRect/>
+                    </a:stretch>
+                  </pic:blipFill>
+                  <pic:spPr>
+                    <a:xfrm>
+                      <a:off x="0" y="0"/>
+                      <a:ext cx="5943600" cy="1374140"/>
+                    </a:xfrm>
+                    <a:prstGeom prst="rect">
+                      <a:avLst/>
+                    </a:prstGeom>
+                  </pic:spPr>
+                </pic:pic>
+              </a:graphicData>
+            </a:graphic>
+          </wp:inline>
+        </w:drawing>
+      </w:r>
     </w:p>
     <w:p>
       <w:pPr>
@@ -2835,7 +3300,15 @@
         <w:t>Mô tả: Chuyển sang một n</w:t>
       </w:r>
       <w:r>
-        <w:t>hánh khác và kiểm tra nội dung của nó vào thư mục làm việc.</w:t>
+        <w:t xml:space="preserve">hánh khác và kiểm tra nội dung của nó vào </w:t>
+      </w:r>
+      <w:proofErr w:type="gramStart"/>
+      <w:r>
+        <w:t>thư</w:t>
+      </w:r>
+      <w:proofErr w:type="gramEnd"/>
+      <w:r>
+        <w:t xml:space="preserve"> mục làm việc.</w:t>
       </w:r>
     </w:p>
     <w:p>
@@ -2856,6 +3329,44 @@
         <w:ind w:left="1440"/>
         <w:jc w:val="both"/>
       </w:pPr>
+      <w:r>
+        <w:lastRenderedPageBreak/>
+        <w:drawing>
+          <wp:inline distT="0" distB="0" distL="0" distR="0" wp14:anchorId="5D34D777" wp14:editId="4BF236B5">
+            <wp:extent cx="5943600" cy="1674495"/>
+            <wp:effectExtent l="0" t="0" r="0" b="1905"/>
+            <wp:docPr id="16" name="Picture 16"/>
+            <wp:cNvGraphicFramePr>
+              <a:graphicFrameLocks xmlns:a="http://schemas.openxmlformats.org/drawingml/2006/main" noChangeAspect="1"/>
+            </wp:cNvGraphicFramePr>
+            <a:graphic xmlns:a="http://schemas.openxmlformats.org/drawingml/2006/main">
+              <a:graphicData uri="http://schemas.openxmlformats.org/drawingml/2006/picture">
+                <pic:pic xmlns:pic="http://schemas.openxmlformats.org/drawingml/2006/picture">
+                  <pic:nvPicPr>
+                    <pic:cNvPr id="1" name=""/>
+                    <pic:cNvPicPr/>
+                  </pic:nvPicPr>
+                  <pic:blipFill>
+                    <a:blip r:embed="rId24"/>
+                    <a:stretch>
+                      <a:fillRect/>
+                    </a:stretch>
+                  </pic:blipFill>
+                  <pic:spPr>
+                    <a:xfrm>
+                      <a:off x="0" y="0"/>
+                      <a:ext cx="5943600" cy="1674495"/>
+                    </a:xfrm>
+                    <a:prstGeom prst="rect">
+                      <a:avLst/>
+                    </a:prstGeom>
+                  </pic:spPr>
+                </pic:pic>
+              </a:graphicData>
+            </a:graphic>
+          </wp:inline>
+        </w:drawing>
+      </w:r>
     </w:p>
     <w:p>
       <w:pPr>
@@ -2888,6 +3399,9 @@
         <w:spacing w:line="360" w:lineRule="auto"/>
         <w:ind w:left="1440"/>
         <w:jc w:val="both"/>
+        <w:rPr>
+          <w:lang w:val="vi-VN"/>
+        </w:rPr>
       </w:pPr>
       <w:r>
         <w:t>Tác dụng: Khi đã hoàn thành công việc trên một nhánh riêng biệt, lệnh này sẽ hợp nhất cac thay đổi của nhánh đó vào nhánh hiện tại.</w:t>
@@ -2899,7 +3413,153 @@
         <w:spacing w:line="360" w:lineRule="auto"/>
         <w:ind w:left="1440"/>
         <w:jc w:val="both"/>
-      </w:pPr>
+        <w:rPr>
+          <w:lang w:val="vi-VN"/>
+        </w:rPr>
+      </w:pPr>
+    </w:p>
+    <w:p>
+      <w:pPr>
+        <w:spacing w:line="360" w:lineRule="auto"/>
+        <w:ind w:left="720" w:firstLine="720"/>
+        <w:jc w:val="center"/>
+        <w:rPr>
+          <w:lang w:val="vi-VN"/>
+        </w:rPr>
+      </w:pPr>
+      <w:r>
+        <w:rPr>
+          <w:lang w:val="vi-VN"/>
+        </w:rPr>
+        <w:drawing>
+          <wp:inline distT="0" distB="0" distL="0" distR="0" wp14:anchorId="00542C7C" wp14:editId="785EA959">
+            <wp:extent cx="5943600" cy="286385"/>
+            <wp:effectExtent l="0" t="0" r="0" b="0"/>
+            <wp:docPr id="18" name="Picture 18"/>
+            <wp:cNvGraphicFramePr>
+              <a:graphicFrameLocks xmlns:a="http://schemas.openxmlformats.org/drawingml/2006/main" noChangeAspect="1"/>
+            </wp:cNvGraphicFramePr>
+            <a:graphic xmlns:a="http://schemas.openxmlformats.org/drawingml/2006/main">
+              <a:graphicData uri="http://schemas.openxmlformats.org/drawingml/2006/picture">
+                <pic:pic xmlns:pic="http://schemas.openxmlformats.org/drawingml/2006/picture">
+                  <pic:nvPicPr>
+                    <pic:cNvPr id="1" name=""/>
+                    <pic:cNvPicPr/>
+                  </pic:nvPicPr>
+                  <pic:blipFill>
+                    <a:blip r:embed="rId25"/>
+                    <a:stretch>
+                      <a:fillRect/>
+                    </a:stretch>
+                  </pic:blipFill>
+                  <pic:spPr>
+                    <a:xfrm>
+                      <a:off x="0" y="0"/>
+                      <a:ext cx="5943600" cy="286385"/>
+                    </a:xfrm>
+                    <a:prstGeom prst="rect">
+                      <a:avLst/>
+                    </a:prstGeom>
+                  </pic:spPr>
+                </pic:pic>
+              </a:graphicData>
+            </a:graphic>
+          </wp:inline>
+        </w:drawing>
+      </w:r>
+    </w:p>
+    <w:p>
+      <w:pPr>
+        <w:pStyle w:val="ListParagraph"/>
+        <w:spacing w:line="360" w:lineRule="auto"/>
+        <w:ind w:left="1440"/>
+        <w:jc w:val="both"/>
+      </w:pPr>
+      <w:r>
+        <w:drawing>
+          <wp:inline distT="0" distB="0" distL="0" distR="0" wp14:anchorId="00B75B60" wp14:editId="5E505932">
+            <wp:extent cx="5943600" cy="2628900"/>
+            <wp:effectExtent l="0" t="0" r="0" b="0"/>
+            <wp:docPr id="20" name="Picture 20"/>
+            <wp:cNvGraphicFramePr>
+              <a:graphicFrameLocks xmlns:a="http://schemas.openxmlformats.org/drawingml/2006/main" noChangeAspect="1"/>
+            </wp:cNvGraphicFramePr>
+            <a:graphic xmlns:a="http://schemas.openxmlformats.org/drawingml/2006/main">
+              <a:graphicData uri="http://schemas.openxmlformats.org/drawingml/2006/picture">
+                <pic:pic xmlns:pic="http://schemas.openxmlformats.org/drawingml/2006/picture">
+                  <pic:nvPicPr>
+                    <pic:cNvPr id="1" name=""/>
+                    <pic:cNvPicPr/>
+                  </pic:nvPicPr>
+                  <pic:blipFill>
+                    <a:blip r:embed="rId26"/>
+                    <a:stretch>
+                      <a:fillRect/>
+                    </a:stretch>
+                  </pic:blipFill>
+                  <pic:spPr>
+                    <a:xfrm>
+                      <a:off x="0" y="0"/>
+                      <a:ext cx="5943600" cy="2628900"/>
+                    </a:xfrm>
+                    <a:prstGeom prst="rect">
+                      <a:avLst/>
+                    </a:prstGeom>
+                  </pic:spPr>
+                </pic:pic>
+              </a:graphicData>
+            </a:graphic>
+          </wp:inline>
+        </w:drawing>
+      </w:r>
+    </w:p>
+    <w:p>
+      <w:pPr>
+        <w:pStyle w:val="ListParagraph"/>
+        <w:spacing w:line="360" w:lineRule="auto"/>
+        <w:ind w:left="1440"/>
+        <w:jc w:val="both"/>
+      </w:pPr>
+      <w:r>
+        <w:lastRenderedPageBreak/>
+        <w:drawing>
+          <wp:inline distT="0" distB="0" distL="0" distR="0" wp14:anchorId="7D0A3046" wp14:editId="1E4551E3">
+            <wp:extent cx="5943600" cy="3035300"/>
+            <wp:effectExtent l="0" t="0" r="0" b="0"/>
+            <wp:docPr id="21" name="Picture 21"/>
+            <wp:cNvGraphicFramePr>
+              <a:graphicFrameLocks xmlns:a="http://schemas.openxmlformats.org/drawingml/2006/main" noChangeAspect="1"/>
+            </wp:cNvGraphicFramePr>
+            <a:graphic xmlns:a="http://schemas.openxmlformats.org/drawingml/2006/main">
+              <a:graphicData uri="http://schemas.openxmlformats.org/drawingml/2006/picture">
+                <pic:pic xmlns:pic="http://schemas.openxmlformats.org/drawingml/2006/picture">
+                  <pic:nvPicPr>
+                    <pic:cNvPr id="1" name=""/>
+                    <pic:cNvPicPr/>
+                  </pic:nvPicPr>
+                  <pic:blipFill>
+                    <a:blip r:embed="rId27"/>
+                    <a:stretch>
+                      <a:fillRect/>
+                    </a:stretch>
+                  </pic:blipFill>
+                  <pic:spPr>
+                    <a:xfrm>
+                      <a:off x="0" y="0"/>
+                      <a:ext cx="5943600" cy="3035300"/>
+                    </a:xfrm>
+                    <a:prstGeom prst="rect">
+                      <a:avLst/>
+                    </a:prstGeom>
+                  </pic:spPr>
+                </pic:pic>
+              </a:graphicData>
+            </a:graphic>
+          </wp:inline>
+        </w:drawing>
+      </w:r>
+      <w:bookmarkStart w:id="0" w:name="_GoBack"/>
+      <w:bookmarkEnd w:id="0"/>
     </w:p>
     <w:p>
       <w:pPr>
@@ -2914,6 +3574,7 @@
       <w:r>
         <w:rPr>
           <w:noProof/>
+          <w:lang w:val="vi-VN" w:eastAsia="vi-VN" w:bidi="ar-SA"/>
         </w:rPr>
         <w:lastRenderedPageBreak/>
         <w:drawing>
@@ -2940,7 +3601,7 @@
                     <pic:cNvPicPr/>
                   </pic:nvPicPr>
                   <pic:blipFill>
-                    <a:blip r:embed="rId15">
+                    <a:blip r:embed="rId28">
                       <a:extLst>
                         <a:ext uri="{28A0092B-C50C-407E-A947-70E740481C1C}">
                           <a14:useLocalDpi xmlns:a14="http://schemas.microsoft.com/office/drawing/2010/main" val="0"/>
@@ -3025,8 +3686,8 @@
 </file>
 
 <file path=word/numbering.xml><?xml version="1.0" encoding="utf-8"?>
-<w:numbering xmlns:wpc="http://schemas.microsoft.com/office/word/2010/wordprocessingCanvas" xmlns:cx="http://schemas.microsoft.com/office/drawing/2014/chartex" xmlns:cx1="http://schemas.microsoft.com/office/drawing/2015/9/8/chartex" xmlns:cx2="http://schemas.microsoft.com/office/drawing/2015/10/21/chartex" xmlns:cx3="http://schemas.microsoft.com/office/drawing/2016/5/9/chartex" xmlns:cx4="http://schemas.microsoft.com/office/drawing/2016/5/10/chartex" xmlns:cx5="http://schemas.microsoft.com/office/drawing/2016/5/11/chartex" xmlns:cx6="http://schemas.microsoft.com/office/drawing/2016/5/12/chartex" xmlns:cx7="http://schemas.microsoft.com/office/drawing/2016/5/13/chartex" xmlns:cx8="http://schemas.microsoft.com/office/drawing/2016/5/14/chartex" xmlns:mc="http://schemas.openxmlformats.org/markup-compatibility/2006" xmlns:aink="http://schemas.microsoft.com/office/drawing/2016/ink" xmlns:am3d="http://schemas.microsoft.com/office/drawing/2017/model3d" xmlns:o="urn:schemas-microsoft-com:office:office" xmlns:oel="http://schemas.microsoft.com/office/2019/extlst" xmlns:r="http://schemas.openxmlformats.org/officeDocument/2006/relationships" xmlns:m="http://schemas.openxmlformats.org/officeDocument/2006/math" xmlns:v="urn:schemas-microsoft-com:vml" xmlns:wp14="http://schemas.microsoft.com/office/word/2010/wordprocessingDrawing" xmlns:wp="http://schemas.openxmlformats.org/drawingml/2006/wordprocessingDrawing" xmlns:w10="urn:schemas-microsoft-com:office:word" xmlns:w="http://schemas.openxmlformats.org/wordprocessingml/2006/main" xmlns:w14="http://schemas.microsoft.com/office/word/2010/wordml" xmlns:w15="http://schemas.microsoft.com/office/word/2012/wordml" xmlns:w16cex="http://schemas.microsoft.com/office/word/2018/wordml/cex" xmlns:w16cid="http://schemas.microsoft.com/office/word/2016/wordml/cid" xmlns:w16="http://schemas.microsoft.com/office/word/2018/wordml" xmlns:w16du="http://schemas.microsoft.com/office/word/2023/wordml/word16du" xmlns:w16sdtdh="http://schemas.microsoft.com/office/word/2020/wordml/sdtdatahash" xmlns:w16se="http://schemas.microsoft.com/office/word/2015/wordml/symex" xmlns:wpg="http://schemas.microsoft.com/office/word/2010/wordprocessingGroup" xmlns:wpi="http://schemas.microsoft.com/office/word/2010/wordprocessingInk" xmlns:wne="http://schemas.microsoft.com/office/word/2006/wordml" xmlns:wps="http://schemas.microsoft.com/office/word/2010/wordprocessingShape" mc:Ignorable="w14 w15 w16se w16cid w16 w16cex w16sdtdh w16du wp14">
-  <w:abstractNum w:abstractNumId="0" w15:restartNumberingAfterBreak="0">
+<w:numbering xmlns:wpc="http://schemas.microsoft.com/office/word/2010/wordprocessingCanvas" xmlns:mc="http://schemas.openxmlformats.org/markup-compatibility/2006" xmlns:o="urn:schemas-microsoft-com:office:office" xmlns:r="http://schemas.openxmlformats.org/officeDocument/2006/relationships" xmlns:m="http://schemas.openxmlformats.org/officeDocument/2006/math" xmlns:v="urn:schemas-microsoft-com:vml" xmlns:wp14="http://schemas.microsoft.com/office/word/2010/wordprocessingDrawing" xmlns:wp="http://schemas.openxmlformats.org/drawingml/2006/wordprocessingDrawing" xmlns:w10="urn:schemas-microsoft-com:office:word" xmlns:w="http://schemas.openxmlformats.org/wordprocessingml/2006/main" xmlns:w14="http://schemas.microsoft.com/office/word/2010/wordml" xmlns:w15="http://schemas.microsoft.com/office/word/2012/wordml" xmlns:wpg="http://schemas.microsoft.com/office/word/2010/wordprocessingGroup" xmlns:wpi="http://schemas.microsoft.com/office/word/2010/wordprocessingInk" xmlns:wne="http://schemas.microsoft.com/office/word/2006/wordml" xmlns:wps="http://schemas.microsoft.com/office/word/2010/wordprocessingShape" mc:Ignorable="w14 w15 wp14">
+  <w:abstractNum w:abstractNumId="0">
     <w:nsid w:val="38C80D72"/>
     <w:multiLevelType w:val="hybridMultilevel"/>
     <w:tmpl w:val="EC480948"/>
@@ -3115,7 +3776,7 @@
       </w:pPr>
     </w:lvl>
   </w:abstractNum>
-  <w:abstractNum w:abstractNumId="1" w15:restartNumberingAfterBreak="0">
+  <w:abstractNum w:abstractNumId="1">
     <w:nsid w:val="4CC9031D"/>
     <w:multiLevelType w:val="hybridMultilevel"/>
     <w:tmpl w:val="5E404478"/>
@@ -3204,7 +3865,7 @@
       </w:pPr>
     </w:lvl>
   </w:abstractNum>
-  <w:abstractNum w:abstractNumId="2" w15:restartNumberingAfterBreak="0">
+  <w:abstractNum w:abstractNumId="2">
     <w:nsid w:val="68194E6E"/>
     <w:multiLevelType w:val="hybridMultilevel"/>
     <w:tmpl w:val="9710B246"/>
@@ -3316,7 +3977,7 @@
       </w:rPr>
     </w:lvl>
   </w:abstractNum>
-  <w:abstractNum w:abstractNumId="3" w15:restartNumberingAfterBreak="0">
+  <w:abstractNum w:abstractNumId="3">
     <w:nsid w:val="69A64243"/>
     <w:multiLevelType w:val="hybridMultilevel"/>
     <w:tmpl w:val="F5B47BF6"/>
@@ -3428,7 +4089,7 @@
       </w:rPr>
     </w:lvl>
   </w:abstractNum>
-  <w:abstractNum w:abstractNumId="4" w15:restartNumberingAfterBreak="0">
+  <w:abstractNum w:abstractNumId="4">
     <w:nsid w:val="6B543D1E"/>
     <w:multiLevelType w:val="hybridMultilevel"/>
     <w:tmpl w:val="B2945D18"/>
@@ -3517,7 +4178,7 @@
       </w:pPr>
     </w:lvl>
   </w:abstractNum>
-  <w:abstractNum w:abstractNumId="5" w15:restartNumberingAfterBreak="0">
+  <w:abstractNum w:abstractNumId="5">
     <w:nsid w:val="6DC27F7C"/>
     <w:multiLevelType w:val="hybridMultilevel"/>
     <w:tmpl w:val="2E1416FE"/>
@@ -3630,7 +4291,7 @@
       </w:rPr>
     </w:lvl>
   </w:abstractNum>
-  <w:abstractNum w:abstractNumId="6" w15:restartNumberingAfterBreak="0">
+  <w:abstractNum w:abstractNumId="6">
     <w:nsid w:val="72F72D1E"/>
     <w:multiLevelType w:val="hybridMultilevel"/>
     <w:tmpl w:val="93F6EB22"/>
@@ -3719,7 +4380,7 @@
       </w:pPr>
     </w:lvl>
   </w:abstractNum>
-  <w:abstractNum w:abstractNumId="7" w15:restartNumberingAfterBreak="0">
+  <w:abstractNum w:abstractNumId="7">
     <w:nsid w:val="740E7F65"/>
     <w:multiLevelType w:val="hybridMultilevel"/>
     <w:tmpl w:val="A7920284"/>
@@ -3808,7 +4469,7 @@
       </w:pPr>
     </w:lvl>
   </w:abstractNum>
-  <w:abstractNum w:abstractNumId="8" w15:restartNumberingAfterBreak="0">
+  <w:abstractNum w:abstractNumId="8">
     <w:nsid w:val="741341F9"/>
     <w:multiLevelType w:val="hybridMultilevel"/>
     <w:tmpl w:val="706EA87E"/>
@@ -3920,38 +4581,38 @@
       </w:rPr>
     </w:lvl>
   </w:abstractNum>
-  <w:num w:numId="1" w16cid:durableId="1668291703">
+  <w:num w:numId="1">
     <w:abstractNumId w:val="1"/>
   </w:num>
-  <w:num w:numId="2" w16cid:durableId="1559318126">
+  <w:num w:numId="2">
     <w:abstractNumId w:val="2"/>
   </w:num>
-  <w:num w:numId="3" w16cid:durableId="1318415605">
+  <w:num w:numId="3">
     <w:abstractNumId w:val="3"/>
   </w:num>
-  <w:num w:numId="4" w16cid:durableId="1661884667">
+  <w:num w:numId="4">
     <w:abstractNumId w:val="6"/>
   </w:num>
-  <w:num w:numId="5" w16cid:durableId="475537145">
+  <w:num w:numId="5">
     <w:abstractNumId w:val="0"/>
   </w:num>
-  <w:num w:numId="6" w16cid:durableId="1800952979">
+  <w:num w:numId="6">
     <w:abstractNumId w:val="4"/>
   </w:num>
-  <w:num w:numId="7" w16cid:durableId="1960066443">
+  <w:num w:numId="7">
     <w:abstractNumId w:val="7"/>
   </w:num>
-  <w:num w:numId="8" w16cid:durableId="1589120902">
+  <w:num w:numId="8">
     <w:abstractNumId w:val="8"/>
   </w:num>
-  <w:num w:numId="9" w16cid:durableId="1564484218">
+  <w:num w:numId="9">
     <w:abstractNumId w:val="5"/>
   </w:num>
 </w:numbering>
 </file>
 
 <file path=word/styles.xml><?xml version="1.0" encoding="utf-8"?>
-<w:styles xmlns:mc="http://schemas.openxmlformats.org/markup-compatibility/2006" xmlns:r="http://schemas.openxmlformats.org/officeDocument/2006/relationships" xmlns:w="http://schemas.openxmlformats.org/wordprocessingml/2006/main" xmlns:w14="http://schemas.microsoft.com/office/word/2010/wordml" xmlns:w15="http://schemas.microsoft.com/office/word/2012/wordml" xmlns:w16cex="http://schemas.microsoft.com/office/word/2018/wordml/cex" xmlns:w16cid="http://schemas.microsoft.com/office/word/2016/wordml/cid" xmlns:w16="http://schemas.microsoft.com/office/word/2018/wordml" xmlns:w16du="http://schemas.microsoft.com/office/word/2023/wordml/word16du" xmlns:w16sdtdh="http://schemas.microsoft.com/office/word/2020/wordml/sdtdatahash" xmlns:w16se="http://schemas.microsoft.com/office/word/2015/wordml/symex" mc:Ignorable="w14 w15 w16se w16cid w16 w16cex w16sdtdh w16du">
+<w:styles xmlns:mc="http://schemas.openxmlformats.org/markup-compatibility/2006" xmlns:r="http://schemas.openxmlformats.org/officeDocument/2006/relationships" xmlns:w="http://schemas.openxmlformats.org/wordprocessingml/2006/main" xmlns:w14="http://schemas.microsoft.com/office/word/2010/wordml" xmlns:w15="http://schemas.microsoft.com/office/word/2012/wordml" mc:Ignorable="w14 w15">
   <w:docDefaults>
     <w:rPrDefault>
       <w:rPr>
@@ -3969,7 +4630,7 @@
       </w:pPr>
     </w:pPrDefault>
   </w:docDefaults>
-  <w:latentStyles w:defLockedState="0" w:defUIPriority="99" w:defSemiHidden="0" w:defUnhideWhenUsed="0" w:defQFormat="0" w:count="376">
+  <w:latentStyles w:defLockedState="0" w:defUIPriority="99" w:defSemiHidden="0" w:defUnhideWhenUsed="0" w:defQFormat="0" w:count="371">
     <w:lsdException w:name="Normal" w:uiPriority="0" w:qFormat="1"/>
     <w:lsdException w:name="heading 1" w:uiPriority="9" w:qFormat="1"/>
     <w:lsdException w:name="heading 2" w:semiHidden="1" w:uiPriority="9" w:unhideWhenUsed="1" w:qFormat="1"/>
@@ -4341,11 +5002,6 @@
     <w:lsdException w:name="List Table 5 Dark Accent 6" w:uiPriority="50"/>
     <w:lsdException w:name="List Table 6 Colorful Accent 6" w:uiPriority="51"/>
     <w:lsdException w:name="List Table 7 Colorful Accent 6" w:uiPriority="52"/>
-    <w:lsdException w:name="Mention" w:semiHidden="1" w:unhideWhenUsed="1"/>
-    <w:lsdException w:name="Smart Hyperlink" w:semiHidden="1" w:unhideWhenUsed="1"/>
-    <w:lsdException w:name="Hashtag" w:semiHidden="1" w:unhideWhenUsed="1"/>
-    <w:lsdException w:name="Unresolved Mention" w:semiHidden="1" w:unhideWhenUsed="1"/>
-    <w:lsdException w:name="Smart Link" w:semiHidden="1" w:unhideWhenUsed="1"/>
   </w:latentStyles>
   <w:style w:type="paragraph" w:default="1" w:styleId="Normal">
     <w:name w:val="Normal"/>
@@ -4354,6 +5010,7 @@
   <w:style w:type="character" w:default="1" w:styleId="DefaultParagraphFont">
     <w:name w:val="Default Paragraph Font"/>
     <w:uiPriority w:val="1"/>
+    <w:semiHidden/>
     <w:unhideWhenUsed/>
   </w:style>
   <w:style w:type="table" w:default="1" w:styleId="TableNormal">
@@ -4397,6 +5054,7 @@
       <w:spacing w:after="0" w:line="240" w:lineRule="auto"/>
     </w:pPr>
     <w:tblPr>
+      <w:tblInd w:w="0" w:type="dxa"/>
       <w:tblBorders>
         <w:top w:val="single" w:sz="4" w:space="0" w:color="auto"/>
         <w:left w:val="single" w:sz="4" w:space="0" w:color="auto"/>
@@ -4405,6 +5063,12 @@
         <w:insideH w:val="single" w:sz="4" w:space="0" w:color="auto"/>
         <w:insideV w:val="single" w:sz="4" w:space="0" w:color="auto"/>
       </w:tblBorders>
+      <w:tblCellMar>
+        <w:top w:w="0" w:type="dxa"/>
+        <w:left w:w="108" w:type="dxa"/>
+        <w:bottom w:w="0" w:type="dxa"/>
+        <w:right w:w="108" w:type="dxa"/>
+      </w:tblCellMar>
     </w:tblPr>
   </w:style>
   <w:style w:type="character" w:styleId="Hyperlink">

</xml_diff>

<commit_message>
chinh sua chuong 1
</commit_message>
<xml_diff>
--- a/BÁO CÁO.docx
+++ b/BÁO CÁO.docx
@@ -1153,6 +1153,8 @@
       <w:pPr>
         <w:pStyle w:val="ListParagraph"/>
         <w:spacing w:line="360" w:lineRule="auto"/>
+        <w:ind w:left="180"/>
+        <w:jc w:val="both"/>
         <w:rPr>
           <w:szCs w:val="22"/>
         </w:rPr>
@@ -1228,6 +1230,8 @@
       <w:pPr>
         <w:pStyle w:val="ListParagraph"/>
         <w:spacing w:line="360" w:lineRule="auto"/>
+        <w:ind w:left="180"/>
+        <w:jc w:val="both"/>
         <w:rPr>
           <w:b/>
           <w:bCs/>
@@ -1253,6 +1257,8 @@
           <w:numId w:val="8"/>
         </w:numPr>
         <w:spacing w:line="360" w:lineRule="auto"/>
+        <w:ind w:left="180"/>
+        <w:jc w:val="both"/>
         <w:rPr>
           <w:szCs w:val="22"/>
         </w:rPr>
@@ -1284,6 +1290,8 @@
           <w:numId w:val="8"/>
         </w:numPr>
         <w:spacing w:line="360" w:lineRule="auto"/>
+        <w:ind w:left="180"/>
+        <w:jc w:val="both"/>
         <w:rPr>
           <w:szCs w:val="22"/>
         </w:rPr>
@@ -1321,6 +1329,8 @@
           <w:numId w:val="8"/>
         </w:numPr>
         <w:spacing w:line="360" w:lineRule="auto"/>
+        <w:ind w:left="180"/>
+        <w:jc w:val="both"/>
         <w:rPr>
           <w:szCs w:val="22"/>
         </w:rPr>
@@ -1352,6 +1362,8 @@
           <w:numId w:val="8"/>
         </w:numPr>
         <w:spacing w:line="360" w:lineRule="auto"/>
+        <w:ind w:left="180"/>
+        <w:jc w:val="both"/>
         <w:rPr>
           <w:szCs w:val="22"/>
         </w:rPr>
@@ -1371,6 +1383,8 @@
           <w:numId w:val="9"/>
         </w:numPr>
         <w:spacing w:line="360" w:lineRule="auto"/>
+        <w:ind w:left="180"/>
+        <w:jc w:val="both"/>
         <w:rPr>
           <w:szCs w:val="22"/>
         </w:rPr>
@@ -1390,6 +1404,8 @@
           <w:numId w:val="9"/>
         </w:numPr>
         <w:spacing w:line="360" w:lineRule="auto"/>
+        <w:ind w:left="180"/>
+        <w:jc w:val="both"/>
         <w:rPr>
           <w:szCs w:val="22"/>
         </w:rPr>
@@ -1398,7 +1414,6 @@
         <w:rPr>
           <w:szCs w:val="22"/>
         </w:rPr>
-        <w:lastRenderedPageBreak/>
         <w:t>Giúp việc quản lí source code dễ dàng.</w:t>
       </w:r>
     </w:p>
@@ -1410,6 +1425,8 @@
           <w:numId w:val="9"/>
         </w:numPr>
         <w:spacing w:line="360" w:lineRule="auto"/>
+        <w:ind w:left="180"/>
+        <w:jc w:val="both"/>
         <w:rPr>
           <w:szCs w:val="22"/>
         </w:rPr>
@@ -1418,6 +1435,7 @@
         <w:rPr>
           <w:szCs w:val="22"/>
         </w:rPr>
+        <w:lastRenderedPageBreak/>
         <w:t>Giúp ta khôi phục lại phiên bản trước đó nếu muốn</w:t>
       </w:r>
       <w:r>
@@ -1435,6 +1453,8 @@
           <w:numId w:val="9"/>
         </w:numPr>
         <w:spacing w:line="360" w:lineRule="auto"/>
+        <w:ind w:left="180"/>
+        <w:jc w:val="both"/>
         <w:rPr>
           <w:szCs w:val="22"/>
         </w:rPr>
@@ -1449,6 +1469,8 @@
     <w:p>
       <w:pPr>
         <w:spacing w:line="360" w:lineRule="auto"/>
+        <w:ind w:left="180"/>
+        <w:jc w:val="both"/>
         <w:rPr>
           <w:szCs w:val="22"/>
         </w:rPr>
@@ -1480,6 +1502,8 @@
           <w:numId w:val="8"/>
         </w:numPr>
         <w:spacing w:line="360" w:lineRule="auto"/>
+        <w:ind w:left="180"/>
+        <w:jc w:val="both"/>
         <w:rPr>
           <w:szCs w:val="22"/>
         </w:rPr>
@@ -1505,6 +1529,8 @@
           <w:numId w:val="8"/>
         </w:numPr>
         <w:spacing w:line="360" w:lineRule="auto"/>
+        <w:ind w:left="180"/>
+        <w:jc w:val="both"/>
         <w:rPr>
           <w:szCs w:val="22"/>
         </w:rPr>
@@ -1519,31 +1545,14 @@
         <w:rPr>
           <w:szCs w:val="22"/>
         </w:rPr>
-        <w:t>, nền tảng trên web để lưu trữ cho các Git repo và được duy trì bởi Microsoft. Github cho phép nhiều cộng tác viên tham gia vào dự án, xem xét các thay đổi cũng như đóng góp vào mã nguồn.</w:t>
-      </w:r>
-    </w:p>
-    <w:p>
-      <w:pPr>
-        <w:spacing w:line="360" w:lineRule="auto"/>
-        <w:ind w:left="720"/>
+        <w:t>, nền tảng trên web để lưu trữ cho các Git repo và được duy trì bởi Microsoft. Github cho phép nhiều cộng tác viên tham gia vào dự án, xem xét các thay đổi cũng như đóng góp vào mã nguồn</w:t>
+      </w:r>
+      <w:r>
         <w:rPr>
           <w:szCs w:val="22"/>
         </w:rPr>
-      </w:pPr>
-      <w:r>
-        <w:rPr>
-          <w:szCs w:val="22"/>
-        </w:rPr>
-        <w:t>(co the lien he voi p*rn và p*rnhub)</w:t>
-      </w:r>
-    </w:p>
-    <w:p>
-      <w:pPr>
-        <w:spacing w:line="360" w:lineRule="auto"/>
-        <w:rPr>
-          <w:szCs w:val="22"/>
-        </w:rPr>
-      </w:pPr>
+        <w:t>.</w:t>
+      </w:r>
     </w:p>
     <w:p>
       <w:pPr>
@@ -1894,7 +1903,6 @@
         <w:jc w:val="both"/>
       </w:pPr>
       <w:r>
-        <w:lastRenderedPageBreak/>
         <w:t>Mô tả: sao chép toàn b</w:t>
       </w:r>
       <w:r>
@@ -2168,7 +2176,6 @@
         <w:rPr>
           <w:lang w:val="fr-FR"/>
         </w:rPr>
-        <w:lastRenderedPageBreak/>
         <w:t>Tác dụng : Đưa các thay đổi từ thư mục đang làm việc vào khu vực staging. Nếu muốn commit các thay đổi cho một tệp phải sử dụng lệnh này trước.</w:t>
       </w:r>
     </w:p>
@@ -2223,6 +2230,7 @@
         <w:rPr>
           <w:lang w:val="fr-FR"/>
         </w:rPr>
+        <w:lastRenderedPageBreak/>
         <w:t>Mô tả : Gỡ bỏ tệp ra khỏi khu vực staging nhưng vẫn giữ lại các thay đổi trong thư mục làm việc.</w:t>
       </w:r>
     </w:p>
@@ -4354,6 +4362,7 @@
   <w:style w:type="character" w:default="1" w:styleId="DefaultParagraphFont">
     <w:name w:val="Default Paragraph Font"/>
     <w:uiPriority w:val="1"/>
+    <w:semiHidden/>
     <w:unhideWhenUsed/>
   </w:style>
   <w:style w:type="table" w:default="1" w:styleId="TableNormal">

</xml_diff>

<commit_message>
lam theo loi Kha
</commit_message>
<xml_diff>
--- a/BÁO CÁO.docx
+++ b/BÁO CÁO.docx
@@ -1,6 +1,6 @@
 
 <file path=word/document.xml><?xml version="1.0" encoding="utf-8"?>
-<w:document xmlns:wpc="http://schemas.microsoft.com/office/word/2010/wordprocessingCanvas" xmlns:cx="http://schemas.microsoft.com/office/drawing/2014/chartex" xmlns:cx1="http://schemas.microsoft.com/office/drawing/2015/9/8/chartex" xmlns:cx2="http://schemas.microsoft.com/office/drawing/2015/10/21/chartex" xmlns:cx3="http://schemas.microsoft.com/office/drawing/2016/5/9/chartex" xmlns:cx4="http://schemas.microsoft.com/office/drawing/2016/5/10/chartex" xmlns:cx5="http://schemas.microsoft.com/office/drawing/2016/5/11/chartex" xmlns:cx6="http://schemas.microsoft.com/office/drawing/2016/5/12/chartex" xmlns:cx7="http://schemas.microsoft.com/office/drawing/2016/5/13/chartex" xmlns:cx8="http://schemas.microsoft.com/office/drawing/2016/5/14/chartex" xmlns:mc="http://schemas.openxmlformats.org/markup-compatibility/2006" xmlns:aink="http://schemas.microsoft.com/office/drawing/2016/ink" xmlns:am3d="http://schemas.microsoft.com/office/drawing/2017/model3d" xmlns:o="urn:schemas-microsoft-com:office:office" xmlns:oel="http://schemas.microsoft.com/office/2019/extlst" xmlns:r="http://schemas.openxmlformats.org/officeDocument/2006/relationships" xmlns:m="http://schemas.openxmlformats.org/officeDocument/2006/math" xmlns:v="urn:schemas-microsoft-com:vml" xmlns:wp14="http://schemas.microsoft.com/office/word/2010/wordprocessingDrawing" xmlns:wp="http://schemas.openxmlformats.org/drawingml/2006/wordprocessingDrawing" xmlns:w10="urn:schemas-microsoft-com:office:word" xmlns:w="http://schemas.openxmlformats.org/wordprocessingml/2006/main" xmlns:w14="http://schemas.microsoft.com/office/word/2010/wordml" xmlns:w15="http://schemas.microsoft.com/office/word/2012/wordml" xmlns:w16cex="http://schemas.microsoft.com/office/word/2018/wordml/cex" xmlns:w16cid="http://schemas.microsoft.com/office/word/2016/wordml/cid" xmlns:w16="http://schemas.microsoft.com/office/word/2018/wordml" xmlns:w16du="http://schemas.microsoft.com/office/word/2023/wordml/word16du" xmlns:w16sdtdh="http://schemas.microsoft.com/office/word/2020/wordml/sdtdatahash" xmlns:w16se="http://schemas.microsoft.com/office/word/2015/wordml/symex" xmlns:wpg="http://schemas.microsoft.com/office/word/2010/wordprocessingGroup" xmlns:wpi="http://schemas.microsoft.com/office/word/2010/wordprocessingInk" xmlns:wne="http://schemas.microsoft.com/office/word/2006/wordml" xmlns:wps="http://schemas.microsoft.com/office/word/2010/wordprocessingShape" mc:Ignorable="w14 w15 w16se w16cid w16 w16cex w16sdtdh w16du wp14">
+<w:document xmlns:wpc="http://schemas.microsoft.com/office/word/2010/wordprocessingCanvas" xmlns:mc="http://schemas.openxmlformats.org/markup-compatibility/2006" xmlns:o="urn:schemas-microsoft-com:office:office" xmlns:r="http://schemas.openxmlformats.org/officeDocument/2006/relationships" xmlns:m="http://schemas.openxmlformats.org/officeDocument/2006/math" xmlns:v="urn:schemas-microsoft-com:vml" xmlns:wp14="http://schemas.microsoft.com/office/word/2010/wordprocessingDrawing" xmlns:wp="http://schemas.openxmlformats.org/drawingml/2006/wordprocessingDrawing" xmlns:w10="urn:schemas-microsoft-com:office:word" xmlns:w="http://schemas.openxmlformats.org/wordprocessingml/2006/main" xmlns:w14="http://schemas.microsoft.com/office/word/2010/wordml" xmlns:w15="http://schemas.microsoft.com/office/word/2012/wordml" xmlns:wpg="http://schemas.microsoft.com/office/word/2010/wordprocessingGroup" xmlns:wpi="http://schemas.microsoft.com/office/word/2010/wordprocessingInk" xmlns:wne="http://schemas.microsoft.com/office/word/2006/wordml" xmlns:wps="http://schemas.microsoft.com/office/word/2010/wordprocessingShape" mc:Ignorable="w14 w15 wp14">
   <w:body>
     <w:p>
       <w:pPr>
@@ -131,6 +131,17 @@
         </w:rPr>
         <w:t xml:space="preserve"> </w:t>
       </w:r>
+      <w:r>
+        <w:rPr>
+          <w:b/>
+          <w:bCs/>
+          <w:sz w:val="28"/>
+          <w:u w:val="single"/>
+        </w:rPr>
+        <w:t>(TESTING)</w:t>
+      </w:r>
+      <w:bookmarkStart w:id="0" w:name="_GoBack"/>
+      <w:bookmarkEnd w:id="0"/>
     </w:p>
     <w:p>
       <w:pPr>
@@ -1323,7 +1334,21 @@
         <w:rPr>
           <w:szCs w:val="22"/>
         </w:rPr>
-        <w:t>Trước tiên ta sẽ tìm hiểu về hệ thống quản lý phiên bản. Nó là 1 hệ thống giúp duy trì các phiên bản khác nhau của một dự án (hay nó quản lí các thay đổi đối với các tệp). Vì vậy, ta hoàn toàn có thể xem lại lịch sử thay đổi với mã nguồn (ví dụ như: cái gì đã được thêm/bớt/thay đổi ở khúc nào, ai đã thực hiện những thay đổi đó, và những thay đổi đó đã được thực hiện vào lúc nào, lí do thay đổi, …). Và hơn thế nữa, mỗi khi có lỗi, ta hoàn toàn có thể biết được điều gì đã gây ra lỗi để có thể khắc phục một cách nhanh hơn hoặc thậm chí ta còn có thể quay lại bất kì phiên bản nào ta muốn.</w:t>
+        <w:t xml:space="preserve">Trước tiên ta sẽ tìm hiểu về hệ thống quản lý phiên bản. Nó là 1 hệ thống giúp duy trì các phiên bản khác nhau của một dự án (hay nó quản lí các thay đổi đối với các tệp). Vì vậy, ta hoàn toàn có thể xem lại lịch sử thay đổi với mã nguồn (ví dụ như: cái gì đã được thêm/bớt/thay đổi ở khúc nào, ai đã thực hiện những thay đổi đó, và những thay đổi đó đã được thực hiện vào lúc nào, lí do thay </w:t>
+      </w:r>
+      <w:proofErr w:type="gramStart"/>
+      <w:r>
+        <w:rPr>
+          <w:szCs w:val="22"/>
+        </w:rPr>
+        <w:t>đổi, …)</w:t>
+      </w:r>
+      <w:proofErr w:type="gramEnd"/>
+      <w:r>
+        <w:rPr>
+          <w:szCs w:val="22"/>
+        </w:rPr>
+        <w:t>. Và hơn thế nữa, mỗi khi có lỗi, ta hoàn toàn có thể biết được điều gì đã gây ra lỗi để có thể khắc phục một cách nhanh hơn hoặc thậm chí ta còn có thể quay lại bất kì phiên bản nào ta muốn.</w:t>
       </w:r>
     </w:p>
     <w:p>
@@ -1406,11 +1431,13 @@
         <w:jc w:val="both"/>
         <w:rPr>
           <w:szCs w:val="22"/>
+          <w:lang w:val="fr-FR"/>
         </w:rPr>
       </w:pPr>
       <w:r>
         <w:rPr>
           <w:szCs w:val="22"/>
+          <w:lang w:val="fr-FR"/>
         </w:rPr>
         <w:t>Giúp việc quản lí source code dễ dàng.</w:t>
       </w:r>
@@ -1427,11 +1454,13 @@
         <w:jc w:val="both"/>
         <w:rPr>
           <w:szCs w:val="22"/>
+          <w:lang w:val="fr-FR"/>
         </w:rPr>
       </w:pPr>
       <w:r>
         <w:rPr>
           <w:szCs w:val="22"/>
+          <w:lang w:val="fr-FR"/>
         </w:rPr>
         <w:t>Giúp ta khôi phục lại phiên bản trước đó nếu muốn (ta cũng không còn phải copy paste để lưu lại mã nguồn trước khi thay đổi)</w:t>
       </w:r>
@@ -1448,11 +1477,13 @@
         <w:jc w:val="both"/>
         <w:rPr>
           <w:szCs w:val="22"/>
+          <w:lang w:val="fr-FR"/>
         </w:rPr>
       </w:pPr>
       <w:r>
         <w:rPr>
           <w:szCs w:val="22"/>
+          <w:lang w:val="fr-FR"/>
         </w:rPr>
         <w:t>Giúp giải quyết các xung đột khi nhiều thành viên làm việc với nhau.</w:t>
       </w:r>
@@ -1470,6 +1501,7 @@
           <w:b/>
           <w:bCs/>
           <w:sz w:val="28"/>
+          <w:lang w:val="fr-FR"/>
         </w:rPr>
       </w:pPr>
       <w:r>
@@ -1478,17 +1510,9 @@
           <w:bCs/>
           <w:sz w:val="28"/>
           <w:u w:val="single"/>
-        </w:rPr>
-        <w:t>Thế còn Github là gì</w:t>
-      </w:r>
-      <w:r>
-        <w:rPr>
-          <w:b/>
-          <w:bCs/>
-          <w:sz w:val="28"/>
-          <w:u w:val="single"/>
-        </w:rPr>
-        <w:t>?</w:t>
+          <w:lang w:val="fr-FR"/>
+        </w:rPr>
+        <w:t>Thế còn Github là gì?</w:t>
       </w:r>
     </w:p>
     <w:p>
@@ -1504,11 +1528,13 @@
           <w:b/>
           <w:bCs/>
           <w:szCs w:val="22"/>
+          <w:lang w:val="fr-FR"/>
         </w:rPr>
       </w:pPr>
       <w:r>
         <w:rPr>
           <w:szCs w:val="22"/>
+          <w:lang w:val="fr-FR"/>
         </w:rPr>
         <w:t xml:space="preserve">Đa số ai trong chúng ta cũng đã nghe đến Git và Github, thậm chí còn đã sử dụng Github để tham khảo tài liệu, nhưng đa phần hay nhầm lẫn Git và Github là một. </w:t>
       </w:r>
@@ -1526,11 +1552,13 @@
           <w:b/>
           <w:bCs/>
           <w:szCs w:val="22"/>
+          <w:lang w:val="fr-FR"/>
         </w:rPr>
       </w:pPr>
       <w:r>
         <w:rPr>
           <w:szCs w:val="22"/>
+          <w:lang w:val="fr-FR"/>
         </w:rPr>
         <w:t>Trong khi Git là một phần mềm, được cài đặt cục bộ trên hệ thống, và nó dùng chủ yếu để quản lí lịch sử của mã nguồn (source code) và được duy trì bới Linux. Thì Github lại là một dịch vụ, nền tảng trên web để lưu trữ cho các Git repo và được duy trì bởi Microsoft. Github cho phép nhiều cộng tác viên tham gia vào dự án, xem xét các thay đổi cũng như đóng góp vào mã nguồn.</w:t>
       </w:r>
@@ -1544,6 +1572,7 @@
           <w:b/>
           <w:bCs/>
           <w:szCs w:val="22"/>
+          <w:lang w:val="fr-FR"/>
         </w:rPr>
       </w:pPr>
     </w:p>
@@ -1939,7 +1968,15 @@
         <w:jc w:val="both"/>
       </w:pPr>
       <w:r>
-        <w:t>Mô tả: Khởi tạo một thư mục hiện có thành một repository Git.</w:t>
+        <w:t xml:space="preserve">Mô tả: Khởi tạo một </w:t>
+      </w:r>
+      <w:proofErr w:type="gramStart"/>
+      <w:r>
+        <w:t>thư</w:t>
+      </w:r>
+      <w:proofErr w:type="gramEnd"/>
+      <w:r>
+        <w:t xml:space="preserve"> mục hiện có thành một repository Git.</w:t>
       </w:r>
     </w:p>
     <w:p>
@@ -1950,7 +1987,23 @@
         <w:jc w:val="both"/>
       </w:pPr>
       <w:r>
-        <w:t>Tác dụng: Khi muốn bắt đầu theo dõi lịch sử của các tệp trong thư mục, lệnh này sẽ tạo một repository Git mới trong thư mục đó. Nó sẽ tạo một thư mục ẩn .git để lưu trữ toàn bộ lịch sử của repository.</w:t>
+        <w:t xml:space="preserve">Tác dụng: Khi muốn bắt đầu </w:t>
+      </w:r>
+      <w:proofErr w:type="gramStart"/>
+      <w:r>
+        <w:t>theo</w:t>
+      </w:r>
+      <w:proofErr w:type="gramEnd"/>
+      <w:r>
+        <w:t xml:space="preserve"> dõi lịch sử của các tệp trong thư mục, lệnh này sẽ tạo một repository Git mới trong thư mục đó. Nó sẽ tạo một </w:t>
+      </w:r>
+      <w:proofErr w:type="gramStart"/>
+      <w:r>
+        <w:t>thư</w:t>
+      </w:r>
+      <w:proofErr w:type="gramEnd"/>
+      <w:r>
+        <w:t xml:space="preserve"> mục ẩn .git để lưu trữ toàn bộ lịch sử của repository.</w:t>
       </w:r>
     </w:p>
     <w:p>
@@ -2294,7 +2347,15 @@
         <w:t xml:space="preserve"> thị t</w:t>
       </w:r>
       <w:r>
-        <w:t>rạng thái của các tệp trong thư mục đang làm việc, cho biết tệp nào đã được sửa đổi, thêm mới hoặc xóa, và những tệp nào trong khu vực staging (để chuẩn bị cho lần commit kế tiếp)</w:t>
+        <w:t xml:space="preserve">rạng thái của các tệp trong </w:t>
+      </w:r>
+      <w:proofErr w:type="gramStart"/>
+      <w:r>
+        <w:t>thư</w:t>
+      </w:r>
+      <w:proofErr w:type="gramEnd"/>
+      <w:r>
+        <w:t xml:space="preserve"> mục đang làm việc, cho biết tệp nào đã được sửa đổi, thêm mới hoặc xóa, và những tệp nào trong khu vực staging (để chuẩn bị cho lần commit kế tiếp)</w:t>
       </w:r>
     </w:p>
     <w:p>
@@ -3320,7 +3381,15 @@
         <w:jc w:val="both"/>
       </w:pPr>
       <w:r>
-        <w:t>Mô tả : Liệt kê các nhánh trong re</w:t>
+        <w:t xml:space="preserve">Mô </w:t>
+      </w:r>
+      <w:proofErr w:type="gramStart"/>
+      <w:r>
+        <w:t>tả :</w:t>
+      </w:r>
+      <w:proofErr w:type="gramEnd"/>
+      <w:r>
+        <w:t xml:space="preserve"> Liệt kê các nhánh trong re</w:t>
       </w:r>
       <w:r>
         <w:t>pository. Một dấu * sẽ xuất hiện bên cạnh nhánh hiện đang hoạt động.</w:t>
@@ -3334,7 +3403,15 @@
         <w:jc w:val="both"/>
       </w:pPr>
       <w:r>
-        <w:t>Tác dụng : Cho biết tất cả các nhánh hiện có và xác định nhánh nào đang được sử dụng.</w:t>
+        <w:t xml:space="preserve">Tác </w:t>
+      </w:r>
+      <w:proofErr w:type="gramStart"/>
+      <w:r>
+        <w:t>dụng :</w:t>
+      </w:r>
+      <w:proofErr w:type="gramEnd"/>
+      <w:r>
+        <w:t xml:space="preserve"> Cho biết tất cả các nhánh hiện có và xác định nhánh nào đang được sử dụng.</w:t>
       </w:r>
     </w:p>
     <w:p>
@@ -3537,7 +3614,15 @@
         <w:t>Mô tả: Chuyển sang một n</w:t>
       </w:r>
       <w:r>
-        <w:t>hánh khác và kiểm tra nội dung của nó vào thư mục làm việc.</w:t>
+        <w:t xml:space="preserve">hánh khác và kiểm tra nội dung của nó vào </w:t>
+      </w:r>
+      <w:proofErr w:type="gramStart"/>
+      <w:r>
+        <w:t>thư</w:t>
+      </w:r>
+      <w:proofErr w:type="gramEnd"/>
+      <w:r>
+        <w:t xml:space="preserve"> mục làm việc.</w:t>
       </w:r>
     </w:p>
     <w:p>
@@ -3900,7 +3985,7 @@
 </file>
 
 <file path=word/endnotes.xml><?xml version="1.0" encoding="utf-8"?>
-<w:endnotes xmlns:wpc="http://schemas.microsoft.com/office/word/2010/wordprocessingCanvas" xmlns:cx="http://schemas.microsoft.com/office/drawing/2014/chartex" xmlns:cx1="http://schemas.microsoft.com/office/drawing/2015/9/8/chartex" xmlns:cx2="http://schemas.microsoft.com/office/drawing/2015/10/21/chartex" xmlns:cx3="http://schemas.microsoft.com/office/drawing/2016/5/9/chartex" xmlns:cx4="http://schemas.microsoft.com/office/drawing/2016/5/10/chartex" xmlns:cx5="http://schemas.microsoft.com/office/drawing/2016/5/11/chartex" xmlns:cx6="http://schemas.microsoft.com/office/drawing/2016/5/12/chartex" xmlns:cx7="http://schemas.microsoft.com/office/drawing/2016/5/13/chartex" xmlns:cx8="http://schemas.microsoft.com/office/drawing/2016/5/14/chartex" xmlns:mc="http://schemas.openxmlformats.org/markup-compatibility/2006" xmlns:aink="http://schemas.microsoft.com/office/drawing/2016/ink" xmlns:am3d="http://schemas.microsoft.com/office/drawing/2017/model3d" xmlns:o="urn:schemas-microsoft-com:office:office" xmlns:oel="http://schemas.microsoft.com/office/2019/extlst" xmlns:r="http://schemas.openxmlformats.org/officeDocument/2006/relationships" xmlns:m="http://schemas.openxmlformats.org/officeDocument/2006/math" xmlns:v="urn:schemas-microsoft-com:vml" xmlns:wp14="http://schemas.microsoft.com/office/word/2010/wordprocessingDrawing" xmlns:wp="http://schemas.openxmlformats.org/drawingml/2006/wordprocessingDrawing" xmlns:w10="urn:schemas-microsoft-com:office:word" xmlns:w="http://schemas.openxmlformats.org/wordprocessingml/2006/main" xmlns:w14="http://schemas.microsoft.com/office/word/2010/wordml" xmlns:w15="http://schemas.microsoft.com/office/word/2012/wordml" xmlns:w16cex="http://schemas.microsoft.com/office/word/2018/wordml/cex" xmlns:w16cid="http://schemas.microsoft.com/office/word/2016/wordml/cid" xmlns:w16="http://schemas.microsoft.com/office/word/2018/wordml" xmlns:w16du="http://schemas.microsoft.com/office/word/2023/wordml/word16du" xmlns:w16sdtdh="http://schemas.microsoft.com/office/word/2020/wordml/sdtdatahash" xmlns:w16se="http://schemas.microsoft.com/office/word/2015/wordml/symex" xmlns:wpg="http://schemas.microsoft.com/office/word/2010/wordprocessingGroup" xmlns:wpi="http://schemas.microsoft.com/office/word/2010/wordprocessingInk" xmlns:wne="http://schemas.microsoft.com/office/word/2006/wordml" xmlns:wps="http://schemas.microsoft.com/office/word/2010/wordprocessingShape" mc:Ignorable="w14 w15 w16se w16cid w16 w16cex w16sdtdh w16du wp14">
+<w:endnotes xmlns:wpc="http://schemas.microsoft.com/office/word/2010/wordprocessingCanvas" xmlns:mc="http://schemas.openxmlformats.org/markup-compatibility/2006" xmlns:o="urn:schemas-microsoft-com:office:office" xmlns:r="http://schemas.openxmlformats.org/officeDocument/2006/relationships" xmlns:m="http://schemas.openxmlformats.org/officeDocument/2006/math" xmlns:v="urn:schemas-microsoft-com:vml" xmlns:wp14="http://schemas.microsoft.com/office/word/2010/wordprocessingDrawing" xmlns:wp="http://schemas.openxmlformats.org/drawingml/2006/wordprocessingDrawing" xmlns:w10="urn:schemas-microsoft-com:office:word" xmlns:w="http://schemas.openxmlformats.org/wordprocessingml/2006/main" xmlns:w14="http://schemas.microsoft.com/office/word/2010/wordml" xmlns:w15="http://schemas.microsoft.com/office/word/2012/wordml" xmlns:wpg="http://schemas.microsoft.com/office/word/2010/wordprocessingGroup" xmlns:wpi="http://schemas.microsoft.com/office/word/2010/wordprocessingInk" xmlns:wne="http://schemas.microsoft.com/office/word/2006/wordml" xmlns:wps="http://schemas.microsoft.com/office/word/2010/wordprocessingShape" mc:Ignorable="w14 w15 wp14">
   <w:endnote w:type="separator" w:id="-1">
     <w:p>
       <w:pPr>
@@ -3925,7 +4010,7 @@
 </file>
 
 <file path=word/footer1.xml><?xml version="1.0" encoding="utf-8"?>
-<w:ftr xmlns:wpc="http://schemas.microsoft.com/office/word/2010/wordprocessingCanvas" xmlns:cx="http://schemas.microsoft.com/office/drawing/2014/chartex" xmlns:cx1="http://schemas.microsoft.com/office/drawing/2015/9/8/chartex" xmlns:cx2="http://schemas.microsoft.com/office/drawing/2015/10/21/chartex" xmlns:cx3="http://schemas.microsoft.com/office/drawing/2016/5/9/chartex" xmlns:cx4="http://schemas.microsoft.com/office/drawing/2016/5/10/chartex" xmlns:cx5="http://schemas.microsoft.com/office/drawing/2016/5/11/chartex" xmlns:cx6="http://schemas.microsoft.com/office/drawing/2016/5/12/chartex" xmlns:cx7="http://schemas.microsoft.com/office/drawing/2016/5/13/chartex" xmlns:cx8="http://schemas.microsoft.com/office/drawing/2016/5/14/chartex" xmlns:mc="http://schemas.openxmlformats.org/markup-compatibility/2006" xmlns:aink="http://schemas.microsoft.com/office/drawing/2016/ink" xmlns:am3d="http://schemas.microsoft.com/office/drawing/2017/model3d" xmlns:o="urn:schemas-microsoft-com:office:office" xmlns:oel="http://schemas.microsoft.com/office/2019/extlst" xmlns:r="http://schemas.openxmlformats.org/officeDocument/2006/relationships" xmlns:m="http://schemas.openxmlformats.org/officeDocument/2006/math" xmlns:v="urn:schemas-microsoft-com:vml" xmlns:wp14="http://schemas.microsoft.com/office/word/2010/wordprocessingDrawing" xmlns:wp="http://schemas.openxmlformats.org/drawingml/2006/wordprocessingDrawing" xmlns:w10="urn:schemas-microsoft-com:office:word" xmlns:w="http://schemas.openxmlformats.org/wordprocessingml/2006/main" xmlns:w14="http://schemas.microsoft.com/office/word/2010/wordml" xmlns:w15="http://schemas.microsoft.com/office/word/2012/wordml" xmlns:w16cex="http://schemas.microsoft.com/office/word/2018/wordml/cex" xmlns:w16cid="http://schemas.microsoft.com/office/word/2016/wordml/cid" xmlns:w16="http://schemas.microsoft.com/office/word/2018/wordml" xmlns:w16du="http://schemas.microsoft.com/office/word/2023/wordml/word16du" xmlns:w16sdtdh="http://schemas.microsoft.com/office/word/2020/wordml/sdtdatahash" xmlns:w16se="http://schemas.microsoft.com/office/word/2015/wordml/symex" xmlns:wpg="http://schemas.microsoft.com/office/word/2010/wordprocessingGroup" xmlns:wpi="http://schemas.microsoft.com/office/word/2010/wordprocessingInk" xmlns:wne="http://schemas.microsoft.com/office/word/2006/wordml" xmlns:wps="http://schemas.microsoft.com/office/word/2010/wordprocessingShape" mc:Ignorable="w14 w15 w16se w16cid w16 w16cex w16sdtdh w16du wp14">
+<w:ftr xmlns:wpc="http://schemas.microsoft.com/office/word/2010/wordprocessingCanvas" xmlns:mc="http://schemas.openxmlformats.org/markup-compatibility/2006" xmlns:o="urn:schemas-microsoft-com:office:office" xmlns:r="http://schemas.openxmlformats.org/officeDocument/2006/relationships" xmlns:m="http://schemas.openxmlformats.org/officeDocument/2006/math" xmlns:v="urn:schemas-microsoft-com:vml" xmlns:wp14="http://schemas.microsoft.com/office/word/2010/wordprocessingDrawing" xmlns:wp="http://schemas.openxmlformats.org/drawingml/2006/wordprocessingDrawing" xmlns:w10="urn:schemas-microsoft-com:office:word" xmlns:w="http://schemas.openxmlformats.org/wordprocessingml/2006/main" xmlns:w14="http://schemas.microsoft.com/office/word/2010/wordml" xmlns:w15="http://schemas.microsoft.com/office/word/2012/wordml" xmlns:wpg="http://schemas.microsoft.com/office/word/2010/wordprocessingGroup" xmlns:wpi="http://schemas.microsoft.com/office/word/2010/wordprocessingInk" xmlns:wne="http://schemas.microsoft.com/office/word/2006/wordml" xmlns:wps="http://schemas.microsoft.com/office/word/2010/wordprocessingShape" mc:Ignorable="w14 w15 wp14">
   <w:sdt>
     <w:sdtPr>
       <w:id w:val="548425297"/>
@@ -3958,7 +4043,7 @@
           <w:rPr>
             <w:noProof/>
           </w:rPr>
-          <w:t>2</w:t>
+          <w:t>14</w:t>
         </w:r>
         <w:r>
           <w:rPr>
@@ -3978,7 +4063,7 @@
 </file>
 
 <file path=word/footnotes.xml><?xml version="1.0" encoding="utf-8"?>
-<w:footnotes xmlns:wpc="http://schemas.microsoft.com/office/word/2010/wordprocessingCanvas" xmlns:cx="http://schemas.microsoft.com/office/drawing/2014/chartex" xmlns:cx1="http://schemas.microsoft.com/office/drawing/2015/9/8/chartex" xmlns:cx2="http://schemas.microsoft.com/office/drawing/2015/10/21/chartex" xmlns:cx3="http://schemas.microsoft.com/office/drawing/2016/5/9/chartex" xmlns:cx4="http://schemas.microsoft.com/office/drawing/2016/5/10/chartex" xmlns:cx5="http://schemas.microsoft.com/office/drawing/2016/5/11/chartex" xmlns:cx6="http://schemas.microsoft.com/office/drawing/2016/5/12/chartex" xmlns:cx7="http://schemas.microsoft.com/office/drawing/2016/5/13/chartex" xmlns:cx8="http://schemas.microsoft.com/office/drawing/2016/5/14/chartex" xmlns:mc="http://schemas.openxmlformats.org/markup-compatibility/2006" xmlns:aink="http://schemas.microsoft.com/office/drawing/2016/ink" xmlns:am3d="http://schemas.microsoft.com/office/drawing/2017/model3d" xmlns:o="urn:schemas-microsoft-com:office:office" xmlns:oel="http://schemas.microsoft.com/office/2019/extlst" xmlns:r="http://schemas.openxmlformats.org/officeDocument/2006/relationships" xmlns:m="http://schemas.openxmlformats.org/officeDocument/2006/math" xmlns:v="urn:schemas-microsoft-com:vml" xmlns:wp14="http://schemas.microsoft.com/office/word/2010/wordprocessingDrawing" xmlns:wp="http://schemas.openxmlformats.org/drawingml/2006/wordprocessingDrawing" xmlns:w10="urn:schemas-microsoft-com:office:word" xmlns:w="http://schemas.openxmlformats.org/wordprocessingml/2006/main" xmlns:w14="http://schemas.microsoft.com/office/word/2010/wordml" xmlns:w15="http://schemas.microsoft.com/office/word/2012/wordml" xmlns:w16cex="http://schemas.microsoft.com/office/word/2018/wordml/cex" xmlns:w16cid="http://schemas.microsoft.com/office/word/2016/wordml/cid" xmlns:w16="http://schemas.microsoft.com/office/word/2018/wordml" xmlns:w16du="http://schemas.microsoft.com/office/word/2023/wordml/word16du" xmlns:w16sdtdh="http://schemas.microsoft.com/office/word/2020/wordml/sdtdatahash" xmlns:w16se="http://schemas.microsoft.com/office/word/2015/wordml/symex" xmlns:wpg="http://schemas.microsoft.com/office/word/2010/wordprocessingGroup" xmlns:wpi="http://schemas.microsoft.com/office/word/2010/wordprocessingInk" xmlns:wne="http://schemas.microsoft.com/office/word/2006/wordml" xmlns:wps="http://schemas.microsoft.com/office/word/2010/wordprocessingShape" mc:Ignorable="w14 w15 w16se w16cid w16 w16cex w16sdtdh w16du wp14">
+<w:footnotes xmlns:wpc="http://schemas.microsoft.com/office/word/2010/wordprocessingCanvas" xmlns:mc="http://schemas.openxmlformats.org/markup-compatibility/2006" xmlns:o="urn:schemas-microsoft-com:office:office" xmlns:r="http://schemas.openxmlformats.org/officeDocument/2006/relationships" xmlns:m="http://schemas.openxmlformats.org/officeDocument/2006/math" xmlns:v="urn:schemas-microsoft-com:vml" xmlns:wp14="http://schemas.microsoft.com/office/word/2010/wordprocessingDrawing" xmlns:wp="http://schemas.openxmlformats.org/drawingml/2006/wordprocessingDrawing" xmlns:w10="urn:schemas-microsoft-com:office:word" xmlns:w="http://schemas.openxmlformats.org/wordprocessingml/2006/main" xmlns:w14="http://schemas.microsoft.com/office/word/2010/wordml" xmlns:w15="http://schemas.microsoft.com/office/word/2012/wordml" xmlns:wpg="http://schemas.microsoft.com/office/word/2010/wordprocessingGroup" xmlns:wpi="http://schemas.microsoft.com/office/word/2010/wordprocessingInk" xmlns:wne="http://schemas.microsoft.com/office/word/2006/wordml" xmlns:wps="http://schemas.microsoft.com/office/word/2010/wordprocessingShape" mc:Ignorable="w14 w15 wp14">
   <w:footnote w:type="separator" w:id="-1">
     <w:p>
       <w:pPr>
@@ -4003,8 +4088,8 @@
 </file>
 
 <file path=word/numbering.xml><?xml version="1.0" encoding="utf-8"?>
-<w:numbering xmlns:wpc="http://schemas.microsoft.com/office/word/2010/wordprocessingCanvas" xmlns:cx="http://schemas.microsoft.com/office/drawing/2014/chartex" xmlns:cx1="http://schemas.microsoft.com/office/drawing/2015/9/8/chartex" xmlns:cx2="http://schemas.microsoft.com/office/drawing/2015/10/21/chartex" xmlns:cx3="http://schemas.microsoft.com/office/drawing/2016/5/9/chartex" xmlns:cx4="http://schemas.microsoft.com/office/drawing/2016/5/10/chartex" xmlns:cx5="http://schemas.microsoft.com/office/drawing/2016/5/11/chartex" xmlns:cx6="http://schemas.microsoft.com/office/drawing/2016/5/12/chartex" xmlns:cx7="http://schemas.microsoft.com/office/drawing/2016/5/13/chartex" xmlns:cx8="http://schemas.microsoft.com/office/drawing/2016/5/14/chartex" xmlns:mc="http://schemas.openxmlformats.org/markup-compatibility/2006" xmlns:aink="http://schemas.microsoft.com/office/drawing/2016/ink" xmlns:am3d="http://schemas.microsoft.com/office/drawing/2017/model3d" xmlns:o="urn:schemas-microsoft-com:office:office" xmlns:oel="http://schemas.microsoft.com/office/2019/extlst" xmlns:r="http://schemas.openxmlformats.org/officeDocument/2006/relationships" xmlns:m="http://schemas.openxmlformats.org/officeDocument/2006/math" xmlns:v="urn:schemas-microsoft-com:vml" xmlns:wp14="http://schemas.microsoft.com/office/word/2010/wordprocessingDrawing" xmlns:wp="http://schemas.openxmlformats.org/drawingml/2006/wordprocessingDrawing" xmlns:w10="urn:schemas-microsoft-com:office:word" xmlns:w="http://schemas.openxmlformats.org/wordprocessingml/2006/main" xmlns:w14="http://schemas.microsoft.com/office/word/2010/wordml" xmlns:w15="http://schemas.microsoft.com/office/word/2012/wordml" xmlns:w16cex="http://schemas.microsoft.com/office/word/2018/wordml/cex" xmlns:w16cid="http://schemas.microsoft.com/office/word/2016/wordml/cid" xmlns:w16="http://schemas.microsoft.com/office/word/2018/wordml" xmlns:w16du="http://schemas.microsoft.com/office/word/2023/wordml/word16du" xmlns:w16sdtdh="http://schemas.microsoft.com/office/word/2020/wordml/sdtdatahash" xmlns:w16se="http://schemas.microsoft.com/office/word/2015/wordml/symex" xmlns:wpg="http://schemas.microsoft.com/office/word/2010/wordprocessingGroup" xmlns:wpi="http://schemas.microsoft.com/office/word/2010/wordprocessingInk" xmlns:wne="http://schemas.microsoft.com/office/word/2006/wordml" xmlns:wps="http://schemas.microsoft.com/office/word/2010/wordprocessingShape" mc:Ignorable="w14 w15 w16se w16cid w16 w16cex w16sdtdh w16du wp14">
-  <w:abstractNum w:abstractNumId="0" w15:restartNumberingAfterBreak="0">
+<w:numbering xmlns:wpc="http://schemas.microsoft.com/office/word/2010/wordprocessingCanvas" xmlns:mc="http://schemas.openxmlformats.org/markup-compatibility/2006" xmlns:o="urn:schemas-microsoft-com:office:office" xmlns:r="http://schemas.openxmlformats.org/officeDocument/2006/relationships" xmlns:m="http://schemas.openxmlformats.org/officeDocument/2006/math" xmlns:v="urn:schemas-microsoft-com:vml" xmlns:wp14="http://schemas.microsoft.com/office/word/2010/wordprocessingDrawing" xmlns:wp="http://schemas.openxmlformats.org/drawingml/2006/wordprocessingDrawing" xmlns:w10="urn:schemas-microsoft-com:office:word" xmlns:w="http://schemas.openxmlformats.org/wordprocessingml/2006/main" xmlns:w14="http://schemas.microsoft.com/office/word/2010/wordml" xmlns:w15="http://schemas.microsoft.com/office/word/2012/wordml" xmlns:wpg="http://schemas.microsoft.com/office/word/2010/wordprocessingGroup" xmlns:wpi="http://schemas.microsoft.com/office/word/2010/wordprocessingInk" xmlns:wne="http://schemas.microsoft.com/office/word/2006/wordml" xmlns:wps="http://schemas.microsoft.com/office/word/2010/wordprocessingShape" mc:Ignorable="w14 w15 wp14">
+  <w:abstractNum w:abstractNumId="0">
     <w:nsid w:val="38C80D72"/>
     <w:multiLevelType w:val="hybridMultilevel"/>
     <w:tmpl w:val="EC480948"/>
@@ -4093,7 +4178,7 @@
       </w:pPr>
     </w:lvl>
   </w:abstractNum>
-  <w:abstractNum w:abstractNumId="1" w15:restartNumberingAfterBreak="0">
+  <w:abstractNum w:abstractNumId="1">
     <w:nsid w:val="41981A8E"/>
     <w:multiLevelType w:val="hybridMultilevel"/>
     <w:tmpl w:val="056443BE"/>
@@ -4206,7 +4291,7 @@
       </w:rPr>
     </w:lvl>
   </w:abstractNum>
-  <w:abstractNum w:abstractNumId="2" w15:restartNumberingAfterBreak="0">
+  <w:abstractNum w:abstractNumId="2">
     <w:nsid w:val="430A21EF"/>
     <w:multiLevelType w:val="hybridMultilevel"/>
     <w:tmpl w:val="F84E4B42"/>
@@ -4319,7 +4404,7 @@
       </w:rPr>
     </w:lvl>
   </w:abstractNum>
-  <w:abstractNum w:abstractNumId="3" w15:restartNumberingAfterBreak="0">
+  <w:abstractNum w:abstractNumId="3">
     <w:nsid w:val="4B3F05FA"/>
     <w:multiLevelType w:val="hybridMultilevel"/>
     <w:tmpl w:val="B346FF30"/>
@@ -4408,7 +4493,7 @@
       </w:pPr>
     </w:lvl>
   </w:abstractNum>
-  <w:abstractNum w:abstractNumId="4" w15:restartNumberingAfterBreak="0">
+  <w:abstractNum w:abstractNumId="4">
     <w:nsid w:val="4CC9031D"/>
     <w:multiLevelType w:val="hybridMultilevel"/>
     <w:tmpl w:val="5E404478"/>
@@ -4497,7 +4582,7 @@
       </w:pPr>
     </w:lvl>
   </w:abstractNum>
-  <w:abstractNum w:abstractNumId="5" w15:restartNumberingAfterBreak="0">
+  <w:abstractNum w:abstractNumId="5">
     <w:nsid w:val="51DF12E7"/>
     <w:multiLevelType w:val="hybridMultilevel"/>
     <w:tmpl w:val="DA92D50E"/>
@@ -4610,7 +4695,7 @@
       </w:rPr>
     </w:lvl>
   </w:abstractNum>
-  <w:abstractNum w:abstractNumId="6" w15:restartNumberingAfterBreak="0">
+  <w:abstractNum w:abstractNumId="6">
     <w:nsid w:val="68194E6E"/>
     <w:multiLevelType w:val="hybridMultilevel"/>
     <w:tmpl w:val="9710B246"/>
@@ -4722,7 +4807,7 @@
       </w:rPr>
     </w:lvl>
   </w:abstractNum>
-  <w:abstractNum w:abstractNumId="7" w15:restartNumberingAfterBreak="0">
+  <w:abstractNum w:abstractNumId="7">
     <w:nsid w:val="69164074"/>
     <w:multiLevelType w:val="hybridMultilevel"/>
     <w:tmpl w:val="D778C2A6"/>
@@ -4811,7 +4896,7 @@
       </w:pPr>
     </w:lvl>
   </w:abstractNum>
-  <w:abstractNum w:abstractNumId="8" w15:restartNumberingAfterBreak="0">
+  <w:abstractNum w:abstractNumId="8">
     <w:nsid w:val="69A64243"/>
     <w:multiLevelType w:val="hybridMultilevel"/>
     <w:tmpl w:val="F5B47BF6"/>
@@ -4923,7 +5008,7 @@
       </w:rPr>
     </w:lvl>
   </w:abstractNum>
-  <w:abstractNum w:abstractNumId="9" w15:restartNumberingAfterBreak="0">
+  <w:abstractNum w:abstractNumId="9">
     <w:nsid w:val="6B543D1E"/>
     <w:multiLevelType w:val="hybridMultilevel"/>
     <w:tmpl w:val="B2945D18"/>
@@ -5012,7 +5097,7 @@
       </w:pPr>
     </w:lvl>
   </w:abstractNum>
-  <w:abstractNum w:abstractNumId="10" w15:restartNumberingAfterBreak="0">
+  <w:abstractNum w:abstractNumId="10">
     <w:nsid w:val="6DC27F7C"/>
     <w:multiLevelType w:val="hybridMultilevel"/>
     <w:tmpl w:val="2E1416FE"/>
@@ -5125,7 +5210,7 @@
       </w:rPr>
     </w:lvl>
   </w:abstractNum>
-  <w:abstractNum w:abstractNumId="11" w15:restartNumberingAfterBreak="0">
+  <w:abstractNum w:abstractNumId="11">
     <w:nsid w:val="72F72D1E"/>
     <w:multiLevelType w:val="hybridMultilevel"/>
     <w:tmpl w:val="93F6EB22"/>
@@ -5214,7 +5299,7 @@
       </w:pPr>
     </w:lvl>
   </w:abstractNum>
-  <w:abstractNum w:abstractNumId="12" w15:restartNumberingAfterBreak="0">
+  <w:abstractNum w:abstractNumId="12">
     <w:nsid w:val="740E7F65"/>
     <w:multiLevelType w:val="hybridMultilevel"/>
     <w:tmpl w:val="A7920284"/>
@@ -5303,7 +5388,7 @@
       </w:pPr>
     </w:lvl>
   </w:abstractNum>
-  <w:abstractNum w:abstractNumId="13" w15:restartNumberingAfterBreak="0">
+  <w:abstractNum w:abstractNumId="13">
     <w:nsid w:val="741341F9"/>
     <w:multiLevelType w:val="hybridMultilevel"/>
     <w:tmpl w:val="706EA87E"/>
@@ -5415,53 +5500,53 @@
       </w:rPr>
     </w:lvl>
   </w:abstractNum>
-  <w:num w:numId="1" w16cid:durableId="1969165127">
+  <w:num w:numId="1">
     <w:abstractNumId w:val="4"/>
   </w:num>
-  <w:num w:numId="2" w16cid:durableId="1804813922">
+  <w:num w:numId="2">
     <w:abstractNumId w:val="6"/>
   </w:num>
-  <w:num w:numId="3" w16cid:durableId="1854763224">
+  <w:num w:numId="3">
     <w:abstractNumId w:val="8"/>
   </w:num>
-  <w:num w:numId="4" w16cid:durableId="1750618813">
+  <w:num w:numId="4">
     <w:abstractNumId w:val="11"/>
   </w:num>
-  <w:num w:numId="5" w16cid:durableId="1689790595">
+  <w:num w:numId="5">
     <w:abstractNumId w:val="0"/>
   </w:num>
-  <w:num w:numId="6" w16cid:durableId="1321806262">
+  <w:num w:numId="6">
     <w:abstractNumId w:val="9"/>
   </w:num>
-  <w:num w:numId="7" w16cid:durableId="575744084">
+  <w:num w:numId="7">
     <w:abstractNumId w:val="12"/>
   </w:num>
-  <w:num w:numId="8" w16cid:durableId="1625844850">
+  <w:num w:numId="8">
     <w:abstractNumId w:val="13"/>
   </w:num>
-  <w:num w:numId="9" w16cid:durableId="1153641037">
+  <w:num w:numId="9">
     <w:abstractNumId w:val="10"/>
   </w:num>
-  <w:num w:numId="10" w16cid:durableId="443118857">
+  <w:num w:numId="10">
     <w:abstractNumId w:val="7"/>
   </w:num>
-  <w:num w:numId="11" w16cid:durableId="673261600">
+  <w:num w:numId="11">
     <w:abstractNumId w:val="3"/>
   </w:num>
-  <w:num w:numId="12" w16cid:durableId="1471364718">
+  <w:num w:numId="12">
     <w:abstractNumId w:val="2"/>
   </w:num>
-  <w:num w:numId="13" w16cid:durableId="1427993743">
+  <w:num w:numId="13">
     <w:abstractNumId w:val="5"/>
   </w:num>
-  <w:num w:numId="14" w16cid:durableId="1186217212">
+  <w:num w:numId="14">
     <w:abstractNumId w:val="1"/>
   </w:num>
 </w:numbering>
 </file>
 
 <file path=word/styles.xml><?xml version="1.0" encoding="utf-8"?>
-<w:styles xmlns:mc="http://schemas.openxmlformats.org/markup-compatibility/2006" xmlns:r="http://schemas.openxmlformats.org/officeDocument/2006/relationships" xmlns:w="http://schemas.openxmlformats.org/wordprocessingml/2006/main" xmlns:w14="http://schemas.microsoft.com/office/word/2010/wordml" xmlns:w15="http://schemas.microsoft.com/office/word/2012/wordml" xmlns:w16cex="http://schemas.microsoft.com/office/word/2018/wordml/cex" xmlns:w16cid="http://schemas.microsoft.com/office/word/2016/wordml/cid" xmlns:w16="http://schemas.microsoft.com/office/word/2018/wordml" xmlns:w16du="http://schemas.microsoft.com/office/word/2023/wordml/word16du" xmlns:w16sdtdh="http://schemas.microsoft.com/office/word/2020/wordml/sdtdatahash" xmlns:w16se="http://schemas.microsoft.com/office/word/2015/wordml/symex" mc:Ignorable="w14 w15 w16se w16cid w16 w16cex w16sdtdh w16du">
+<w:styles xmlns:mc="http://schemas.openxmlformats.org/markup-compatibility/2006" xmlns:r="http://schemas.openxmlformats.org/officeDocument/2006/relationships" xmlns:w="http://schemas.openxmlformats.org/wordprocessingml/2006/main" xmlns:w14="http://schemas.microsoft.com/office/word/2010/wordml" xmlns:w15="http://schemas.microsoft.com/office/word/2012/wordml" mc:Ignorable="w14 w15">
   <w:docDefaults>
     <w:rPrDefault>
       <w:rPr>
@@ -5479,7 +5564,7 @@
       </w:pPr>
     </w:pPrDefault>
   </w:docDefaults>
-  <w:latentStyles w:defLockedState="0" w:defUIPriority="99" w:defSemiHidden="0" w:defUnhideWhenUsed="0" w:defQFormat="0" w:count="376">
+  <w:latentStyles w:defLockedState="0" w:defUIPriority="99" w:defSemiHidden="0" w:defUnhideWhenUsed="0" w:defQFormat="0" w:count="371">
     <w:lsdException w:name="Normal" w:uiPriority="0" w:qFormat="1"/>
     <w:lsdException w:name="heading 1" w:uiPriority="9" w:qFormat="1"/>
     <w:lsdException w:name="heading 2" w:semiHidden="1" w:uiPriority="9" w:unhideWhenUsed="1" w:qFormat="1"/>
@@ -5851,11 +5936,6 @@
     <w:lsdException w:name="List Table 5 Dark Accent 6" w:uiPriority="50"/>
     <w:lsdException w:name="List Table 6 Colorful Accent 6" w:uiPriority="51"/>
     <w:lsdException w:name="List Table 7 Colorful Accent 6" w:uiPriority="52"/>
-    <w:lsdException w:name="Mention" w:semiHidden="1" w:unhideWhenUsed="1"/>
-    <w:lsdException w:name="Smart Hyperlink" w:semiHidden="1" w:unhideWhenUsed="1"/>
-    <w:lsdException w:name="Hashtag" w:semiHidden="1" w:unhideWhenUsed="1"/>
-    <w:lsdException w:name="Unresolved Mention" w:semiHidden="1" w:unhideWhenUsed="1"/>
-    <w:lsdException w:name="Smart Link" w:semiHidden="1" w:unhideWhenUsed="1"/>
   </w:latentStyles>
   <w:style w:type="paragraph" w:default="1" w:styleId="Normal">
     <w:name w:val="Normal"/>
@@ -5908,6 +5988,7 @@
       <w:spacing w:after="0" w:line="240" w:lineRule="auto"/>
     </w:pPr>
     <w:tblPr>
+      <w:tblInd w:w="0" w:type="dxa"/>
       <w:tblBorders>
         <w:top w:val="single" w:sz="4" w:space="0" w:color="auto"/>
         <w:left w:val="single" w:sz="4" w:space="0" w:color="auto"/>
@@ -5916,6 +5997,12 @@
         <w:insideH w:val="single" w:sz="4" w:space="0" w:color="auto"/>
         <w:insideV w:val="single" w:sz="4" w:space="0" w:color="auto"/>
       </w:tblBorders>
+      <w:tblCellMar>
+        <w:top w:w="0" w:type="dxa"/>
+        <w:left w:w="108" w:type="dxa"/>
+        <w:bottom w:w="0" w:type="dxa"/>
+        <w:right w:w="108" w:type="dxa"/>
+      </w:tblCellMar>
     </w:tblPr>
   </w:style>
   <w:style w:type="character" w:styleId="Hyperlink">

</xml_diff>